<commit_message>
Correção do arquivo Aluno.ts, atualizando PROJETO GB
</commit_message>
<xml_diff>
--- a/docs/PROJETO GB - BiblioSmart.docx
+++ b/docs/PROJETO GB - BiblioSmart.docx
@@ -1438,13 +1438,7 @@
         <w:t xml:space="preserve">requisitos </w:t>
       </w:r>
       <w:r>
-        <w:t>são e</w:t>
-      </w:r>
-      <w:r>
-        <w:t>ssenciais no processo de d</w:t>
-      </w:r>
-      <w:r>
-        <w:t>esenvolvimento, pois orientam a</w:t>
+        <w:t>são essenciais no processo de desenvolvimento, pois orientam a</w:t>
       </w:r>
     </w:p>
     <w:p>
@@ -1470,25 +1464,52 @@
       </w:r>
       <w:proofErr w:type="gramEnd"/>
       <w:r>
-        <w:t xml:space="preserve"> aos objetivos do negócio.</w:t>
+        <w:t xml:space="preserve"> aos objetivos do negócio. Em um sistema</w:t>
+      </w:r>
+      <w:r>
+        <w:t>, por exemplo,</w:t>
+      </w:r>
+      <w:r>
+        <w:t xml:space="preserve"> de gerenciamento de </w:t>
+      </w:r>
+    </w:p>
+    <w:p>
+      <w:pPr>
+        <w:jc w:val="both"/>
+      </w:pPr>
+      <w:proofErr w:type="gramStart"/>
+      <w:r>
+        <w:t>biblioteca</w:t>
+      </w:r>
+      <w:proofErr w:type="gramEnd"/>
+      <w:r>
+        <w:t>, a definição clara e precisa do</w:t>
+      </w:r>
+      <w:r>
+        <w:t xml:space="preserve">s requisitos é fundamental para </w:t>
+      </w:r>
+      <w:r>
+        <w:t xml:space="preserve">que o </w:t>
+      </w:r>
+    </w:p>
+    <w:p>
+      <w:pPr>
+        <w:jc w:val="both"/>
+      </w:pPr>
+      <w:proofErr w:type="gramStart"/>
+      <w:r>
+        <w:t>sistema</w:t>
+      </w:r>
+      <w:proofErr w:type="gramEnd"/>
+      <w:r>
+        <w:t xml:space="preserve"> atenda às expectativas de usuários, bibliotecários e </w:t>
+      </w:r>
+      <w:r>
+        <w:t xml:space="preserve">gestores, como </w:t>
       </w:r>
       <w:r>
         <w:t xml:space="preserve"> </w:t>
       </w:r>
-      <w:r>
-        <w:t>Em um sistem</w:t>
-      </w:r>
-      <w:bookmarkStart w:id="0" w:name="_GoBack"/>
-      <w:bookmarkEnd w:id="0"/>
-      <w:r>
-        <w:t>a</w:t>
-      </w:r>
-      <w:r>
-        <w:t>, por exemplo,</w:t>
-      </w:r>
-      <w:r>
-        <w:t xml:space="preserve"> de gerenciamento de </w:t>
-      </w:r>
     </w:p>
     <w:p>
       <w:pPr>
@@ -1496,58 +1517,11 @@
       </w:pPr>
       <w:proofErr w:type="gramStart"/>
       <w:r>
-        <w:t>biblioteca</w:t>
+        <w:t>garantir</w:t>
       </w:r>
       <w:proofErr w:type="gramEnd"/>
       <w:r>
-        <w:t>, a definição clara e precisa do</w:t>
-      </w:r>
-      <w:r>
-        <w:t xml:space="preserve">s requisitos é fundamental para </w:t>
-      </w:r>
-      <w:r>
-        <w:t xml:space="preserve">que o </w:t>
-      </w:r>
-    </w:p>
-    <w:p>
-      <w:pPr>
-        <w:jc w:val="both"/>
-      </w:pPr>
-      <w:proofErr w:type="gramStart"/>
-      <w:r>
-        <w:t>sistema</w:t>
-      </w:r>
-      <w:proofErr w:type="gramEnd"/>
-      <w:r>
-        <w:t xml:space="preserve"> atenda às expectativas de usuários, bibliotecários e </w:t>
-      </w:r>
-      <w:r>
-        <w:t>gestores, c</w:t>
-      </w:r>
-      <w:r>
-        <w:t>omo</w:t>
-      </w:r>
-      <w:r>
-        <w:t xml:space="preserve"> </w:t>
-      </w:r>
-      <w:r>
-        <w:t xml:space="preserve"> </w:t>
-      </w:r>
-    </w:p>
-    <w:p>
-      <w:pPr>
-        <w:jc w:val="both"/>
-      </w:pPr>
-      <w:proofErr w:type="gramStart"/>
-      <w:r>
-        <w:t>garantir</w:t>
-      </w:r>
-      <w:proofErr w:type="gramEnd"/>
-      <w:r>
-        <w:t xml:space="preserve"> que dados de empréstimos não sejam perdidos durante falhas</w:t>
-      </w:r>
-      <w:r>
-        <w:t xml:space="preserve">, </w:t>
+        <w:t xml:space="preserve"> que dados de empréstimos não sejam perdidos durante falhas, </w:t>
       </w:r>
     </w:p>
     <w:p>
@@ -1645,12 +1619,60 @@
           <w:rFonts w:asciiTheme="minorHAnsi" w:hAnsiTheme="minorHAnsi" w:cstheme="minorHAnsi"/>
           <w:szCs w:val="24"/>
         </w:rPr>
-        <w:t xml:space="preserve"> e operações. Ou seja, mostram como o sistema deve agir em </w:t>
-      </w:r>
-    </w:p>
-    <w:p>
-      <w:pPr>
-        <w:jc w:val="both"/>
+        <w:t xml:space="preserve"> e operações. Ou seja, </w:t>
+      </w:r>
+      <w:r>
+        <w:rPr>
+          <w:rFonts w:asciiTheme="minorHAnsi" w:hAnsiTheme="minorHAnsi" w:cstheme="minorHAnsi"/>
+          <w:szCs w:val="24"/>
+        </w:rPr>
+        <w:t xml:space="preserve">os requisitos funcionais </w:t>
+      </w:r>
+      <w:r>
+        <w:rPr>
+          <w:rFonts w:asciiTheme="minorHAnsi" w:hAnsiTheme="minorHAnsi" w:cstheme="minorHAnsi"/>
+          <w:szCs w:val="24"/>
+        </w:rPr>
+        <w:t xml:space="preserve">mostram como o sistema </w:t>
+      </w:r>
+      <w:r>
+        <w:rPr>
+          <w:rFonts w:asciiTheme="minorHAnsi" w:hAnsiTheme="minorHAnsi" w:cstheme="minorHAnsi"/>
+          <w:szCs w:val="24"/>
+        </w:rPr>
+        <w:t xml:space="preserve">da </w:t>
+      </w:r>
+      <w:proofErr w:type="spellStart"/>
+      <w:r>
+        <w:rPr>
+          <w:rFonts w:asciiTheme="minorHAnsi" w:hAnsiTheme="minorHAnsi" w:cstheme="minorHAnsi"/>
+          <w:szCs w:val="24"/>
+        </w:rPr>
+        <w:t>BiblioSmart</w:t>
+      </w:r>
+      <w:proofErr w:type="spellEnd"/>
+      <w:r>
+        <w:rPr>
+          <w:rFonts w:asciiTheme="minorHAnsi" w:hAnsiTheme="minorHAnsi" w:cstheme="minorHAnsi"/>
+          <w:szCs w:val="24"/>
+        </w:rPr>
+        <w:t xml:space="preserve"> </w:t>
+      </w:r>
+      <w:r>
+        <w:rPr>
+          <w:rFonts w:asciiTheme="minorHAnsi" w:hAnsiTheme="minorHAnsi" w:cstheme="minorHAnsi"/>
+          <w:szCs w:val="24"/>
+        </w:rPr>
+        <w:t xml:space="preserve">deve agir em </w:t>
+      </w:r>
+    </w:p>
+    <w:p>
+      <w:pPr>
+        <w:jc w:val="both"/>
+        <w:rPr>
+          <w:rFonts w:asciiTheme="minorHAnsi" w:hAnsiTheme="minorHAnsi" w:cstheme="minorHAnsi"/>
+          <w:szCs w:val="24"/>
+        </w:rPr>
       </w:pPr>
       <w:proofErr w:type="gramStart"/>
       <w:r>
@@ -1673,52 +1695,17 @@
           <w:rFonts w:asciiTheme="minorHAnsi" w:hAnsiTheme="minorHAnsi" w:cstheme="minorHAnsi"/>
           <w:szCs w:val="24"/>
         </w:rPr>
-        <w:t xml:space="preserve">como </w:t>
-      </w:r>
-      <w:r>
-        <w:t>o</w:t>
-      </w:r>
-      <w:r>
-        <w:t xml:space="preserve"> s</w:t>
-      </w:r>
-      <w:r>
-        <w:t xml:space="preserve">istema deve permitir o cadastro </w:t>
-      </w:r>
-    </w:p>
-    <w:p>
-      <w:pPr>
-        <w:jc w:val="both"/>
-        <w:rPr>
-          <w:rFonts w:asciiTheme="minorHAnsi" w:hAnsiTheme="minorHAnsi" w:cstheme="minorHAnsi"/>
-          <w:szCs w:val="24"/>
-        </w:rPr>
-      </w:pPr>
-      <w:proofErr w:type="gramStart"/>
-      <w:r>
-        <w:t>de</w:t>
-      </w:r>
-      <w:proofErr w:type="gramEnd"/>
-      <w:r>
-        <w:t xml:space="preserve"> novos livros.</w:t>
-      </w:r>
-      <w:r>
-        <w:t xml:space="preserve"> </w:t>
-      </w:r>
-      <w:proofErr w:type="gramStart"/>
-      <w:r>
-        <w:rPr>
-          <w:rFonts w:asciiTheme="minorHAnsi" w:hAnsiTheme="minorHAnsi" w:cstheme="minorHAnsi"/>
-          <w:szCs w:val="24"/>
-        </w:rPr>
-        <w:t>atendendo</w:t>
-      </w:r>
-      <w:proofErr w:type="gramEnd"/>
-      <w:r>
-        <w:rPr>
-          <w:rFonts w:asciiTheme="minorHAnsi" w:hAnsiTheme="minorHAnsi" w:cstheme="minorHAnsi"/>
-          <w:szCs w:val="24"/>
-        </w:rPr>
-        <w:t xml:space="preserve"> as expectativas do usuário.</w:t>
+        <w:t>como por exemplo os requisitos demonstrados na tabela</w:t>
+      </w:r>
+      <w:r>
+        <w:t xml:space="preserve">. </w:t>
+      </w:r>
+      <w:r>
+        <w:rPr>
+          <w:rFonts w:asciiTheme="minorHAnsi" w:hAnsiTheme="minorHAnsi" w:cstheme="minorHAnsi"/>
+          <w:szCs w:val="24"/>
+        </w:rPr>
+        <w:t>atendendo as expectativas do usuário.</w:t>
       </w:r>
     </w:p>
     <w:p>
@@ -2857,6 +2844,7 @@
           <w:rFonts w:asciiTheme="minorHAnsi" w:hAnsiTheme="minorHAnsi" w:cstheme="minorHAnsi"/>
           <w:szCs w:val="24"/>
         </w:rPr>
+        <w:lastRenderedPageBreak/>
         <w:t>Mensagem de sucesso ao cadastrar o livro.</w:t>
       </w:r>
     </w:p>
@@ -2878,7 +2866,6 @@
           <w:rFonts w:asciiTheme="minorHAnsi" w:hAnsiTheme="minorHAnsi" w:cstheme="minorHAnsi"/>
           <w:szCs w:val="24"/>
         </w:rPr>
-        <w:lastRenderedPageBreak/>
         <w:t>Mensagem de erro em caso de campos obrigatórios não preenchidos ou duplicidade de cadastro.</w:t>
       </w:r>
     </w:p>
@@ -5552,6 +5539,54 @@
         </w:rPr>
         <w:t xml:space="preserve"> Diagrama de Classe</w:t>
       </w:r>
+    </w:p>
+    <w:p>
+      <w:pPr>
+        <w:jc w:val="both"/>
+        <w:rPr>
+          <w:rFonts w:asciiTheme="minorHAnsi" w:hAnsiTheme="minorHAnsi" w:cstheme="minorHAnsi"/>
+          <w:szCs w:val="24"/>
+        </w:rPr>
+      </w:pPr>
+      <w:r>
+        <w:rPr>
+          <w:rFonts w:asciiTheme="minorHAnsi" w:hAnsiTheme="minorHAnsi" w:cstheme="minorHAnsi"/>
+          <w:szCs w:val="24"/>
+        </w:rPr>
+        <w:t>O diagrama de classe é uma ferramenta fundamental que serve como um mapa visual que representa as classes do sistema, os seus atributos, métodos e relacionamentos. Ele permite que os programadores planejem o desenvolvimento de forma mais</w:t>
+      </w:r>
+      <w:r>
+        <w:rPr>
+          <w:rFonts w:asciiTheme="minorHAnsi" w:hAnsiTheme="minorHAnsi" w:cstheme="minorHAnsi"/>
+          <w:szCs w:val="24"/>
+        </w:rPr>
+        <w:t xml:space="preserve"> eficaz, facilita a manutenção do código, o diagrama facilita também a comunicação entre os membros da equipe.</w:t>
+      </w:r>
+      <w:r>
+        <w:rPr>
+          <w:rFonts w:asciiTheme="minorHAnsi" w:hAnsiTheme="minorHAnsi" w:cstheme="minorHAnsi"/>
+          <w:szCs w:val="24"/>
+        </w:rPr>
+        <w:t xml:space="preserve"> Com a documentação visual, a manutenção do código é mais fácil, modelar o sistema antes da implementação ajuda a identificar problemas de design e arquitetura,</w:t>
+      </w:r>
+      <w:bookmarkStart w:id="0" w:name="_GoBack"/>
+      <w:bookmarkEnd w:id="0"/>
+      <w:r>
+        <w:rPr>
+          <w:rFonts w:asciiTheme="minorHAnsi" w:hAnsiTheme="minorHAnsi" w:cstheme="minorHAnsi"/>
+          <w:szCs w:val="24"/>
+        </w:rPr>
+        <w:t xml:space="preserve"> ajudando no funcionamento do sistema</w:t>
+      </w:r>
+    </w:p>
+    <w:p>
+      <w:pPr>
+        <w:jc w:val="both"/>
+        <w:rPr>
+          <w:rFonts w:asciiTheme="minorHAnsi" w:hAnsiTheme="minorHAnsi" w:cstheme="minorHAnsi"/>
+          <w:szCs w:val="24"/>
+        </w:rPr>
+      </w:pPr>
     </w:p>
     <w:p>
       <w:pPr>
@@ -11547,6 +11582,23 @@
       <w:bCs/>
     </w:rPr>
   </w:style>
+  <w:style w:type="paragraph" w:styleId="NormalWeb">
+    <w:name w:val="Normal (Web)"/>
+    <w:basedOn w:val="Normal"/>
+    <w:uiPriority w:val="99"/>
+    <w:semiHidden/>
+    <w:unhideWhenUsed/>
+    <w:rsid w:val="00260773"/>
+    <w:pPr>
+      <w:spacing w:before="100" w:beforeAutospacing="1" w:after="100" w:afterAutospacing="1" w:line="240" w:lineRule="auto"/>
+      <w:ind w:firstLine="0"/>
+    </w:pPr>
+    <w:rPr>
+      <w:rFonts w:ascii="Times New Roman" w:eastAsia="Times New Roman" w:hAnsi="Times New Roman" w:cs="Times New Roman"/>
+      <w:szCs w:val="24"/>
+      <w:lang w:eastAsia="pt-BR"/>
+    </w:rPr>
+  </w:style>
 </w:styles>
 </file>
 
@@ -11756,7 +11808,7 @@
 </file>
 
 <file path=customXml/itemProps1.xml><?xml version="1.0" encoding="utf-8"?>
-<ds:datastoreItem xmlns:ds="http://schemas.openxmlformats.org/officeDocument/2006/customXml" ds:itemID="{F25136E5-20A4-4F3F-8435-C83DEF99BE51}">
+<ds:datastoreItem xmlns:ds="http://schemas.openxmlformats.org/officeDocument/2006/customXml" ds:itemID="{9AB7C473-06AC-445C-8C6C-9CE78C0B2333}">
   <ds:schemaRefs>
     <ds:schemaRef ds:uri="http://schemas.openxmlformats.org/officeDocument/2006/bibliography"/>
   </ds:schemaRefs>

</xml_diff>

<commit_message>
Atualizando o arquivo PROJETO GB-BiblioSmart
</commit_message>
<xml_diff>
--- a/docs/PROJETO GB - BiblioSmart.docx
+++ b/docs/PROJETO GB - BiblioSmart.docx
@@ -213,7 +213,6 @@
           <w:szCs w:val="28"/>
         </w:rPr>
       </w:pPr>
-      <w:proofErr w:type="spellStart"/>
       <w:r>
         <w:rPr>
           <w:rFonts w:cs="Arial"/>
@@ -224,7 +223,6 @@
         </w:rPr>
         <w:t>BiblioSmart</w:t>
       </w:r>
-      <w:proofErr w:type="spellEnd"/>
       <w:r>
         <w:rPr>
           <w:rFonts w:cs="Arial"/>
@@ -1159,25 +1157,7 @@
           <w:bCs/>
           <w:szCs w:val="24"/>
         </w:rPr>
-        <w:t xml:space="preserve"> apresentou a ideia da </w:t>
-      </w:r>
-      <w:proofErr w:type="spellStart"/>
-      <w:r>
-        <w:rPr>
-          <w:rFonts w:asciiTheme="minorHAnsi" w:hAnsiTheme="minorHAnsi" w:cstheme="minorHAnsi"/>
-          <w:bCs/>
-          <w:szCs w:val="24"/>
-        </w:rPr>
-        <w:t>BiblioSmart</w:t>
-      </w:r>
-      <w:proofErr w:type="spellEnd"/>
-      <w:r>
-        <w:rPr>
-          <w:rFonts w:asciiTheme="minorHAnsi" w:hAnsiTheme="minorHAnsi" w:cstheme="minorHAnsi"/>
-          <w:bCs/>
-          <w:szCs w:val="24"/>
-        </w:rPr>
-        <w:t>, um sistema de gerenciamento da biblioteca que pode conter os atuais problemas.</w:t>
+        <w:t xml:space="preserve"> apresentou a ideia da BiblioSmart, um sistema de gerenciamento da biblioteca que pode conter os atuais problemas.</w:t>
       </w:r>
     </w:p>
     <w:p>
@@ -1440,484 +1420,201 @@
       <w:r>
         <w:t>são essenciais no processo de desenvolvimento, pois orientam a</w:t>
       </w:r>
-    </w:p>
-    <w:p>
-      <w:pPr>
-        <w:jc w:val="both"/>
-      </w:pPr>
-      <w:proofErr w:type="gramStart"/>
-      <w:r>
-        <w:t>construção</w:t>
-      </w:r>
-      <w:proofErr w:type="gramEnd"/>
-      <w:r>
-        <w:t xml:space="preserve"> do software e garantem que atenda às necessidades dos usuários </w:t>
-      </w:r>
-    </w:p>
-    <w:p>
-      <w:pPr>
-        <w:jc w:val="both"/>
-      </w:pPr>
-      <w:proofErr w:type="gramStart"/>
-      <w:r>
-        <w:t>e</w:t>
-      </w:r>
-      <w:proofErr w:type="gramEnd"/>
-      <w:r>
-        <w:t xml:space="preserve"> aos objetivos do negócio. Em um sistema</w:t>
+      <w:r>
+        <w:t xml:space="preserve"> </w:t>
+      </w:r>
+      <w:r>
+        <w:t>construção do software e garantem que aten</w:t>
+      </w:r>
+      <w:r>
+        <w:t xml:space="preserve">da às necessidades dos usuários </w:t>
+      </w:r>
+      <w:r>
+        <w:t>e aos objetivos do negócio.</w:t>
+      </w:r>
+      <w:r>
+        <w:t xml:space="preserve"> No sistema da BiblioSmart têm-se o cadastro </w:t>
+      </w:r>
+      <w:r>
+        <w:t xml:space="preserve"> </w:t>
+      </w:r>
+    </w:p>
+    <w:p>
+      <w:pPr>
+        <w:jc w:val="both"/>
+      </w:pPr>
+      <w:r>
+        <w:t>Em um sistema</w:t>
       </w:r>
       <w:r>
         <w:t>, por exemplo,</w:t>
       </w:r>
       <w:r>
-        <w:t xml:space="preserve"> de gerenciamento de </w:t>
-      </w:r>
-    </w:p>
-    <w:p>
-      <w:pPr>
-        <w:jc w:val="both"/>
-      </w:pPr>
-      <w:proofErr w:type="gramStart"/>
-      <w:r>
-        <w:t>biblioteca</w:t>
-      </w:r>
-      <w:proofErr w:type="gramEnd"/>
-      <w:r>
-        <w:t>, a definição clara e precisa do</w:t>
+        <w:t xml:space="preserve"> de gerenciamento de biblioteca, a definição clara e precisa do</w:t>
       </w:r>
       <w:r>
         <w:t xml:space="preserve">s requisitos é fundamental para </w:t>
       </w:r>
       <w:r>
-        <w:t xml:space="preserve">que o </w:t>
-      </w:r>
-    </w:p>
-    <w:p>
-      <w:pPr>
-        <w:jc w:val="both"/>
-      </w:pPr>
-      <w:proofErr w:type="gramStart"/>
-      <w:r>
+        <w:t xml:space="preserve">que o sistema atenda às expectativas de usuários, bibliotecários e </w:t>
+      </w:r>
+      <w:r>
+        <w:t xml:space="preserve">gestores, como garantir que dados de empréstimos não sejam perdidos durante falhas, </w:t>
+      </w:r>
+      <w:r>
+        <w:t>contribuindo para uma operação eficiente e satisfatória.</w:t>
+      </w:r>
+      <w:r>
+        <w:t xml:space="preserve"> </w:t>
+      </w:r>
+    </w:p>
+    <w:p>
+      <w:pPr>
+        <w:jc w:val="both"/>
+        <w:rPr>
+          <w:rFonts w:asciiTheme="minorHAnsi" w:hAnsiTheme="minorHAnsi" w:cstheme="minorHAnsi"/>
+          <w:b/>
+          <w:bCs/>
+          <w:szCs w:val="24"/>
+        </w:rPr>
+      </w:pPr>
+    </w:p>
+    <w:p>
+      <w:pPr>
+        <w:jc w:val="both"/>
+        <w:rPr>
+          <w:rFonts w:asciiTheme="minorHAnsi" w:hAnsiTheme="minorHAnsi" w:cstheme="minorHAnsi"/>
+          <w:b/>
+          <w:szCs w:val="24"/>
+        </w:rPr>
+      </w:pPr>
+      <w:r>
+        <w:rPr>
+          <w:rFonts w:asciiTheme="minorHAnsi" w:hAnsiTheme="minorHAnsi" w:cstheme="minorHAnsi"/>
+          <w:b/>
+          <w:szCs w:val="24"/>
+        </w:rPr>
+        <w:t>2.</w:t>
+      </w:r>
+      <w:r>
+        <w:rPr>
+          <w:rFonts w:asciiTheme="minorHAnsi" w:hAnsiTheme="minorHAnsi" w:cstheme="minorHAnsi"/>
+          <w:b/>
+          <w:szCs w:val="24"/>
+        </w:rPr>
+        <w:t>1</w:t>
+      </w:r>
+      <w:r>
+        <w:rPr>
+          <w:rFonts w:asciiTheme="minorHAnsi" w:hAnsiTheme="minorHAnsi" w:cstheme="minorHAnsi"/>
+          <w:b/>
+          <w:szCs w:val="24"/>
+        </w:rPr>
+        <w:t xml:space="preserve"> Requisitos funcionais</w:t>
+      </w:r>
+    </w:p>
+    <w:p>
+      <w:pPr>
+        <w:jc w:val="both"/>
+        <w:rPr>
+          <w:rFonts w:asciiTheme="minorHAnsi" w:hAnsiTheme="minorHAnsi" w:cstheme="minorHAnsi"/>
+          <w:szCs w:val="24"/>
+        </w:rPr>
+      </w:pPr>
+      <w:r>
+        <w:rPr>
+          <w:rFonts w:asciiTheme="minorHAnsi" w:hAnsiTheme="minorHAnsi" w:cstheme="minorHAnsi"/>
+          <w:szCs w:val="24"/>
+        </w:rPr>
+        <w:t>Na tabela 1 está identificado os requisitos funcionais do sistema BiblioSmart</w:t>
+      </w:r>
+      <w:r>
+        <w:rPr>
+          <w:rFonts w:asciiTheme="minorHAnsi" w:hAnsiTheme="minorHAnsi" w:cstheme="minorHAnsi"/>
+          <w:szCs w:val="24"/>
+        </w:rPr>
+        <w:t>, como</w:t>
+      </w:r>
+      <w:r>
+        <w:rPr>
+          <w:rFonts w:asciiTheme="minorHAnsi" w:hAnsiTheme="minorHAnsi" w:cstheme="minorHAnsi"/>
+          <w:szCs w:val="24"/>
+        </w:rPr>
+        <w:t xml:space="preserve"> </w:t>
+      </w:r>
+      <w:r>
+        <w:rPr>
+          <w:rFonts w:asciiTheme="minorHAnsi" w:hAnsiTheme="minorHAnsi" w:cstheme="minorHAnsi"/>
+          <w:szCs w:val="24"/>
+        </w:rPr>
+        <w:t>funcionalidades e operações</w:t>
+      </w:r>
+      <w:r>
+        <w:rPr>
+          <w:rFonts w:asciiTheme="minorHAnsi" w:hAnsiTheme="minorHAnsi" w:cstheme="minorHAnsi"/>
+          <w:szCs w:val="24"/>
+        </w:rPr>
+        <w:t>, o</w:t>
+      </w:r>
+      <w:r>
+        <w:rPr>
+          <w:rFonts w:asciiTheme="minorHAnsi" w:hAnsiTheme="minorHAnsi" w:cstheme="minorHAnsi"/>
+          <w:szCs w:val="24"/>
+        </w:rPr>
+        <w:t>u seja,</w:t>
+      </w:r>
+      <w:r>
+        <w:rPr>
+          <w:rFonts w:asciiTheme="minorHAnsi" w:hAnsiTheme="minorHAnsi" w:cstheme="minorHAnsi"/>
+          <w:szCs w:val="24"/>
+        </w:rPr>
+        <w:t xml:space="preserve"> como o </w:t>
+      </w:r>
+      <w:r>
+        <w:rPr>
+          <w:rFonts w:asciiTheme="minorHAnsi" w:hAnsiTheme="minorHAnsi" w:cstheme="minorHAnsi"/>
+          <w:szCs w:val="24"/>
+        </w:rPr>
         <w:t>sistema</w:t>
       </w:r>
-      <w:proofErr w:type="gramEnd"/>
-      <w:r>
-        <w:t xml:space="preserve"> atenda às expectativas de usuários, bibliotecários e </w:t>
-      </w:r>
-      <w:r>
-        <w:t xml:space="preserve">gestores, como </w:t>
-      </w:r>
-      <w:r>
+      <w:r>
+        <w:rPr>
+          <w:rFonts w:asciiTheme="minorHAnsi" w:hAnsiTheme="minorHAnsi" w:cstheme="minorHAnsi"/>
+          <w:szCs w:val="24"/>
+        </w:rPr>
         <w:t xml:space="preserve"> </w:t>
       </w:r>
-    </w:p>
-    <w:p>
-      <w:pPr>
-        <w:jc w:val="both"/>
-      </w:pPr>
-      <w:proofErr w:type="gramStart"/>
-      <w:r>
-        <w:t>garantir</w:t>
-      </w:r>
-      <w:proofErr w:type="gramEnd"/>
-      <w:r>
-        <w:t xml:space="preserve"> que dados de empréstimos não sejam perdidos durante falhas, </w:t>
-      </w:r>
-    </w:p>
-    <w:p>
-      <w:pPr>
-        <w:jc w:val="both"/>
-      </w:pPr>
-      <w:proofErr w:type="gramStart"/>
-      <w:r>
-        <w:t>contribuindo</w:t>
-      </w:r>
-      <w:proofErr w:type="gramEnd"/>
-      <w:r>
-        <w:t xml:space="preserve"> para uma operação eficiente e satisfatória.</w:t>
-      </w:r>
-      <w:r>
-        <w:t xml:space="preserve"> </w:t>
-      </w:r>
-    </w:p>
-    <w:p>
-      <w:pPr>
-        <w:jc w:val="both"/>
-        <w:rPr>
-          <w:rFonts w:asciiTheme="minorHAnsi" w:hAnsiTheme="minorHAnsi" w:cstheme="minorHAnsi"/>
-          <w:b/>
-          <w:bCs/>
-          <w:szCs w:val="24"/>
-        </w:rPr>
-      </w:pPr>
-    </w:p>
-    <w:p>
-      <w:pPr>
-        <w:jc w:val="both"/>
-        <w:rPr>
-          <w:rFonts w:asciiTheme="minorHAnsi" w:hAnsiTheme="minorHAnsi" w:cstheme="minorHAnsi"/>
-          <w:szCs w:val="24"/>
-        </w:rPr>
-      </w:pPr>
-      <w:r>
-        <w:rPr>
-          <w:rFonts w:asciiTheme="minorHAnsi" w:hAnsiTheme="minorHAnsi" w:cstheme="minorHAnsi"/>
-          <w:szCs w:val="24"/>
-        </w:rPr>
-        <w:t>2.</w:t>
-      </w:r>
-      <w:r>
-        <w:rPr>
-          <w:rFonts w:asciiTheme="minorHAnsi" w:hAnsiTheme="minorHAnsi" w:cstheme="minorHAnsi"/>
-          <w:szCs w:val="24"/>
-        </w:rPr>
-        <w:t>1</w:t>
-      </w:r>
-      <w:r>
-        <w:rPr>
-          <w:rFonts w:asciiTheme="minorHAnsi" w:hAnsiTheme="minorHAnsi" w:cstheme="minorHAnsi"/>
-          <w:szCs w:val="24"/>
-        </w:rPr>
-        <w:t xml:space="preserve"> Requisitos funcionais</w:t>
-      </w:r>
-    </w:p>
-    <w:p>
-      <w:pPr>
-        <w:jc w:val="both"/>
-        <w:rPr>
-          <w:rFonts w:asciiTheme="minorHAnsi" w:hAnsiTheme="minorHAnsi" w:cstheme="minorHAnsi"/>
-          <w:szCs w:val="24"/>
-        </w:rPr>
-      </w:pPr>
-      <w:r>
-        <w:rPr>
-          <w:rFonts w:asciiTheme="minorHAnsi" w:hAnsiTheme="minorHAnsi" w:cstheme="minorHAnsi"/>
-          <w:szCs w:val="24"/>
-        </w:rPr>
-        <w:t>Os requisitos funcionais detalham o que o sistema deve fazer, como</w:t>
-      </w:r>
-    </w:p>
-    <w:p>
-      <w:pPr>
-        <w:jc w:val="both"/>
-        <w:rPr>
-          <w:rFonts w:asciiTheme="minorHAnsi" w:hAnsiTheme="minorHAnsi" w:cstheme="minorHAnsi"/>
-          <w:szCs w:val="24"/>
-        </w:rPr>
-      </w:pPr>
-      <w:proofErr w:type="gramStart"/>
-      <w:r>
-        <w:rPr>
-          <w:rFonts w:asciiTheme="minorHAnsi" w:hAnsiTheme="minorHAnsi" w:cstheme="minorHAnsi"/>
-          <w:szCs w:val="24"/>
-        </w:rPr>
-        <w:t>funcionalidades</w:t>
-      </w:r>
-      <w:proofErr w:type="gramEnd"/>
-      <w:r>
-        <w:rPr>
-          <w:rFonts w:asciiTheme="minorHAnsi" w:hAnsiTheme="minorHAnsi" w:cstheme="minorHAnsi"/>
-          <w:szCs w:val="24"/>
-        </w:rPr>
-        <w:t xml:space="preserve"> e operações. Ou seja, </w:t>
-      </w:r>
-      <w:r>
-        <w:rPr>
-          <w:rFonts w:asciiTheme="minorHAnsi" w:hAnsiTheme="minorHAnsi" w:cstheme="minorHAnsi"/>
-          <w:szCs w:val="24"/>
-        </w:rPr>
-        <w:t xml:space="preserve">os requisitos funcionais </w:t>
-      </w:r>
-      <w:r>
-        <w:rPr>
-          <w:rFonts w:asciiTheme="minorHAnsi" w:hAnsiTheme="minorHAnsi" w:cstheme="minorHAnsi"/>
-          <w:szCs w:val="24"/>
-        </w:rPr>
-        <w:t xml:space="preserve">mostram como o sistema </w:t>
-      </w:r>
-      <w:r>
-        <w:rPr>
-          <w:rFonts w:asciiTheme="minorHAnsi" w:hAnsiTheme="minorHAnsi" w:cstheme="minorHAnsi"/>
-          <w:szCs w:val="24"/>
-        </w:rPr>
-        <w:t xml:space="preserve">da </w:t>
-      </w:r>
-      <w:proofErr w:type="spellStart"/>
-      <w:r>
-        <w:rPr>
-          <w:rFonts w:asciiTheme="minorHAnsi" w:hAnsiTheme="minorHAnsi" w:cstheme="minorHAnsi"/>
-          <w:szCs w:val="24"/>
-        </w:rPr>
-        <w:t>BiblioSmart</w:t>
-      </w:r>
-      <w:proofErr w:type="spellEnd"/>
-      <w:r>
-        <w:rPr>
-          <w:rFonts w:asciiTheme="minorHAnsi" w:hAnsiTheme="minorHAnsi" w:cstheme="minorHAnsi"/>
-          <w:szCs w:val="24"/>
-        </w:rPr>
-        <w:t xml:space="preserve"> </w:t>
-      </w:r>
-      <w:r>
-        <w:rPr>
-          <w:rFonts w:asciiTheme="minorHAnsi" w:hAnsiTheme="minorHAnsi" w:cstheme="minorHAnsi"/>
-          <w:szCs w:val="24"/>
-        </w:rPr>
-        <w:t xml:space="preserve">deve agir em </w:t>
-      </w:r>
-    </w:p>
-    <w:p>
-      <w:pPr>
-        <w:jc w:val="both"/>
-        <w:rPr>
-          <w:rFonts w:asciiTheme="minorHAnsi" w:hAnsiTheme="minorHAnsi" w:cstheme="minorHAnsi"/>
-          <w:szCs w:val="24"/>
-        </w:rPr>
-      </w:pPr>
-      <w:proofErr w:type="gramStart"/>
-      <w:r>
-        <w:rPr>
-          <w:rFonts w:asciiTheme="minorHAnsi" w:hAnsiTheme="minorHAnsi" w:cstheme="minorHAnsi"/>
-          <w:szCs w:val="24"/>
-        </w:rPr>
-        <w:t>resposta</w:t>
-      </w:r>
-      <w:proofErr w:type="gramEnd"/>
-      <w:r>
-        <w:rPr>
-          <w:rFonts w:asciiTheme="minorHAnsi" w:hAnsiTheme="minorHAnsi" w:cstheme="minorHAnsi"/>
-          <w:szCs w:val="24"/>
-        </w:rPr>
-        <w:t xml:space="preserve"> a certas entradas ou ações, </w:t>
-      </w:r>
-      <w:r>
-        <w:rPr>
-          <w:rFonts w:asciiTheme="minorHAnsi" w:hAnsiTheme="minorHAnsi" w:cstheme="minorHAnsi"/>
-          <w:szCs w:val="24"/>
-        </w:rPr>
-        <w:t>como por exemplo os requisitos demonstrados na tabela</w:t>
-      </w:r>
-      <w:r>
-        <w:t xml:space="preserve">. </w:t>
-      </w:r>
-      <w:r>
-        <w:rPr>
-          <w:rFonts w:asciiTheme="minorHAnsi" w:hAnsiTheme="minorHAnsi" w:cstheme="minorHAnsi"/>
-          <w:szCs w:val="24"/>
-        </w:rPr>
-        <w:t>atendendo as expectativas do usuário.</w:t>
-      </w:r>
-    </w:p>
-    <w:p>
-      <w:pPr>
-        <w:jc w:val="both"/>
-        <w:rPr>
-          <w:rFonts w:asciiTheme="minorHAnsi" w:hAnsiTheme="minorHAnsi" w:cstheme="minorHAnsi"/>
-          <w:szCs w:val="24"/>
-        </w:rPr>
-      </w:pPr>
-    </w:p>
-    <w:p>
-      <w:pPr>
-        <w:jc w:val="both"/>
-        <w:rPr>
-          <w:rFonts w:asciiTheme="minorHAnsi" w:hAnsiTheme="minorHAnsi" w:cstheme="minorHAnsi"/>
-          <w:szCs w:val="24"/>
-        </w:rPr>
-      </w:pPr>
-    </w:p>
-    <w:p>
-      <w:pPr>
-        <w:jc w:val="both"/>
-        <w:rPr>
-          <w:rFonts w:asciiTheme="minorHAnsi" w:hAnsiTheme="minorHAnsi" w:cstheme="minorHAnsi"/>
-          <w:szCs w:val="24"/>
-        </w:rPr>
-      </w:pPr>
-    </w:p>
-    <w:p>
-      <w:pPr>
-        <w:jc w:val="both"/>
-        <w:rPr>
-          <w:rFonts w:asciiTheme="minorHAnsi" w:hAnsiTheme="minorHAnsi" w:cstheme="minorHAnsi"/>
-          <w:szCs w:val="24"/>
-        </w:rPr>
-      </w:pPr>
-    </w:p>
-    <w:p>
-      <w:pPr>
-        <w:jc w:val="both"/>
-        <w:rPr>
-          <w:rFonts w:asciiTheme="minorHAnsi" w:hAnsiTheme="minorHAnsi" w:cstheme="minorHAnsi"/>
-          <w:szCs w:val="24"/>
-        </w:rPr>
-      </w:pPr>
-    </w:p>
-    <w:p>
-      <w:pPr>
-        <w:jc w:val="both"/>
-        <w:rPr>
-          <w:rFonts w:asciiTheme="minorHAnsi" w:hAnsiTheme="minorHAnsi" w:cstheme="minorHAnsi"/>
-          <w:szCs w:val="24"/>
-        </w:rPr>
-      </w:pPr>
-    </w:p>
-    <w:p>
-      <w:pPr>
-        <w:jc w:val="both"/>
-        <w:rPr>
-          <w:rFonts w:asciiTheme="minorHAnsi" w:hAnsiTheme="minorHAnsi" w:cstheme="minorHAnsi"/>
-          <w:szCs w:val="24"/>
-        </w:rPr>
-      </w:pPr>
-    </w:p>
-    <w:p>
-      <w:pPr>
-        <w:jc w:val="both"/>
-        <w:rPr>
-          <w:rFonts w:asciiTheme="minorHAnsi" w:hAnsiTheme="minorHAnsi" w:cstheme="minorHAnsi"/>
-          <w:szCs w:val="24"/>
-        </w:rPr>
-      </w:pPr>
-    </w:p>
-    <w:p>
-      <w:pPr>
-        <w:jc w:val="both"/>
-        <w:rPr>
-          <w:rFonts w:asciiTheme="minorHAnsi" w:hAnsiTheme="minorHAnsi" w:cstheme="minorHAnsi"/>
-          <w:szCs w:val="24"/>
-        </w:rPr>
-      </w:pPr>
-    </w:p>
-    <w:p>
-      <w:pPr>
-        <w:jc w:val="both"/>
-        <w:rPr>
-          <w:rFonts w:asciiTheme="minorHAnsi" w:hAnsiTheme="minorHAnsi" w:cstheme="minorHAnsi"/>
-          <w:szCs w:val="24"/>
-        </w:rPr>
-      </w:pPr>
-    </w:p>
-    <w:p>
-      <w:pPr>
-        <w:jc w:val="both"/>
-        <w:rPr>
-          <w:rFonts w:asciiTheme="minorHAnsi" w:hAnsiTheme="minorHAnsi" w:cstheme="minorHAnsi"/>
-          <w:szCs w:val="24"/>
-        </w:rPr>
-      </w:pPr>
-    </w:p>
-    <w:p>
-      <w:pPr>
-        <w:jc w:val="both"/>
-        <w:rPr>
-          <w:rFonts w:asciiTheme="minorHAnsi" w:hAnsiTheme="minorHAnsi" w:cstheme="minorHAnsi"/>
-          <w:szCs w:val="24"/>
-        </w:rPr>
-      </w:pPr>
-    </w:p>
-    <w:p>
-      <w:pPr>
-        <w:jc w:val="both"/>
-        <w:rPr>
-          <w:rFonts w:asciiTheme="minorHAnsi" w:hAnsiTheme="minorHAnsi" w:cstheme="minorHAnsi"/>
-          <w:szCs w:val="24"/>
-        </w:rPr>
-      </w:pPr>
-    </w:p>
-    <w:p>
-      <w:pPr>
-        <w:jc w:val="both"/>
-        <w:rPr>
-          <w:rFonts w:asciiTheme="minorHAnsi" w:hAnsiTheme="minorHAnsi" w:cstheme="minorHAnsi"/>
-          <w:szCs w:val="24"/>
-        </w:rPr>
-      </w:pPr>
-    </w:p>
-    <w:p>
-      <w:pPr>
-        <w:jc w:val="both"/>
-        <w:rPr>
-          <w:rFonts w:asciiTheme="minorHAnsi" w:hAnsiTheme="minorHAnsi" w:cstheme="minorHAnsi"/>
-          <w:szCs w:val="24"/>
-        </w:rPr>
-      </w:pPr>
-    </w:p>
-    <w:p>
-      <w:pPr>
-        <w:jc w:val="both"/>
-        <w:rPr>
-          <w:rFonts w:asciiTheme="minorHAnsi" w:hAnsiTheme="minorHAnsi" w:cstheme="minorHAnsi"/>
-          <w:szCs w:val="24"/>
-        </w:rPr>
-      </w:pPr>
-    </w:p>
-    <w:p>
-      <w:pPr>
-        <w:jc w:val="both"/>
-        <w:rPr>
-          <w:rFonts w:asciiTheme="minorHAnsi" w:hAnsiTheme="minorHAnsi" w:cstheme="minorHAnsi"/>
-          <w:szCs w:val="24"/>
-        </w:rPr>
-      </w:pPr>
-    </w:p>
-    <w:p>
-      <w:pPr>
-        <w:jc w:val="both"/>
-        <w:rPr>
-          <w:rFonts w:asciiTheme="minorHAnsi" w:hAnsiTheme="minorHAnsi" w:cstheme="minorHAnsi"/>
-          <w:szCs w:val="24"/>
-        </w:rPr>
-      </w:pPr>
-    </w:p>
-    <w:p>
-      <w:pPr>
-        <w:jc w:val="both"/>
-        <w:rPr>
-          <w:rFonts w:asciiTheme="minorHAnsi" w:hAnsiTheme="minorHAnsi" w:cstheme="minorHAnsi"/>
-          <w:szCs w:val="24"/>
-        </w:rPr>
-      </w:pPr>
-    </w:p>
-    <w:p>
-      <w:pPr>
-        <w:jc w:val="both"/>
-        <w:rPr>
-          <w:rFonts w:asciiTheme="minorHAnsi" w:hAnsiTheme="minorHAnsi" w:cstheme="minorHAnsi"/>
-          <w:szCs w:val="24"/>
-        </w:rPr>
-      </w:pPr>
-    </w:p>
-    <w:p>
-      <w:pPr>
-        <w:jc w:val="both"/>
-        <w:rPr>
-          <w:rFonts w:asciiTheme="minorHAnsi" w:hAnsiTheme="minorHAnsi" w:cstheme="minorHAnsi"/>
-          <w:szCs w:val="24"/>
-        </w:rPr>
-      </w:pPr>
-    </w:p>
-    <w:p>
-      <w:pPr>
-        <w:jc w:val="both"/>
-        <w:rPr>
-          <w:rFonts w:asciiTheme="minorHAnsi" w:hAnsiTheme="minorHAnsi" w:cstheme="minorHAnsi"/>
-          <w:szCs w:val="24"/>
-        </w:rPr>
-      </w:pPr>
-    </w:p>
-    <w:p>
-      <w:pPr>
-        <w:jc w:val="both"/>
-        <w:rPr>
-          <w:rFonts w:asciiTheme="minorHAnsi" w:hAnsiTheme="minorHAnsi" w:cstheme="minorHAnsi"/>
-          <w:szCs w:val="24"/>
-        </w:rPr>
-      </w:pPr>
-    </w:p>
-    <w:p>
-      <w:pPr>
-        <w:ind w:firstLine="0"/>
+      <w:r>
+        <w:rPr>
+          <w:rFonts w:asciiTheme="minorHAnsi" w:hAnsiTheme="minorHAnsi" w:cstheme="minorHAnsi"/>
+          <w:szCs w:val="24"/>
+        </w:rPr>
+        <w:t>deve agir em</w:t>
+      </w:r>
+      <w:r>
+        <w:rPr>
+          <w:rFonts w:asciiTheme="minorHAnsi" w:hAnsiTheme="minorHAnsi" w:cstheme="minorHAnsi"/>
+          <w:szCs w:val="24"/>
+        </w:rPr>
+        <w:t xml:space="preserve"> resposta a certas </w:t>
+      </w:r>
+      <w:r>
+        <w:rPr>
+          <w:rFonts w:asciiTheme="minorHAnsi" w:hAnsiTheme="minorHAnsi" w:cstheme="minorHAnsi"/>
+          <w:szCs w:val="24"/>
+        </w:rPr>
+        <w:t>entradas ou ações</w:t>
+      </w:r>
+      <w:r>
+        <w:rPr>
+          <w:rFonts w:asciiTheme="minorHAnsi" w:hAnsiTheme="minorHAnsi" w:cstheme="minorHAnsi"/>
+          <w:szCs w:val="24"/>
+        </w:rPr>
+        <w:t>, para atender as expectativas dos usuários e da gestão da biblioteca.</w:t>
+      </w:r>
+    </w:p>
+    <w:p>
+      <w:pPr>
         <w:jc w:val="both"/>
         <w:rPr>
           <w:rFonts w:asciiTheme="minorHAnsi" w:hAnsiTheme="minorHAnsi" w:cstheme="minorHAnsi"/>
@@ -1975,7 +1672,7 @@
           <w:p>
             <w:pPr>
               <w:ind w:firstLine="0"/>
-              <w:jc w:val="both"/>
+              <w:jc w:val="center"/>
               <w:rPr>
                 <w:rFonts w:asciiTheme="minorHAnsi" w:hAnsiTheme="minorHAnsi" w:cstheme="minorHAnsi"/>
                 <w:szCs w:val="24"/>
@@ -1997,7 +1694,7 @@
           <w:p>
             <w:pPr>
               <w:ind w:firstLine="0"/>
-              <w:jc w:val="both"/>
+              <w:jc w:val="center"/>
               <w:rPr>
                 <w:rFonts w:asciiTheme="minorHAnsi" w:hAnsiTheme="minorHAnsi" w:cstheme="minorHAnsi"/>
                 <w:szCs w:val="24"/>
@@ -2024,7 +1721,7 @@
           <w:p>
             <w:pPr>
               <w:ind w:firstLine="0"/>
-              <w:jc w:val="both"/>
+              <w:jc w:val="center"/>
               <w:rPr>
                 <w:rFonts w:asciiTheme="minorHAnsi" w:hAnsiTheme="minorHAnsi" w:cstheme="minorHAnsi"/>
                 <w:szCs w:val="24"/>
@@ -2046,7 +1743,7 @@
           <w:p>
             <w:pPr>
               <w:ind w:firstLine="0"/>
-              <w:jc w:val="both"/>
+              <w:jc w:val="center"/>
               <w:rPr>
                 <w:rFonts w:asciiTheme="minorHAnsi" w:hAnsiTheme="minorHAnsi" w:cstheme="minorHAnsi"/>
                 <w:szCs w:val="24"/>
@@ -2073,7 +1770,7 @@
           <w:p>
             <w:pPr>
               <w:ind w:firstLine="0"/>
-              <w:jc w:val="both"/>
+              <w:jc w:val="center"/>
               <w:rPr>
                 <w:rFonts w:asciiTheme="minorHAnsi" w:hAnsiTheme="minorHAnsi" w:cstheme="minorHAnsi"/>
                 <w:szCs w:val="24"/>
@@ -2095,7 +1792,7 @@
           <w:p>
             <w:pPr>
               <w:ind w:firstLine="0"/>
-              <w:jc w:val="both"/>
+              <w:jc w:val="center"/>
               <w:rPr>
                 <w:rFonts w:asciiTheme="minorHAnsi" w:hAnsiTheme="minorHAnsi" w:cstheme="minorHAnsi"/>
                 <w:szCs w:val="24"/>
@@ -2122,7 +1819,7 @@
           <w:p>
             <w:pPr>
               <w:ind w:firstLine="0"/>
-              <w:jc w:val="both"/>
+              <w:jc w:val="center"/>
               <w:rPr>
                 <w:rFonts w:asciiTheme="minorHAnsi" w:hAnsiTheme="minorHAnsi" w:cstheme="minorHAnsi"/>
                 <w:szCs w:val="24"/>
@@ -2144,7 +1841,7 @@
           <w:p>
             <w:pPr>
               <w:ind w:firstLine="0"/>
-              <w:jc w:val="both"/>
+              <w:jc w:val="center"/>
               <w:rPr>
                 <w:rFonts w:asciiTheme="minorHAnsi" w:hAnsiTheme="minorHAnsi" w:cstheme="minorHAnsi"/>
                 <w:szCs w:val="24"/>
@@ -2178,7 +1875,7 @@
           <w:p>
             <w:pPr>
               <w:ind w:firstLine="0"/>
-              <w:jc w:val="both"/>
+              <w:jc w:val="center"/>
               <w:rPr>
                 <w:rFonts w:asciiTheme="minorHAnsi" w:hAnsiTheme="minorHAnsi" w:cstheme="minorHAnsi"/>
                 <w:szCs w:val="24"/>
@@ -2200,7 +1897,7 @@
           <w:p>
             <w:pPr>
               <w:ind w:firstLine="0"/>
-              <w:jc w:val="both"/>
+              <w:jc w:val="center"/>
               <w:rPr>
                 <w:rFonts w:asciiTheme="minorHAnsi" w:hAnsiTheme="minorHAnsi" w:cstheme="minorHAnsi"/>
                 <w:szCs w:val="24"/>
@@ -2234,7 +1931,7 @@
           <w:p>
             <w:pPr>
               <w:ind w:firstLine="0"/>
-              <w:jc w:val="both"/>
+              <w:jc w:val="center"/>
               <w:rPr>
                 <w:rFonts w:asciiTheme="minorHAnsi" w:hAnsiTheme="minorHAnsi" w:cstheme="minorHAnsi"/>
                 <w:szCs w:val="24"/>
@@ -2256,7 +1953,7 @@
           <w:p>
             <w:pPr>
               <w:ind w:firstLine="0"/>
-              <w:jc w:val="both"/>
+              <w:jc w:val="center"/>
               <w:rPr>
                 <w:rFonts w:asciiTheme="minorHAnsi" w:hAnsiTheme="minorHAnsi" w:cstheme="minorHAnsi"/>
                 <w:szCs w:val="24"/>
@@ -2290,7 +1987,7 @@
           <w:p>
             <w:pPr>
               <w:ind w:firstLine="0"/>
-              <w:jc w:val="both"/>
+              <w:jc w:val="center"/>
               <w:rPr>
                 <w:rFonts w:asciiTheme="minorHAnsi" w:hAnsiTheme="minorHAnsi" w:cstheme="minorHAnsi"/>
                 <w:szCs w:val="24"/>
@@ -2312,7 +2009,7 @@
           <w:p>
             <w:pPr>
               <w:ind w:firstLine="0"/>
-              <w:jc w:val="both"/>
+              <w:jc w:val="center"/>
               <w:rPr>
                 <w:rFonts w:asciiTheme="minorHAnsi" w:hAnsiTheme="minorHAnsi" w:cstheme="minorHAnsi"/>
                 <w:szCs w:val="24"/>
@@ -2339,7 +2036,7 @@
           <w:p>
             <w:pPr>
               <w:ind w:firstLine="0"/>
-              <w:jc w:val="both"/>
+              <w:jc w:val="center"/>
               <w:rPr>
                 <w:rFonts w:asciiTheme="minorHAnsi" w:hAnsiTheme="minorHAnsi" w:cstheme="minorHAnsi"/>
                 <w:szCs w:val="24"/>
@@ -2361,7 +2058,7 @@
           <w:p>
             <w:pPr>
               <w:ind w:firstLine="0"/>
-              <w:jc w:val="both"/>
+              <w:jc w:val="center"/>
               <w:rPr>
                 <w:rFonts w:asciiTheme="minorHAnsi" w:hAnsiTheme="minorHAnsi" w:cstheme="minorHAnsi"/>
                 <w:szCs w:val="24"/>
@@ -2388,7 +2085,7 @@
           <w:p>
             <w:pPr>
               <w:ind w:firstLine="0"/>
-              <w:jc w:val="both"/>
+              <w:jc w:val="center"/>
               <w:rPr>
                 <w:rFonts w:asciiTheme="minorHAnsi" w:hAnsiTheme="minorHAnsi" w:cstheme="minorHAnsi"/>
                 <w:szCs w:val="24"/>
@@ -2409,8 +2106,9 @@
           </w:tcPr>
           <w:p>
             <w:pPr>
+              <w:keepNext/>
               <w:ind w:firstLine="0"/>
-              <w:jc w:val="both"/>
+              <w:jc w:val="center"/>
               <w:rPr>
                 <w:rFonts w:asciiTheme="minorHAnsi" w:hAnsiTheme="minorHAnsi" w:cstheme="minorHAnsi"/>
                 <w:szCs w:val="24"/>
@@ -2429,30 +2127,111 @@
     </w:tbl>
     <w:p>
       <w:pPr>
-        <w:jc w:val="both"/>
-        <w:rPr>
-          <w:rFonts w:asciiTheme="minorHAnsi" w:hAnsiTheme="minorHAnsi" w:cstheme="minorHAnsi"/>
-          <w:szCs w:val="24"/>
-        </w:rPr>
-      </w:pPr>
-    </w:p>
-    <w:p>
-      <w:pPr>
-        <w:jc w:val="both"/>
+        <w:pStyle w:val="Legenda"/>
+        <w:jc w:val="center"/>
         <w:rPr>
           <w:rFonts w:asciiTheme="minorHAnsi" w:hAnsiTheme="minorHAnsi" w:cstheme="minorHAnsi"/>
           <w:b/>
           <w:bCs/>
-          <w:szCs w:val="24"/>
-        </w:rPr>
-      </w:pPr>
-      <w:r>
+          <w:i w:val="0"/>
+          <w:color w:val="auto"/>
+          <w:sz w:val="20"/>
+          <w:szCs w:val="20"/>
+        </w:rPr>
+      </w:pPr>
+      <w:r>
+        <w:rPr>
+          <w:i w:val="0"/>
+          <w:color w:val="auto"/>
+          <w:sz w:val="20"/>
+          <w:szCs w:val="20"/>
+        </w:rPr>
+        <w:t xml:space="preserve">Tabela </w:t>
+      </w:r>
+      <w:r>
+        <w:rPr>
+          <w:i w:val="0"/>
+          <w:color w:val="auto"/>
+          <w:sz w:val="20"/>
+          <w:szCs w:val="20"/>
+        </w:rPr>
+        <w:fldChar w:fldCharType="begin"/>
+      </w:r>
+      <w:r>
+        <w:rPr>
+          <w:i w:val="0"/>
+          <w:color w:val="auto"/>
+          <w:sz w:val="20"/>
+          <w:szCs w:val="20"/>
+        </w:rPr>
+        <w:instrText xml:space="preserve"> SEQ Tabela \* ARABIC </w:instrText>
+      </w:r>
+      <w:r>
+        <w:rPr>
+          <w:i w:val="0"/>
+          <w:color w:val="auto"/>
+          <w:sz w:val="20"/>
+          <w:szCs w:val="20"/>
+        </w:rPr>
+        <w:fldChar w:fldCharType="separate"/>
+      </w:r>
+      <w:r>
+        <w:rPr>
+          <w:i w:val="0"/>
+          <w:noProof/>
+          <w:color w:val="auto"/>
+          <w:sz w:val="20"/>
+          <w:szCs w:val="20"/>
+        </w:rPr>
+        <w:t>1</w:t>
+      </w:r>
+      <w:r>
+        <w:rPr>
+          <w:i w:val="0"/>
+          <w:color w:val="auto"/>
+          <w:sz w:val="20"/>
+          <w:szCs w:val="20"/>
+        </w:rPr>
+        <w:fldChar w:fldCharType="end"/>
+      </w:r>
+      <w:r>
+        <w:rPr>
+          <w:i w:val="0"/>
+          <w:color w:val="auto"/>
+          <w:sz w:val="20"/>
+          <w:szCs w:val="20"/>
+        </w:rPr>
+        <w:t>-Requisitos Funcionais</w:t>
+      </w:r>
+    </w:p>
+    <w:p>
+      <w:pPr>
+        <w:jc w:val="both"/>
         <w:rPr>
           <w:rFonts w:asciiTheme="minorHAnsi" w:hAnsiTheme="minorHAnsi" w:cstheme="minorHAnsi"/>
           <w:b/>
           <w:bCs/>
           <w:szCs w:val="24"/>
         </w:rPr>
+      </w:pPr>
+    </w:p>
+    <w:p>
+      <w:pPr>
+        <w:jc w:val="both"/>
+        <w:rPr>
+          <w:rFonts w:asciiTheme="minorHAnsi" w:hAnsiTheme="minorHAnsi" w:cstheme="minorHAnsi"/>
+          <w:b/>
+          <w:bCs/>
+          <w:szCs w:val="24"/>
+        </w:rPr>
+      </w:pPr>
+      <w:r>
+        <w:rPr>
+          <w:rFonts w:asciiTheme="minorHAnsi" w:hAnsiTheme="minorHAnsi" w:cstheme="minorHAnsi"/>
+          <w:b/>
+          <w:bCs/>
+          <w:szCs w:val="24"/>
+        </w:rPr>
         <w:t>2.2.1 RF001 – Cadastr</w:t>
       </w:r>
       <w:r>
@@ -2487,30 +2266,12 @@
         </w:rPr>
         <w:t xml:space="preserve">suário cadastre novos livros no </w:t>
       </w:r>
-    </w:p>
-    <w:p>
-      <w:pPr>
-        <w:jc w:val="both"/>
-        <w:rPr>
-          <w:rFonts w:asciiTheme="minorHAnsi" w:hAnsiTheme="minorHAnsi" w:cstheme="minorHAnsi"/>
-          <w:szCs w:val="24"/>
-        </w:rPr>
-      </w:pPr>
-      <w:proofErr w:type="gramStart"/>
-      <w:r>
-        <w:rPr>
-          <w:rFonts w:asciiTheme="minorHAnsi" w:hAnsiTheme="minorHAnsi" w:cstheme="minorHAnsi"/>
-          <w:szCs w:val="24"/>
-        </w:rPr>
-        <w:t>acervo</w:t>
-      </w:r>
-      <w:proofErr w:type="gramEnd"/>
-      <w:r>
-        <w:rPr>
-          <w:rFonts w:asciiTheme="minorHAnsi" w:hAnsiTheme="minorHAnsi" w:cstheme="minorHAnsi"/>
-          <w:szCs w:val="24"/>
-        </w:rPr>
-        <w:t xml:space="preserve"> da biblioteca.</w:t>
+      <w:r>
+        <w:rPr>
+          <w:rFonts w:asciiTheme="minorHAnsi" w:hAnsiTheme="minorHAnsi" w:cstheme="minorHAnsi"/>
+          <w:szCs w:val="24"/>
+        </w:rPr>
+        <w:t>acervo da biblioteca.</w:t>
       </w:r>
     </w:p>
     <w:p>
@@ -2563,6 +2324,7 @@
           <w:rFonts w:asciiTheme="minorHAnsi" w:hAnsiTheme="minorHAnsi" w:cstheme="minorHAnsi"/>
           <w:szCs w:val="24"/>
         </w:rPr>
+        <w:lastRenderedPageBreak/>
         <w:t>Título do livro (obrigatório).</w:t>
       </w:r>
     </w:p>
@@ -2844,7 +2606,6 @@
           <w:rFonts w:asciiTheme="minorHAnsi" w:hAnsiTheme="minorHAnsi" w:cstheme="minorHAnsi"/>
           <w:szCs w:val="24"/>
         </w:rPr>
-        <w:lastRenderedPageBreak/>
         <w:t>Mensagem de sucesso ao cadastrar o livro.</w:t>
       </w:r>
     </w:p>
@@ -2968,30 +2729,12 @@
         </w:rPr>
         <w:t xml:space="preserve">ário edite as informações de um </w:t>
       </w:r>
-    </w:p>
-    <w:p>
-      <w:pPr>
-        <w:jc w:val="both"/>
-        <w:rPr>
-          <w:rFonts w:asciiTheme="minorHAnsi" w:hAnsiTheme="minorHAnsi" w:cstheme="minorHAnsi"/>
-          <w:szCs w:val="24"/>
-        </w:rPr>
-      </w:pPr>
-      <w:proofErr w:type="gramStart"/>
-      <w:r>
-        <w:rPr>
-          <w:rFonts w:asciiTheme="minorHAnsi" w:hAnsiTheme="minorHAnsi" w:cstheme="minorHAnsi"/>
-          <w:szCs w:val="24"/>
-        </w:rPr>
-        <w:t>livro</w:t>
-      </w:r>
-      <w:proofErr w:type="gramEnd"/>
-      <w:r>
-        <w:rPr>
-          <w:rFonts w:asciiTheme="minorHAnsi" w:hAnsiTheme="minorHAnsi" w:cstheme="minorHAnsi"/>
-          <w:szCs w:val="24"/>
-        </w:rPr>
-        <w:t xml:space="preserve"> previamente cadastrado.</w:t>
+      <w:r>
+        <w:rPr>
+          <w:rFonts w:asciiTheme="minorHAnsi" w:hAnsiTheme="minorHAnsi" w:cstheme="minorHAnsi"/>
+          <w:szCs w:val="24"/>
+        </w:rPr>
+        <w:t>livro previamente cadastrado.</w:t>
       </w:r>
     </w:p>
     <w:p>
@@ -3222,6 +2965,7 @@
           <w:rFonts w:asciiTheme="minorHAnsi" w:hAnsiTheme="minorHAnsi" w:cstheme="minorHAnsi"/>
           <w:szCs w:val="24"/>
         </w:rPr>
+        <w:lastRenderedPageBreak/>
         <w:t>Pós-condição:</w:t>
       </w:r>
     </w:p>
@@ -3399,7 +3143,6 @@
           <w:rFonts w:asciiTheme="minorHAnsi" w:hAnsiTheme="minorHAnsi" w:cstheme="minorHAnsi"/>
           <w:szCs w:val="24"/>
         </w:rPr>
-        <w:lastRenderedPageBreak/>
         <w:t>Se houver empréstimos associados, o sistema deve impedir a exclusão e informar o usuário.</w:t>
       </w:r>
     </w:p>
@@ -3607,7 +3350,21 @@
           <w:rFonts w:asciiTheme="minorHAnsi" w:hAnsiTheme="minorHAnsi" w:cstheme="minorHAnsi"/>
           <w:szCs w:val="24"/>
         </w:rPr>
-        <w:t xml:space="preserve"> de novos usuários.</w:t>
+        <w:t xml:space="preserve"> de novos </w:t>
+      </w:r>
+      <w:r>
+        <w:rPr>
+          <w:rFonts w:asciiTheme="minorHAnsi" w:hAnsiTheme="minorHAnsi" w:cstheme="minorHAnsi"/>
+          <w:szCs w:val="24"/>
+        </w:rPr>
+        <w:t>alunos</w:t>
+      </w:r>
+      <w:r>
+        <w:rPr>
+          <w:rFonts w:asciiTheme="minorHAnsi" w:hAnsiTheme="minorHAnsi" w:cstheme="minorHAnsi"/>
+          <w:szCs w:val="24"/>
+        </w:rPr>
+        <w:t>.</w:t>
       </w:r>
       <w:r>
         <w:rPr>
@@ -3825,6 +3582,7 @@
           <w:rFonts w:asciiTheme="minorHAnsi" w:hAnsiTheme="minorHAnsi" w:cstheme="minorHAnsi"/>
           <w:szCs w:val="24"/>
         </w:rPr>
+        <w:lastRenderedPageBreak/>
         <w:t xml:space="preserve">Processamento: </w:t>
       </w:r>
     </w:p>
@@ -4166,6 +3924,13 @@
           <w:rFonts w:asciiTheme="minorHAnsi" w:hAnsiTheme="minorHAnsi" w:cstheme="minorHAnsi"/>
           <w:szCs w:val="24"/>
         </w:rPr>
+        <w:t>r</w:t>
+      </w:r>
+      <w:r>
+        <w:rPr>
+          <w:rFonts w:asciiTheme="minorHAnsi" w:hAnsiTheme="minorHAnsi" w:cstheme="minorHAnsi"/>
+          <w:szCs w:val="24"/>
+        </w:rPr>
         <w:t xml:space="preserve"> que o </w:t>
       </w:r>
       <w:r>
@@ -4173,7 +3938,21 @@
           <w:rFonts w:asciiTheme="minorHAnsi" w:hAnsiTheme="minorHAnsi" w:cstheme="minorHAnsi"/>
           <w:szCs w:val="24"/>
         </w:rPr>
-        <w:t>aluno possa editar seu usuário</w:t>
+        <w:t>usuário</w:t>
+      </w:r>
+      <w:r>
+        <w:rPr>
+          <w:rFonts w:asciiTheme="minorHAnsi" w:hAnsiTheme="minorHAnsi" w:cstheme="minorHAnsi"/>
+          <w:szCs w:val="24"/>
+        </w:rPr>
+        <w:t xml:space="preserve"> possa editar </w:t>
+      </w:r>
+      <w:r>
+        <w:rPr>
+          <w:rFonts w:asciiTheme="minorHAnsi" w:hAnsiTheme="minorHAnsi" w:cstheme="minorHAnsi"/>
+          <w:szCs w:val="24"/>
+        </w:rPr>
+        <w:t>o aluno</w:t>
       </w:r>
       <w:r>
         <w:rPr>
@@ -4226,7 +4005,6 @@
           <w:rFonts w:asciiTheme="minorHAnsi" w:hAnsiTheme="minorHAnsi" w:cstheme="minorHAnsi"/>
           <w:szCs w:val="24"/>
         </w:rPr>
-        <w:lastRenderedPageBreak/>
         <w:t xml:space="preserve">Entrada: </w:t>
       </w:r>
     </w:p>
@@ -4731,6 +4509,7 @@
           <w:rFonts w:asciiTheme="minorHAnsi" w:hAnsiTheme="minorHAnsi" w:cstheme="minorHAnsi"/>
           <w:szCs w:val="24"/>
         </w:rPr>
+        <w:lastRenderedPageBreak/>
         <w:t>O</w:t>
       </w:r>
       <w:r>
@@ -4998,7 +4777,6 @@
           <w:rFonts w:asciiTheme="minorHAnsi" w:hAnsiTheme="minorHAnsi" w:cstheme="minorHAnsi"/>
           <w:szCs w:val="24"/>
         </w:rPr>
-        <w:lastRenderedPageBreak/>
         <w:t>Entrada:</w:t>
       </w:r>
     </w:p>
@@ -5334,175 +5112,55 @@
     </w:p>
     <w:p>
       <w:pPr>
-        <w:jc w:val="both"/>
-        <w:rPr>
-          <w:rFonts w:asciiTheme="minorHAnsi" w:hAnsiTheme="minorHAnsi" w:cstheme="minorHAnsi"/>
-          <w:szCs w:val="24"/>
-        </w:rPr>
-      </w:pPr>
-    </w:p>
-    <w:p>
-      <w:pPr>
-        <w:jc w:val="both"/>
-        <w:rPr>
-          <w:rFonts w:asciiTheme="minorHAnsi" w:hAnsiTheme="minorHAnsi" w:cstheme="minorHAnsi"/>
-          <w:szCs w:val="24"/>
-        </w:rPr>
-      </w:pPr>
-    </w:p>
-    <w:p>
-      <w:pPr>
-        <w:jc w:val="both"/>
-        <w:rPr>
-          <w:rFonts w:asciiTheme="minorHAnsi" w:hAnsiTheme="minorHAnsi" w:cstheme="minorHAnsi"/>
-          <w:szCs w:val="24"/>
-        </w:rPr>
-      </w:pPr>
-    </w:p>
-    <w:p>
-      <w:pPr>
-        <w:jc w:val="both"/>
-        <w:rPr>
-          <w:rFonts w:asciiTheme="minorHAnsi" w:hAnsiTheme="minorHAnsi" w:cstheme="minorHAnsi"/>
-          <w:szCs w:val="24"/>
-        </w:rPr>
-      </w:pPr>
-    </w:p>
-    <w:p>
-      <w:pPr>
-        <w:jc w:val="both"/>
-        <w:rPr>
-          <w:rFonts w:asciiTheme="minorHAnsi" w:hAnsiTheme="minorHAnsi" w:cstheme="minorHAnsi"/>
-          <w:szCs w:val="24"/>
-        </w:rPr>
-      </w:pPr>
-    </w:p>
-    <w:p>
-      <w:pPr>
-        <w:jc w:val="both"/>
-        <w:rPr>
-          <w:rFonts w:asciiTheme="minorHAnsi" w:hAnsiTheme="minorHAnsi" w:cstheme="minorHAnsi"/>
-          <w:szCs w:val="24"/>
-        </w:rPr>
-      </w:pPr>
-    </w:p>
-    <w:p>
-      <w:pPr>
-        <w:jc w:val="both"/>
-        <w:rPr>
-          <w:rFonts w:asciiTheme="minorHAnsi" w:hAnsiTheme="minorHAnsi" w:cstheme="minorHAnsi"/>
-          <w:szCs w:val="24"/>
-        </w:rPr>
-      </w:pPr>
-    </w:p>
-    <w:p>
-      <w:pPr>
-        <w:jc w:val="both"/>
-        <w:rPr>
-          <w:rFonts w:asciiTheme="minorHAnsi" w:hAnsiTheme="minorHAnsi" w:cstheme="minorHAnsi"/>
-          <w:szCs w:val="24"/>
-        </w:rPr>
-      </w:pPr>
-    </w:p>
-    <w:p>
-      <w:pPr>
-        <w:jc w:val="both"/>
-        <w:rPr>
-          <w:rFonts w:asciiTheme="minorHAnsi" w:hAnsiTheme="minorHAnsi" w:cstheme="minorHAnsi"/>
-          <w:szCs w:val="24"/>
-        </w:rPr>
-      </w:pPr>
-    </w:p>
-    <w:p>
-      <w:pPr>
-        <w:jc w:val="both"/>
-        <w:rPr>
-          <w:rFonts w:asciiTheme="minorHAnsi" w:hAnsiTheme="minorHAnsi" w:cstheme="minorHAnsi"/>
-          <w:szCs w:val="24"/>
-        </w:rPr>
-      </w:pPr>
-    </w:p>
-    <w:p>
-      <w:pPr>
-        <w:jc w:val="both"/>
-        <w:rPr>
-          <w:rFonts w:asciiTheme="minorHAnsi" w:hAnsiTheme="minorHAnsi" w:cstheme="minorHAnsi"/>
-          <w:szCs w:val="24"/>
-        </w:rPr>
-      </w:pPr>
-    </w:p>
-    <w:p>
-      <w:pPr>
-        <w:jc w:val="both"/>
-        <w:rPr>
-          <w:rFonts w:asciiTheme="minorHAnsi" w:hAnsiTheme="minorHAnsi" w:cstheme="minorHAnsi"/>
-          <w:szCs w:val="24"/>
-        </w:rPr>
-      </w:pPr>
-    </w:p>
-    <w:p>
-      <w:pPr>
-        <w:jc w:val="both"/>
-        <w:rPr>
-          <w:rFonts w:asciiTheme="minorHAnsi" w:hAnsiTheme="minorHAnsi" w:cstheme="minorHAnsi"/>
-          <w:szCs w:val="24"/>
-        </w:rPr>
-      </w:pPr>
-    </w:p>
-    <w:p>
-      <w:pPr>
-        <w:jc w:val="both"/>
-        <w:rPr>
-          <w:rFonts w:asciiTheme="minorHAnsi" w:hAnsiTheme="minorHAnsi" w:cstheme="minorHAnsi"/>
-          <w:szCs w:val="24"/>
-        </w:rPr>
-      </w:pPr>
-    </w:p>
-    <w:p>
-      <w:pPr>
-        <w:jc w:val="both"/>
-        <w:rPr>
-          <w:rFonts w:asciiTheme="minorHAnsi" w:hAnsiTheme="minorHAnsi" w:cstheme="minorHAnsi"/>
-          <w:szCs w:val="24"/>
-        </w:rPr>
-      </w:pPr>
-    </w:p>
-    <w:p>
-      <w:pPr>
-        <w:jc w:val="both"/>
-        <w:rPr>
-          <w:rFonts w:asciiTheme="minorHAnsi" w:hAnsiTheme="minorHAnsi" w:cstheme="minorHAnsi"/>
-          <w:szCs w:val="24"/>
-        </w:rPr>
-      </w:pPr>
-    </w:p>
-    <w:p>
-      <w:pPr>
-        <w:jc w:val="both"/>
-        <w:rPr>
-          <w:rFonts w:asciiTheme="minorHAnsi" w:hAnsiTheme="minorHAnsi" w:cstheme="minorHAnsi"/>
-          <w:szCs w:val="24"/>
-        </w:rPr>
-      </w:pPr>
-    </w:p>
-    <w:p>
-      <w:pPr>
-        <w:jc w:val="both"/>
-        <w:rPr>
-          <w:rFonts w:asciiTheme="minorHAnsi" w:hAnsiTheme="minorHAnsi" w:cstheme="minorHAnsi"/>
-          <w:szCs w:val="24"/>
-        </w:rPr>
-      </w:pPr>
-      <w:r>
-        <w:rPr>
-          <w:rFonts w:asciiTheme="minorHAnsi" w:hAnsiTheme="minorHAnsi" w:cstheme="minorHAnsi"/>
-          <w:szCs w:val="24"/>
-        </w:rPr>
+        <w:ind w:firstLine="0"/>
+        <w:jc w:val="both"/>
+        <w:rPr>
+          <w:rFonts w:asciiTheme="minorHAnsi" w:hAnsiTheme="minorHAnsi" w:cstheme="minorHAnsi"/>
+          <w:szCs w:val="24"/>
+        </w:rPr>
+      </w:pPr>
+    </w:p>
+    <w:p>
+      <w:pPr>
+        <w:ind w:firstLine="0"/>
+        <w:jc w:val="both"/>
+        <w:rPr>
+          <w:rFonts w:asciiTheme="minorHAnsi" w:hAnsiTheme="minorHAnsi" w:cstheme="minorHAnsi"/>
+          <w:szCs w:val="24"/>
+        </w:rPr>
+      </w:pPr>
+    </w:p>
+    <w:p>
+      <w:pPr>
+        <w:jc w:val="both"/>
+        <w:rPr>
+          <w:rFonts w:asciiTheme="minorHAnsi" w:hAnsiTheme="minorHAnsi" w:cstheme="minorHAnsi"/>
+          <w:szCs w:val="24"/>
+        </w:rPr>
+      </w:pPr>
+    </w:p>
+    <w:p>
+      <w:pPr>
+        <w:jc w:val="both"/>
+        <w:rPr>
+          <w:rFonts w:asciiTheme="minorHAnsi" w:hAnsiTheme="minorHAnsi" w:cstheme="minorHAnsi"/>
+          <w:b/>
+          <w:szCs w:val="24"/>
+        </w:rPr>
+      </w:pPr>
+      <w:r>
+        <w:rPr>
+          <w:rFonts w:asciiTheme="minorHAnsi" w:hAnsiTheme="minorHAnsi" w:cstheme="minorHAnsi"/>
+          <w:b/>
+          <w:szCs w:val="24"/>
+        </w:rPr>
+        <w:lastRenderedPageBreak/>
         <w:t xml:space="preserve">3 DIAGRAMAS </w:t>
       </w:r>
       <w:r>
         <w:rPr>
           <w:rFonts w:asciiTheme="minorHAnsi" w:hAnsiTheme="minorHAnsi" w:cstheme="minorHAnsi"/>
+          <w:b/>
           <w:szCs w:val="24"/>
         </w:rPr>
         <w:t>DO SISTEMA</w:t>
@@ -5522,12 +5180,14 @@
         <w:jc w:val="both"/>
         <w:rPr>
           <w:rFonts w:asciiTheme="minorHAnsi" w:hAnsiTheme="minorHAnsi" w:cstheme="minorHAnsi"/>
-          <w:szCs w:val="24"/>
-        </w:rPr>
-      </w:pPr>
-      <w:r>
-        <w:rPr>
-          <w:rFonts w:asciiTheme="minorHAnsi" w:hAnsiTheme="minorHAnsi" w:cstheme="minorHAnsi"/>
+          <w:b/>
+          <w:szCs w:val="24"/>
+        </w:rPr>
+      </w:pPr>
+      <w:r>
+        <w:rPr>
+          <w:rFonts w:asciiTheme="minorHAnsi" w:hAnsiTheme="minorHAnsi" w:cstheme="minorHAnsi"/>
+          <w:b/>
           <w:szCs w:val="24"/>
         </w:rPr>
         <w:t>3.1</w:t>
@@ -5535,6 +5195,7 @@
       <w:r>
         <w:rPr>
           <w:rFonts w:asciiTheme="minorHAnsi" w:hAnsiTheme="minorHAnsi" w:cstheme="minorHAnsi"/>
+          <w:b/>
           <w:szCs w:val="24"/>
         </w:rPr>
         <w:t xml:space="preserve"> Diagrama de Classe</w:t>
@@ -5553,21 +5214,77 @@
           <w:rFonts w:asciiTheme="minorHAnsi" w:hAnsiTheme="minorHAnsi" w:cstheme="minorHAnsi"/>
           <w:szCs w:val="24"/>
         </w:rPr>
-        <w:t>O diagrama de classe é uma ferramenta fundamental que serve como um mapa visual que representa as classes do sistema, os seus atributos, métodos e relacionamentos. Ele permite que os programadores planejem o desenvolvimento de forma mais</w:t>
-      </w:r>
-      <w:r>
-        <w:rPr>
-          <w:rFonts w:asciiTheme="minorHAnsi" w:hAnsiTheme="minorHAnsi" w:cstheme="minorHAnsi"/>
-          <w:szCs w:val="24"/>
-        </w:rPr>
-        <w:t xml:space="preserve"> eficaz, facilita a manutenção do código, o diagrama facilita também a comunicação entre os membros da equipe.</w:t>
-      </w:r>
-      <w:r>
-        <w:rPr>
-          <w:rFonts w:asciiTheme="minorHAnsi" w:hAnsiTheme="minorHAnsi" w:cstheme="minorHAnsi"/>
-          <w:szCs w:val="24"/>
-        </w:rPr>
-        <w:t xml:space="preserve"> Com a documentação visual, a manutenção do código é mais fácil, modelar o sistema antes da implementação ajuda a identificar problemas de design e arquitetura,</w:t>
+        <w:t>O diagrama de classe é uma ferramenta fundamental que serve como um mapa visual que representa as classes do sistema</w:t>
+      </w:r>
+      <w:r>
+        <w:rPr>
+          <w:rFonts w:asciiTheme="minorHAnsi" w:hAnsiTheme="minorHAnsi" w:cstheme="minorHAnsi"/>
+          <w:szCs w:val="24"/>
+        </w:rPr>
+        <w:t xml:space="preserve"> BiblioSmart</w:t>
+      </w:r>
+      <w:r>
+        <w:rPr>
+          <w:rFonts w:asciiTheme="minorHAnsi" w:hAnsiTheme="minorHAnsi" w:cstheme="minorHAnsi"/>
+          <w:szCs w:val="24"/>
+        </w:rPr>
+        <w:t>, os seus atributos, métodos e relacionamentos. Ele permite que os programadores planejem o desenvolvimento de forma mais</w:t>
+      </w:r>
+      <w:r>
+        <w:rPr>
+          <w:rFonts w:asciiTheme="minorHAnsi" w:hAnsiTheme="minorHAnsi" w:cstheme="minorHAnsi"/>
+          <w:szCs w:val="24"/>
+        </w:rPr>
+        <w:t xml:space="preserve"> eficaz, facilita a manutenção do código</w:t>
+      </w:r>
+      <w:r>
+        <w:rPr>
+          <w:rFonts w:asciiTheme="minorHAnsi" w:hAnsiTheme="minorHAnsi" w:cstheme="minorHAnsi"/>
+          <w:szCs w:val="24"/>
+        </w:rPr>
+        <w:t xml:space="preserve"> e </w:t>
+      </w:r>
+      <w:r>
+        <w:rPr>
+          <w:rFonts w:asciiTheme="minorHAnsi" w:hAnsiTheme="minorHAnsi" w:cstheme="minorHAnsi"/>
+          <w:szCs w:val="24"/>
+        </w:rPr>
+        <w:t>também a comunicação entre os membros da equipe.</w:t>
+      </w:r>
+      <w:r>
+        <w:rPr>
+          <w:rFonts w:asciiTheme="minorHAnsi" w:hAnsiTheme="minorHAnsi" w:cstheme="minorHAnsi"/>
+          <w:szCs w:val="24"/>
+        </w:rPr>
+        <w:t xml:space="preserve"> </w:t>
+      </w:r>
+      <w:r>
+        <w:rPr>
+          <w:rFonts w:asciiTheme="minorHAnsi" w:hAnsiTheme="minorHAnsi" w:cstheme="minorHAnsi"/>
+          <w:szCs w:val="24"/>
+        </w:rPr>
+        <w:t>M</w:t>
+      </w:r>
+      <w:r>
+        <w:rPr>
+          <w:rFonts w:asciiTheme="minorHAnsi" w:hAnsiTheme="minorHAnsi" w:cstheme="minorHAnsi"/>
+          <w:szCs w:val="24"/>
+        </w:rPr>
+        <w:t>odelar o sistema antes da implementação ajuda a identificar problemas de design e arquitetura, ajudando no funcionamento do sistema</w:t>
+      </w:r>
+      <w:r>
+        <w:rPr>
+          <w:rFonts w:asciiTheme="minorHAnsi" w:hAnsiTheme="minorHAnsi" w:cstheme="minorHAnsi"/>
+          <w:szCs w:val="24"/>
+        </w:rPr>
+        <w:t xml:space="preserve"> e aprimorando melhor o funcionamento da BiblioSmart. A </w:t>
+      </w:r>
+      <w:r>
+        <w:rPr>
+          <w:rFonts w:asciiTheme="minorHAnsi" w:hAnsiTheme="minorHAnsi" w:cstheme="minorHAnsi"/>
+          <w:szCs w:val="24"/>
+        </w:rPr>
+        <w:t>figura</w:t>
       </w:r>
       <w:bookmarkStart w:id="0" w:name="_GoBack"/>
       <w:bookmarkEnd w:id="0"/>
@@ -5576,113 +5293,31 @@
           <w:rFonts w:asciiTheme="minorHAnsi" w:hAnsiTheme="minorHAnsi" w:cstheme="minorHAnsi"/>
           <w:szCs w:val="24"/>
         </w:rPr>
-        <w:t xml:space="preserve"> ajudando no funcionamento do sistema</w:t>
-      </w:r>
-    </w:p>
-    <w:p>
-      <w:pPr>
-        <w:jc w:val="both"/>
-        <w:rPr>
-          <w:rFonts w:asciiTheme="minorHAnsi" w:hAnsiTheme="minorHAnsi" w:cstheme="minorHAnsi"/>
-          <w:szCs w:val="24"/>
-        </w:rPr>
-      </w:pPr>
-    </w:p>
-    <w:p>
-      <w:pPr>
-        <w:jc w:val="both"/>
-        <w:rPr>
-          <w:rFonts w:asciiTheme="minorHAnsi" w:hAnsiTheme="minorHAnsi" w:cstheme="minorHAnsi"/>
-          <w:szCs w:val="24"/>
-        </w:rPr>
-      </w:pPr>
-      <w:r>
-        <w:rPr>
-          <w:rFonts w:asciiTheme="minorHAnsi" w:hAnsiTheme="minorHAnsi" w:cstheme="minorHAnsi"/>
-          <w:szCs w:val="24"/>
-        </w:rPr>
-        <w:t>A escrita deve ser direcionada para a importâ</w:t>
-      </w:r>
-      <w:r>
-        <w:rPr>
-          <w:rFonts w:asciiTheme="minorHAnsi" w:hAnsiTheme="minorHAnsi" w:cstheme="minorHAnsi"/>
-          <w:szCs w:val="24"/>
-        </w:rPr>
-        <w:t>ncia do diagrama de classe para</w:t>
-      </w:r>
-    </w:p>
-    <w:p>
-      <w:pPr>
-        <w:jc w:val="both"/>
-        <w:rPr>
-          <w:rFonts w:asciiTheme="minorHAnsi" w:hAnsiTheme="minorHAnsi" w:cstheme="minorHAnsi"/>
-          <w:szCs w:val="24"/>
-        </w:rPr>
-      </w:pPr>
-      <w:proofErr w:type="gramStart"/>
-      <w:r>
-        <w:rPr>
-          <w:rFonts w:asciiTheme="minorHAnsi" w:hAnsiTheme="minorHAnsi" w:cstheme="minorHAnsi"/>
-          <w:szCs w:val="24"/>
-        </w:rPr>
-        <w:t>o</w:t>
-      </w:r>
-      <w:proofErr w:type="gramEnd"/>
-      <w:r>
-        <w:rPr>
-          <w:rFonts w:asciiTheme="minorHAnsi" w:hAnsiTheme="minorHAnsi" w:cstheme="minorHAnsi"/>
-          <w:szCs w:val="24"/>
-        </w:rPr>
-        <w:t xml:space="preserve"> sistema/ programador e inserir a imagem</w:t>
-      </w:r>
-    </w:p>
-    <w:p>
-      <w:pPr>
-        <w:jc w:val="both"/>
-        <w:rPr>
-          <w:rFonts w:asciiTheme="minorHAnsi" w:hAnsiTheme="minorHAnsi" w:cstheme="minorHAnsi"/>
-          <w:szCs w:val="24"/>
-        </w:rPr>
-      </w:pPr>
-    </w:p>
-    <w:p>
-      <w:pPr>
-        <w:jc w:val="both"/>
-        <w:rPr>
-          <w:rFonts w:asciiTheme="minorHAnsi" w:hAnsiTheme="minorHAnsi" w:cstheme="minorHAnsi"/>
-          <w:szCs w:val="24"/>
-        </w:rPr>
-      </w:pPr>
-    </w:p>
-    <w:p>
-      <w:pPr>
-        <w:jc w:val="both"/>
-        <w:rPr>
-          <w:rFonts w:asciiTheme="minorHAnsi" w:hAnsiTheme="minorHAnsi" w:cstheme="minorHAnsi"/>
-          <w:szCs w:val="24"/>
-        </w:rPr>
-      </w:pPr>
-    </w:p>
-    <w:p>
-      <w:pPr>
-        <w:jc w:val="both"/>
-        <w:rPr>
-          <w:rFonts w:asciiTheme="minorHAnsi" w:hAnsiTheme="minorHAnsi" w:cstheme="minorHAnsi"/>
-          <w:szCs w:val="24"/>
-        </w:rPr>
-      </w:pPr>
-    </w:p>
-    <w:p>
-      <w:pPr>
-        <w:jc w:val="both"/>
-        <w:rPr>
-          <w:rFonts w:asciiTheme="minorHAnsi" w:hAnsiTheme="minorHAnsi" w:cstheme="minorHAnsi"/>
-          <w:szCs w:val="24"/>
-        </w:rPr>
-      </w:pPr>
-      <w:r>
-        <w:rPr>
-          <w:rFonts w:asciiTheme="minorHAnsi" w:hAnsiTheme="minorHAnsi" w:cstheme="minorHAnsi"/>
+        <w:t xml:space="preserve"> 1 representa o diagrama de classe do sistema da BiblioSmart.</w:t>
+      </w:r>
+    </w:p>
+    <w:p>
+      <w:pPr>
+        <w:jc w:val="both"/>
+        <w:rPr>
+          <w:rFonts w:asciiTheme="minorHAnsi" w:hAnsiTheme="minorHAnsi" w:cstheme="minorHAnsi"/>
+          <w:szCs w:val="24"/>
+        </w:rPr>
+      </w:pPr>
+    </w:p>
+    <w:p>
+      <w:pPr>
+        <w:jc w:val="both"/>
+        <w:rPr>
+          <w:rFonts w:asciiTheme="minorHAnsi" w:hAnsiTheme="minorHAnsi" w:cstheme="minorHAnsi"/>
+          <w:b/>
+          <w:szCs w:val="24"/>
+        </w:rPr>
+      </w:pPr>
+      <w:r>
+        <w:rPr>
+          <w:rFonts w:asciiTheme="minorHAnsi" w:hAnsiTheme="minorHAnsi" w:cstheme="minorHAnsi"/>
+          <w:b/>
           <w:szCs w:val="24"/>
         </w:rPr>
         <w:t>3.2</w:t>
@@ -5690,6 +5325,7 @@
       <w:r>
         <w:rPr>
           <w:rFonts w:asciiTheme="minorHAnsi" w:hAnsiTheme="minorHAnsi" w:cstheme="minorHAnsi"/>
+          <w:b/>
           <w:szCs w:val="24"/>
         </w:rPr>
         <w:t xml:space="preserve"> Banco de Dados</w:t>
@@ -5698,123 +5334,568 @@
     <w:p>
       <w:pPr>
         <w:jc w:val="both"/>
-        <w:rPr>
-          <w:rFonts w:asciiTheme="minorHAnsi" w:hAnsiTheme="minorHAnsi" w:cstheme="minorHAnsi"/>
-          <w:szCs w:val="24"/>
-        </w:rPr>
-      </w:pPr>
-      <w:r>
-        <w:rPr>
-          <w:rFonts w:asciiTheme="minorHAnsi" w:hAnsiTheme="minorHAnsi" w:cstheme="minorHAnsi"/>
-          <w:szCs w:val="24"/>
-        </w:rPr>
-        <w:t>Nesse capítulo deve dissertar sobre o banco utilizado, e suas características.</w:t>
-      </w:r>
-    </w:p>
-    <w:p>
-      <w:pPr>
-        <w:jc w:val="both"/>
-        <w:rPr>
-          <w:rFonts w:asciiTheme="minorHAnsi" w:hAnsiTheme="minorHAnsi" w:cstheme="minorHAnsi"/>
-          <w:szCs w:val="24"/>
-        </w:rPr>
-      </w:pPr>
-      <w:r>
-        <w:rPr>
-          <w:rFonts w:asciiTheme="minorHAnsi" w:hAnsiTheme="minorHAnsi" w:cstheme="minorHAnsi"/>
-          <w:szCs w:val="24"/>
-        </w:rPr>
-        <w:t>Deve citar o DER</w:t>
-      </w:r>
-      <w:r>
-        <w:rPr>
-          <w:rFonts w:asciiTheme="minorHAnsi" w:hAnsiTheme="minorHAnsi" w:cstheme="minorHAnsi"/>
-          <w:szCs w:val="24"/>
-        </w:rPr>
-        <w:t xml:space="preserve"> do sistema, qual a importância dele</w:t>
-      </w:r>
-      <w:r>
-        <w:rPr>
-          <w:rFonts w:asciiTheme="minorHAnsi" w:hAnsiTheme="minorHAnsi" w:cstheme="minorHAnsi"/>
-          <w:szCs w:val="24"/>
-        </w:rPr>
-        <w:t xml:space="preserve"> e inserir a imagem.</w:t>
-      </w:r>
-    </w:p>
-    <w:p>
-      <w:pPr>
-        <w:jc w:val="both"/>
-        <w:rPr>
-          <w:rFonts w:asciiTheme="minorHAnsi" w:hAnsiTheme="minorHAnsi" w:cstheme="minorHAnsi"/>
-          <w:szCs w:val="24"/>
-        </w:rPr>
-      </w:pPr>
-      <w:r>
-        <w:rPr>
-          <w:rFonts w:asciiTheme="minorHAnsi" w:hAnsiTheme="minorHAnsi" w:cstheme="minorHAnsi"/>
-          <w:szCs w:val="24"/>
-        </w:rPr>
-        <w:t>Deve citar sobre os scripts e relatar a fun</w:t>
-      </w:r>
-      <w:r>
-        <w:rPr>
-          <w:rFonts w:asciiTheme="minorHAnsi" w:hAnsiTheme="minorHAnsi" w:cstheme="minorHAnsi"/>
-          <w:szCs w:val="24"/>
-        </w:rPr>
-        <w:t>ção de cada um e inserir ele na</w:t>
-      </w:r>
-    </w:p>
-    <w:p>
-      <w:pPr>
-        <w:jc w:val="both"/>
-        <w:rPr>
-          <w:rFonts w:asciiTheme="minorHAnsi" w:hAnsiTheme="minorHAnsi" w:cstheme="minorHAnsi"/>
-          <w:szCs w:val="24"/>
-        </w:rPr>
-      </w:pPr>
-      <w:proofErr w:type="gramStart"/>
-      <w:r>
-        <w:rPr>
-          <w:rFonts w:asciiTheme="minorHAnsi" w:hAnsiTheme="minorHAnsi" w:cstheme="minorHAnsi"/>
-          <w:szCs w:val="24"/>
-        </w:rPr>
-        <w:t>documentação</w:t>
-      </w:r>
-      <w:proofErr w:type="gramEnd"/>
-      <w:r>
-        <w:rPr>
-          <w:rFonts w:asciiTheme="minorHAnsi" w:hAnsiTheme="minorHAnsi" w:cstheme="minorHAnsi"/>
-          <w:szCs w:val="24"/>
-        </w:rPr>
-        <w:t>.</w:t>
-      </w:r>
-    </w:p>
-    <w:p>
-      <w:pPr>
-        <w:jc w:val="both"/>
-        <w:rPr>
-          <w:rFonts w:asciiTheme="minorHAnsi" w:hAnsiTheme="minorHAnsi" w:cstheme="minorHAnsi"/>
-          <w:szCs w:val="24"/>
-        </w:rPr>
-      </w:pPr>
-    </w:p>
-    <w:p>
-      <w:pPr>
-        <w:jc w:val="both"/>
-        <w:rPr>
-          <w:rFonts w:asciiTheme="minorHAnsi" w:hAnsiTheme="minorHAnsi" w:cstheme="minorHAnsi"/>
-          <w:szCs w:val="24"/>
-        </w:rPr>
-      </w:pPr>
-    </w:p>
-    <w:p>
-      <w:pPr>
-        <w:jc w:val="both"/>
-        <w:rPr>
-          <w:rFonts w:asciiTheme="minorHAnsi" w:hAnsiTheme="minorHAnsi" w:cstheme="minorHAnsi"/>
-          <w:szCs w:val="24"/>
-        </w:rPr>
-      </w:pPr>
+      </w:pPr>
+      <w:r>
+        <w:t xml:space="preserve">O </w:t>
+      </w:r>
+      <w:proofErr w:type="spellStart"/>
+      <w:r>
+        <w:rPr>
+          <w:rStyle w:val="Forte"/>
+          <w:b w:val="0"/>
+        </w:rPr>
+        <w:t>PostgreSQL</w:t>
+      </w:r>
+      <w:proofErr w:type="spellEnd"/>
+      <w:r>
+        <w:t xml:space="preserve"> é um sistema de gerenciamento de banco de dados relacional</w:t>
+      </w:r>
+      <w:r>
+        <w:t xml:space="preserve"> de código aberto, conhecido por sua robustez, flexibilidade e conformidade com padrões, sendo ele o utilizado no sistema da BiblioSmart como Sistema de Gerenciamento de Banco de Dados. É amplamente utilizado em aplicações que exigem um alto nível de desempenho e integridade dos dados, ele garante propriedades ACID assegurando que as transações sejam tratadas de forma confiável e utiliza </w:t>
+      </w:r>
+      <w:r>
+        <w:t xml:space="preserve">da ferramenta </w:t>
+      </w:r>
+      <w:proofErr w:type="spellStart"/>
+      <w:r>
+        <w:t>pgAdmin</w:t>
+      </w:r>
+      <w:proofErr w:type="spellEnd"/>
+      <w:r>
+        <w:t xml:space="preserve"> como interface gráfica, que facilita o gerenciamento do banco de dados, assim o usuário pode criar tabelas, executar queries, monitorar o desempenho, entre outras funções. </w:t>
+      </w:r>
+    </w:p>
+    <w:p>
+      <w:pPr>
+        <w:jc w:val="both"/>
+      </w:pPr>
+      <w:r>
+        <w:t>O Diagrama Entidade-Relacionamento (DER) é uma representação visual que ilustra as entidades do sistema, seus atributos e os relacionamentos entre elas. Ele é fundamental para o entendimento da estrutura do banco de dados e serve como um guia para o desenvolvimento do modelo físico que ajuda a, por exemplo, planejar a estrutura do banco de dados antes da implementação, garantindo que todos os requisitos sejam atendidos. Isso está sendo apresentado na figura 2.</w:t>
+      </w:r>
+    </w:p>
+    <w:p>
+      <w:pPr>
+        <w:jc w:val="both"/>
+      </w:pPr>
+      <w:r>
+        <w:t>Os scripts de banco de dados são fundamentais para a criação, modificação e manutenção da estru</w:t>
+      </w:r>
+      <w:r>
+        <w:t xml:space="preserve">tura do banco de dados, assim como o </w:t>
+      </w:r>
+      <w:proofErr w:type="spellStart"/>
+      <w:r>
+        <w:t>PostgreSQL</w:t>
+      </w:r>
+      <w:proofErr w:type="spellEnd"/>
+      <w:r>
+        <w:t>, usados para facilitar e automatizar tarefas, por exemplo, entre outras funções.</w:t>
+      </w:r>
+    </w:p>
+    <w:p>
+      <w:pPr>
+        <w:jc w:val="both"/>
+        <w:rPr>
+          <w:rFonts w:asciiTheme="minorHAnsi" w:hAnsiTheme="minorHAnsi" w:cstheme="minorHAnsi"/>
+          <w:szCs w:val="24"/>
+        </w:rPr>
+      </w:pPr>
+    </w:p>
+    <w:p>
+      <w:pPr>
+        <w:jc w:val="both"/>
+        <w:rPr>
+          <w:rFonts w:asciiTheme="minorHAnsi" w:hAnsiTheme="minorHAnsi" w:cstheme="minorHAnsi"/>
+          <w:szCs w:val="24"/>
+        </w:rPr>
+      </w:pPr>
+    </w:p>
+    <w:p>
+      <w:pPr>
+        <w:jc w:val="both"/>
+        <w:rPr>
+          <w:rFonts w:asciiTheme="minorHAnsi" w:hAnsiTheme="minorHAnsi" w:cstheme="minorHAnsi"/>
+          <w:szCs w:val="24"/>
+        </w:rPr>
+      </w:pPr>
+    </w:p>
+    <w:p>
+      <w:pPr>
+        <w:jc w:val="center"/>
+        <w:rPr>
+          <w:rFonts w:asciiTheme="minorHAnsi" w:hAnsiTheme="minorHAnsi" w:cstheme="minorHAnsi"/>
+          <w:szCs w:val="24"/>
+        </w:rPr>
+      </w:pPr>
+      <w:r>
+        <w:rPr>
+          <w:noProof/>
+        </w:rPr>
+        <w:lastRenderedPageBreak/>
+        <mc:AlternateContent>
+          <mc:Choice Requires="wps">
+            <w:drawing>
+              <wp:anchor distT="0" distB="0" distL="114300" distR="114300" simplePos="0" relativeHeight="251663360" behindDoc="0" locked="0" layoutInCell="1" allowOverlap="1" wp14:anchorId="14BB3751" wp14:editId="287038B6">
+                <wp:simplePos x="0" y="0"/>
+                <wp:positionH relativeFrom="margin">
+                  <wp:align>center</wp:align>
+                </wp:positionH>
+                <wp:positionV relativeFrom="paragraph">
+                  <wp:posOffset>7985956</wp:posOffset>
+                </wp:positionV>
+                <wp:extent cx="5352415" cy="635"/>
+                <wp:effectExtent l="0" t="0" r="635" b="0"/>
+                <wp:wrapSquare wrapText="bothSides"/>
+                <wp:docPr id="6" name="Caixa de Texto 6"/>
+                <wp:cNvGraphicFramePr/>
+                <a:graphic xmlns:a="http://schemas.openxmlformats.org/drawingml/2006/main">
+                  <a:graphicData uri="http://schemas.microsoft.com/office/word/2010/wordprocessingShape">
+                    <wps:wsp>
+                      <wps:cNvSpPr txBox="1"/>
+                      <wps:spPr>
+                        <a:xfrm>
+                          <a:off x="0" y="0"/>
+                          <a:ext cx="5352415" cy="635"/>
+                        </a:xfrm>
+                        <a:prstGeom prst="rect">
+                          <a:avLst/>
+                        </a:prstGeom>
+                        <a:solidFill>
+                          <a:prstClr val="white"/>
+                        </a:solidFill>
+                        <a:ln>
+                          <a:noFill/>
+                        </a:ln>
+                      </wps:spPr>
+                      <wps:txbx>
+                        <w:txbxContent>
+                          <w:p>
+                            <w:pPr>
+                              <w:pStyle w:val="Legenda"/>
+                              <w:jc w:val="center"/>
+                              <w:rPr>
+                                <w:rFonts w:cstheme="minorHAnsi"/>
+                                <w:i w:val="0"/>
+                                <w:noProof/>
+                                <w:color w:val="auto"/>
+                                <w:sz w:val="20"/>
+                                <w:szCs w:val="20"/>
+                              </w:rPr>
+                            </w:pPr>
+                            <w:r>
+                              <w:rPr>
+                                <w:i w:val="0"/>
+                                <w:color w:val="auto"/>
+                                <w:sz w:val="20"/>
+                                <w:szCs w:val="20"/>
+                              </w:rPr>
+                              <w:t>Figura 2-DER BiblioSmart</w:t>
+                            </w:r>
+                          </w:p>
+                        </w:txbxContent>
+                      </wps:txbx>
+                      <wps:bodyPr rot="0" spcFirstLastPara="0" vertOverflow="overflow" horzOverflow="overflow" vert="horz" wrap="square" lIns="0" tIns="0" rIns="0" bIns="0" numCol="1" spcCol="0" rtlCol="0" fromWordArt="0" anchor="t" anchorCtr="0" forceAA="0" compatLnSpc="1">
+                        <a:prstTxWarp prst="textNoShape">
+                          <a:avLst/>
+                        </a:prstTxWarp>
+                        <a:spAutoFit/>
+                      </wps:bodyPr>
+                    </wps:wsp>
+                  </a:graphicData>
+                </a:graphic>
+              </wp:anchor>
+            </w:drawing>
+          </mc:Choice>
+          <mc:Fallback>
+            <w:pict>
+              <v:shapetype w14:anchorId="14BB3751" id="_x0000_t202" coordsize="21600,21600" o:spt="202" path="m,l,21600r21600,l21600,xe">
+                <v:stroke joinstyle="miter"/>
+                <v:path gradientshapeok="t" o:connecttype="rect"/>
+              </v:shapetype>
+              <v:shape id="Caixa de Texto 6" o:spid="_x0000_s1026" type="#_x0000_t202" style="position:absolute;left:0;text-align:left;margin-left:0;margin-top:628.8pt;width:421.45pt;height:.05pt;z-index:251663360;visibility:visible;mso-wrap-style:square;mso-wrap-distance-left:9pt;mso-wrap-distance-top:0;mso-wrap-distance-right:9pt;mso-wrap-distance-bottom:0;mso-position-horizontal:center;mso-position-horizontal-relative:margin;mso-position-vertical:absolute;mso-position-vertical-relative:text;v-text-anchor:top" o:gfxdata="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" stroked="f">
+                <v:textbox style="mso-fit-shape-to-text:t" inset="0,0,0,0">
+                  <w:txbxContent>
+                    <w:p>
+                      <w:pPr>
+                        <w:pStyle w:val="Legenda"/>
+                        <w:jc w:val="center"/>
+                        <w:rPr>
+                          <w:rFonts w:cstheme="minorHAnsi"/>
+                          <w:i w:val="0"/>
+                          <w:noProof/>
+                          <w:color w:val="auto"/>
+                          <w:sz w:val="20"/>
+                          <w:szCs w:val="20"/>
+                        </w:rPr>
+                      </w:pPr>
+                      <w:r>
+                        <w:rPr>
+                          <w:i w:val="0"/>
+                          <w:color w:val="auto"/>
+                          <w:sz w:val="20"/>
+                          <w:szCs w:val="20"/>
+                        </w:rPr>
+                        <w:t>Figura 2-DER BiblioSmart</w:t>
+                      </w:r>
+                    </w:p>
+                  </w:txbxContent>
+                </v:textbox>
+                <w10:wrap type="square" anchorx="margin"/>
+              </v:shape>
+            </w:pict>
+          </mc:Fallback>
+        </mc:AlternateContent>
+      </w:r>
+      <w:r>
+        <w:rPr>
+          <w:rFonts w:asciiTheme="minorHAnsi" w:hAnsiTheme="minorHAnsi" w:cstheme="minorHAnsi"/>
+          <w:noProof/>
+          <w:szCs w:val="24"/>
+          <w:lang w:eastAsia="pt-BR"/>
+        </w:rPr>
+        <w:drawing>
+          <wp:anchor distT="0" distB="0" distL="114300" distR="114300" simplePos="0" relativeHeight="251658240" behindDoc="0" locked="0" layoutInCell="1" allowOverlap="1" wp14:anchorId="0689AEC2" wp14:editId="0008DA3B">
+            <wp:simplePos x="0" y="0"/>
+            <wp:positionH relativeFrom="margin">
+              <wp:align>center</wp:align>
+            </wp:positionH>
+            <wp:positionV relativeFrom="margin">
+              <wp:posOffset>2984744</wp:posOffset>
+            </wp:positionV>
+            <wp:extent cx="5352415" cy="4976495"/>
+            <wp:effectExtent l="0" t="0" r="635" b="0"/>
+            <wp:wrapSquare wrapText="bothSides"/>
+            <wp:docPr id="2" name="Imagem 2"/>
+            <wp:cNvGraphicFramePr>
+              <a:graphicFrameLocks xmlns:a="http://schemas.openxmlformats.org/drawingml/2006/main" noChangeAspect="1"/>
+            </wp:cNvGraphicFramePr>
+            <a:graphic xmlns:a="http://schemas.openxmlformats.org/drawingml/2006/main">
+              <a:graphicData uri="http://schemas.openxmlformats.org/drawingml/2006/picture">
+                <pic:pic xmlns:pic="http://schemas.openxmlformats.org/drawingml/2006/picture">
+                  <pic:nvPicPr>
+                    <pic:cNvPr id="2" name="SISTEMA GERENCIADOR DE BIBLIOTECA - Nathália Caroline Gumbio.drawio.png"/>
+                    <pic:cNvPicPr/>
+                  </pic:nvPicPr>
+                  <pic:blipFill>
+                    <a:blip r:embed="rId8">
+                      <a:extLst>
+                        <a:ext uri="{28A0092B-C50C-407E-A947-70E740481C1C}">
+                          <a14:useLocalDpi xmlns:a14="http://schemas.microsoft.com/office/drawing/2010/main" val="0"/>
+                        </a:ext>
+                      </a:extLst>
+                    </a:blip>
+                    <a:stretch>
+                      <a:fillRect/>
+                    </a:stretch>
+                  </pic:blipFill>
+                  <pic:spPr>
+                    <a:xfrm>
+                      <a:off x="0" y="0"/>
+                      <a:ext cx="5352415" cy="4976495"/>
+                    </a:xfrm>
+                    <a:prstGeom prst="rect">
+                      <a:avLst/>
+                    </a:prstGeom>
+                  </pic:spPr>
+                </pic:pic>
+              </a:graphicData>
+            </a:graphic>
+            <wp14:sizeRelH relativeFrom="margin">
+              <wp14:pctWidth>0</wp14:pctWidth>
+            </wp14:sizeRelH>
+            <wp14:sizeRelV relativeFrom="margin">
+              <wp14:pctHeight>0</wp14:pctHeight>
+            </wp14:sizeRelV>
+          </wp:anchor>
+        </w:drawing>
+      </w:r>
+      <w:r>
+        <w:rPr>
+          <w:noProof/>
+        </w:rPr>
+        <mc:AlternateContent>
+          <mc:Choice Requires="wps">
+            <w:drawing>
+              <wp:anchor distT="0" distB="0" distL="114300" distR="114300" simplePos="0" relativeHeight="251661312" behindDoc="0" locked="0" layoutInCell="1" allowOverlap="1" wp14:anchorId="6CB0F515" wp14:editId="591325B9">
+                <wp:simplePos x="0" y="0"/>
+                <wp:positionH relativeFrom="margin">
+                  <wp:align>left</wp:align>
+                </wp:positionH>
+                <wp:positionV relativeFrom="paragraph">
+                  <wp:posOffset>2381006</wp:posOffset>
+                </wp:positionV>
+                <wp:extent cx="5760085" cy="635"/>
+                <wp:effectExtent l="0" t="0" r="0" b="0"/>
+                <wp:wrapSquare wrapText="bothSides"/>
+                <wp:docPr id="5" name="Caixa de Texto 5"/>
+                <wp:cNvGraphicFramePr/>
+                <a:graphic xmlns:a="http://schemas.openxmlformats.org/drawingml/2006/main">
+                  <a:graphicData uri="http://schemas.microsoft.com/office/word/2010/wordprocessingShape">
+                    <wps:wsp>
+                      <wps:cNvSpPr txBox="1"/>
+                      <wps:spPr>
+                        <a:xfrm>
+                          <a:off x="0" y="0"/>
+                          <a:ext cx="5760085" cy="635"/>
+                        </a:xfrm>
+                        <a:prstGeom prst="rect">
+                          <a:avLst/>
+                        </a:prstGeom>
+                        <a:solidFill>
+                          <a:prstClr val="white"/>
+                        </a:solidFill>
+                        <a:ln>
+                          <a:noFill/>
+                        </a:ln>
+                      </wps:spPr>
+                      <wps:txbx>
+                        <w:txbxContent>
+                          <w:p>
+                            <w:pPr>
+                              <w:pStyle w:val="Legenda"/>
+                              <w:jc w:val="center"/>
+                              <w:rPr>
+                                <w:rFonts w:cstheme="minorHAnsi"/>
+                                <w:i w:val="0"/>
+                                <w:noProof/>
+                                <w:color w:val="auto"/>
+                                <w:sz w:val="20"/>
+                                <w:szCs w:val="20"/>
+                              </w:rPr>
+                            </w:pPr>
+                            <w:r>
+                              <w:rPr>
+                                <w:i w:val="0"/>
+                                <w:color w:val="auto"/>
+                                <w:sz w:val="20"/>
+                                <w:szCs w:val="20"/>
+                              </w:rPr>
+                              <w:t xml:space="preserve">Figura </w:t>
+                            </w:r>
+                            <w:r>
+                              <w:rPr>
+                                <w:i w:val="0"/>
+                                <w:color w:val="auto"/>
+                                <w:sz w:val="20"/>
+                                <w:szCs w:val="20"/>
+                              </w:rPr>
+                              <w:fldChar w:fldCharType="begin"/>
+                            </w:r>
+                            <w:r>
+                              <w:rPr>
+                                <w:i w:val="0"/>
+                                <w:color w:val="auto"/>
+                                <w:sz w:val="20"/>
+                                <w:szCs w:val="20"/>
+                              </w:rPr>
+                              <w:instrText xml:space="preserve"> SEQ Figura \* ARABIC </w:instrText>
+                            </w:r>
+                            <w:r>
+                              <w:rPr>
+                                <w:i w:val="0"/>
+                                <w:color w:val="auto"/>
+                                <w:sz w:val="20"/>
+                                <w:szCs w:val="20"/>
+                              </w:rPr>
+                              <w:fldChar w:fldCharType="separate"/>
+                            </w:r>
+                            <w:r>
+                              <w:rPr>
+                                <w:i w:val="0"/>
+                                <w:noProof/>
+                                <w:color w:val="auto"/>
+                                <w:sz w:val="20"/>
+                                <w:szCs w:val="20"/>
+                              </w:rPr>
+                              <w:t>2</w:t>
+                            </w:r>
+                            <w:r>
+                              <w:rPr>
+                                <w:i w:val="0"/>
+                                <w:color w:val="auto"/>
+                                <w:sz w:val="20"/>
+                                <w:szCs w:val="20"/>
+                              </w:rPr>
+                              <w:fldChar w:fldCharType="end"/>
+                            </w:r>
+                            <w:r>
+                              <w:rPr>
+                                <w:i w:val="0"/>
+                                <w:color w:val="auto"/>
+                                <w:sz w:val="20"/>
+                                <w:szCs w:val="20"/>
+                              </w:rPr>
+                              <w:t>-Diagrama de Classe BiblioSmart</w:t>
+                            </w:r>
+                          </w:p>
+                        </w:txbxContent>
+                      </wps:txbx>
+                      <wps:bodyPr rot="0" spcFirstLastPara="0" vertOverflow="overflow" horzOverflow="overflow" vert="horz" wrap="square" lIns="0" tIns="0" rIns="0" bIns="0" numCol="1" spcCol="0" rtlCol="0" fromWordArt="0" anchor="t" anchorCtr="0" forceAA="0" compatLnSpc="1">
+                        <a:prstTxWarp prst="textNoShape">
+                          <a:avLst/>
+                        </a:prstTxWarp>
+                        <a:spAutoFit/>
+                      </wps:bodyPr>
+                    </wps:wsp>
+                  </a:graphicData>
+                </a:graphic>
+              </wp:anchor>
+            </w:drawing>
+          </mc:Choice>
+          <mc:Fallback>
+            <w:pict>
+              <v:shape w14:anchorId="6CB0F515" id="Caixa de Texto 5" o:spid="_x0000_s1027" type="#_x0000_t202" style="position:absolute;left:0;text-align:left;margin-left:0;margin-top:187.5pt;width:453.55pt;height:.05pt;z-index:251661312;visibility:visible;mso-wrap-style:square;mso-wrap-distance-left:9pt;mso-wrap-distance-top:0;mso-wrap-distance-right:9pt;mso-wrap-distance-bottom:0;mso-position-horizontal:left;mso-position-horizontal-relative:margin;mso-position-vertical:absolute;mso-position-vertical-relative:text;v-text-anchor:top" o:gfxdata="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" stroked="f">
+                <v:textbox style="mso-fit-shape-to-text:t" inset="0,0,0,0">
+                  <w:txbxContent>
+                    <w:p>
+                      <w:pPr>
+                        <w:pStyle w:val="Legenda"/>
+                        <w:jc w:val="center"/>
+                        <w:rPr>
+                          <w:rFonts w:cstheme="minorHAnsi"/>
+                          <w:i w:val="0"/>
+                          <w:noProof/>
+                          <w:color w:val="auto"/>
+                          <w:sz w:val="20"/>
+                          <w:szCs w:val="20"/>
+                        </w:rPr>
+                      </w:pPr>
+                      <w:r>
+                        <w:rPr>
+                          <w:i w:val="0"/>
+                          <w:color w:val="auto"/>
+                          <w:sz w:val="20"/>
+                          <w:szCs w:val="20"/>
+                        </w:rPr>
+                        <w:t xml:space="preserve">Figura </w:t>
+                      </w:r>
+                      <w:r>
+                        <w:rPr>
+                          <w:i w:val="0"/>
+                          <w:color w:val="auto"/>
+                          <w:sz w:val="20"/>
+                          <w:szCs w:val="20"/>
+                        </w:rPr>
+                        <w:fldChar w:fldCharType="begin"/>
+                      </w:r>
+                      <w:r>
+                        <w:rPr>
+                          <w:i w:val="0"/>
+                          <w:color w:val="auto"/>
+                          <w:sz w:val="20"/>
+                          <w:szCs w:val="20"/>
+                        </w:rPr>
+                        <w:instrText xml:space="preserve"> SEQ Figura \* ARABIC </w:instrText>
+                      </w:r>
+                      <w:r>
+                        <w:rPr>
+                          <w:i w:val="0"/>
+                          <w:color w:val="auto"/>
+                          <w:sz w:val="20"/>
+                          <w:szCs w:val="20"/>
+                        </w:rPr>
+                        <w:fldChar w:fldCharType="separate"/>
+                      </w:r>
+                      <w:r>
+                        <w:rPr>
+                          <w:i w:val="0"/>
+                          <w:noProof/>
+                          <w:color w:val="auto"/>
+                          <w:sz w:val="20"/>
+                          <w:szCs w:val="20"/>
+                        </w:rPr>
+                        <w:t>2</w:t>
+                      </w:r>
+                      <w:r>
+                        <w:rPr>
+                          <w:i w:val="0"/>
+                          <w:color w:val="auto"/>
+                          <w:sz w:val="20"/>
+                          <w:szCs w:val="20"/>
+                        </w:rPr>
+                        <w:fldChar w:fldCharType="end"/>
+                      </w:r>
+                      <w:r>
+                        <w:rPr>
+                          <w:i w:val="0"/>
+                          <w:color w:val="auto"/>
+                          <w:sz w:val="20"/>
+                          <w:szCs w:val="20"/>
+                        </w:rPr>
+                        <w:t>-Diagrama de Classe BiblioSmart</w:t>
+                      </w:r>
+                    </w:p>
+                  </w:txbxContent>
+                </v:textbox>
+                <w10:wrap type="square" anchorx="margin"/>
+              </v:shape>
+            </w:pict>
+          </mc:Fallback>
+        </mc:AlternateContent>
+      </w:r>
+      <w:r>
+        <w:rPr>
+          <w:rFonts w:asciiTheme="minorHAnsi" w:hAnsiTheme="minorHAnsi" w:cstheme="minorHAnsi"/>
+          <w:noProof/>
+          <w:szCs w:val="24"/>
+          <w:lang w:eastAsia="pt-BR"/>
+        </w:rPr>
+        <w:drawing>
+          <wp:anchor distT="0" distB="0" distL="114300" distR="114300" simplePos="0" relativeHeight="251659264" behindDoc="0" locked="0" layoutInCell="1" allowOverlap="1" wp14:anchorId="0B8CE3B1" wp14:editId="36E0DA6F">
+            <wp:simplePos x="0" y="0"/>
+            <wp:positionH relativeFrom="margin">
+              <wp:align>center</wp:align>
+            </wp:positionH>
+            <wp:positionV relativeFrom="margin">
+              <wp:posOffset>-510686</wp:posOffset>
+            </wp:positionV>
+            <wp:extent cx="5521325" cy="2874645"/>
+            <wp:effectExtent l="0" t="0" r="3175" b="1905"/>
+            <wp:wrapSquare wrapText="bothSides"/>
+            <wp:docPr id="1" name="Imagem 1"/>
+            <wp:cNvGraphicFramePr>
+              <a:graphicFrameLocks xmlns:a="http://schemas.openxmlformats.org/drawingml/2006/main" noChangeAspect="1"/>
+            </wp:cNvGraphicFramePr>
+            <a:graphic xmlns:a="http://schemas.openxmlformats.org/drawingml/2006/main">
+              <a:graphicData uri="http://schemas.openxmlformats.org/drawingml/2006/picture">
+                <pic:pic xmlns:pic="http://schemas.openxmlformats.org/drawingml/2006/picture">
+                  <pic:nvPicPr>
+                    <pic:cNvPr id="1" name="DIAGRAMA DE CLASSE - Nathália Caroline Gumbio.drawio.png"/>
+                    <pic:cNvPicPr/>
+                  </pic:nvPicPr>
+                  <pic:blipFill>
+                    <a:blip r:embed="rId9">
+                      <a:extLst>
+                        <a:ext uri="{28A0092B-C50C-407E-A947-70E740481C1C}">
+                          <a14:useLocalDpi xmlns:a14="http://schemas.microsoft.com/office/drawing/2010/main" val="0"/>
+                        </a:ext>
+                      </a:extLst>
+                    </a:blip>
+                    <a:stretch>
+                      <a:fillRect/>
+                    </a:stretch>
+                  </pic:blipFill>
+                  <pic:spPr>
+                    <a:xfrm>
+                      <a:off x="0" y="0"/>
+                      <a:ext cx="5521325" cy="2874645"/>
+                    </a:xfrm>
+                    <a:prstGeom prst="rect">
+                      <a:avLst/>
+                    </a:prstGeom>
+                  </pic:spPr>
+                </pic:pic>
+              </a:graphicData>
+            </a:graphic>
+            <wp14:sizeRelH relativeFrom="margin">
+              <wp14:pctWidth>0</wp14:pctWidth>
+            </wp14:sizeRelH>
+            <wp14:sizeRelV relativeFrom="margin">
+              <wp14:pctHeight>0</wp14:pctHeight>
+            </wp14:sizeRelV>
+          </wp:anchor>
+        </w:drawing>
+      </w:r>
     </w:p>
     <w:p>
       <w:pPr>
@@ -5840,141 +5921,6 @@
         <w:jc w:val="both"/>
         <w:rPr>
           <w:rFonts w:asciiTheme="minorHAnsi" w:hAnsiTheme="minorHAnsi" w:cstheme="minorHAnsi"/>
-          <w:szCs w:val="24"/>
-        </w:rPr>
-      </w:pPr>
-    </w:p>
-    <w:p>
-      <w:pPr>
-        <w:jc w:val="both"/>
-        <w:rPr>
-          <w:rFonts w:asciiTheme="minorHAnsi" w:hAnsiTheme="minorHAnsi" w:cstheme="minorHAnsi"/>
-          <w:szCs w:val="24"/>
-        </w:rPr>
-      </w:pPr>
-    </w:p>
-    <w:p>
-      <w:pPr>
-        <w:jc w:val="both"/>
-        <w:rPr>
-          <w:rFonts w:asciiTheme="minorHAnsi" w:hAnsiTheme="minorHAnsi" w:cstheme="minorHAnsi"/>
-          <w:szCs w:val="24"/>
-        </w:rPr>
-      </w:pPr>
-    </w:p>
-    <w:p>
-      <w:pPr>
-        <w:jc w:val="both"/>
-        <w:rPr>
-          <w:rFonts w:asciiTheme="minorHAnsi" w:hAnsiTheme="minorHAnsi" w:cstheme="minorHAnsi"/>
-          <w:szCs w:val="24"/>
-        </w:rPr>
-      </w:pPr>
-    </w:p>
-    <w:p>
-      <w:pPr>
-        <w:jc w:val="both"/>
-        <w:rPr>
-          <w:rFonts w:asciiTheme="minorHAnsi" w:hAnsiTheme="minorHAnsi" w:cstheme="minorHAnsi"/>
-          <w:szCs w:val="24"/>
-        </w:rPr>
-      </w:pPr>
-    </w:p>
-    <w:p>
-      <w:pPr>
-        <w:jc w:val="both"/>
-        <w:rPr>
-          <w:rFonts w:asciiTheme="minorHAnsi" w:hAnsiTheme="minorHAnsi" w:cstheme="minorHAnsi"/>
-          <w:szCs w:val="24"/>
-        </w:rPr>
-      </w:pPr>
-    </w:p>
-    <w:p>
-      <w:pPr>
-        <w:jc w:val="both"/>
-        <w:rPr>
-          <w:rFonts w:asciiTheme="minorHAnsi" w:hAnsiTheme="minorHAnsi" w:cstheme="minorHAnsi"/>
-          <w:szCs w:val="24"/>
-        </w:rPr>
-      </w:pPr>
-    </w:p>
-    <w:p>
-      <w:pPr>
-        <w:jc w:val="both"/>
-        <w:rPr>
-          <w:rFonts w:asciiTheme="minorHAnsi" w:hAnsiTheme="minorHAnsi" w:cstheme="minorHAnsi"/>
-          <w:szCs w:val="24"/>
-        </w:rPr>
-      </w:pPr>
-    </w:p>
-    <w:p>
-      <w:pPr>
-        <w:jc w:val="both"/>
-        <w:rPr>
-          <w:rFonts w:asciiTheme="minorHAnsi" w:hAnsiTheme="minorHAnsi" w:cstheme="minorHAnsi"/>
-          <w:szCs w:val="24"/>
-        </w:rPr>
-      </w:pPr>
-    </w:p>
-    <w:p>
-      <w:pPr>
-        <w:jc w:val="both"/>
-        <w:rPr>
-          <w:rFonts w:asciiTheme="minorHAnsi" w:hAnsiTheme="minorHAnsi" w:cstheme="minorHAnsi"/>
-          <w:szCs w:val="24"/>
-        </w:rPr>
-      </w:pPr>
-    </w:p>
-    <w:p>
-      <w:pPr>
-        <w:jc w:val="both"/>
-        <w:rPr>
-          <w:rFonts w:asciiTheme="minorHAnsi" w:hAnsiTheme="minorHAnsi" w:cstheme="minorHAnsi"/>
-          <w:szCs w:val="24"/>
-        </w:rPr>
-      </w:pPr>
-    </w:p>
-    <w:p>
-      <w:pPr>
-        <w:jc w:val="both"/>
-        <w:rPr>
-          <w:rFonts w:asciiTheme="minorHAnsi" w:hAnsiTheme="minorHAnsi" w:cstheme="minorHAnsi"/>
-          <w:szCs w:val="24"/>
-        </w:rPr>
-      </w:pPr>
-    </w:p>
-    <w:p>
-      <w:pPr>
-        <w:jc w:val="both"/>
-        <w:rPr>
-          <w:rFonts w:asciiTheme="minorHAnsi" w:hAnsiTheme="minorHAnsi" w:cstheme="minorHAnsi"/>
-          <w:szCs w:val="24"/>
-        </w:rPr>
-      </w:pPr>
-    </w:p>
-    <w:p>
-      <w:pPr>
-        <w:jc w:val="both"/>
-        <w:rPr>
-          <w:rFonts w:asciiTheme="minorHAnsi" w:hAnsiTheme="minorHAnsi" w:cstheme="minorHAnsi"/>
-          <w:szCs w:val="24"/>
-        </w:rPr>
-      </w:pPr>
-    </w:p>
-    <w:p>
-      <w:pPr>
-        <w:jc w:val="both"/>
-        <w:rPr>
-          <w:rFonts w:asciiTheme="minorHAnsi" w:hAnsiTheme="minorHAnsi" w:cstheme="minorHAnsi"/>
-          <w:szCs w:val="24"/>
-        </w:rPr>
-      </w:pPr>
-    </w:p>
-    <w:p>
-      <w:pPr>
-        <w:jc w:val="both"/>
-        <w:rPr>
-          <w:rFonts w:asciiTheme="minorHAnsi" w:hAnsiTheme="minorHAnsi" w:cstheme="minorHAnsi"/>
           <w:b/>
           <w:bCs/>
           <w:szCs w:val="24"/>
@@ -5987,6 +5933,7 @@
           <w:bCs/>
           <w:szCs w:val="24"/>
         </w:rPr>
+        <w:lastRenderedPageBreak/>
         <w:t>4 ROTAS DA APLICAÇÃO – BACK-END</w:t>
       </w:r>
     </w:p>
@@ -6003,23 +5950,7 @@
           <w:rFonts w:asciiTheme="minorHAnsi" w:hAnsiTheme="minorHAnsi" w:cstheme="minorHAnsi"/>
           <w:szCs w:val="24"/>
         </w:rPr>
-        <w:t xml:space="preserve">Explica o que é </w:t>
-      </w:r>
-      <w:proofErr w:type="gramStart"/>
-      <w:r>
-        <w:rPr>
-          <w:rFonts w:asciiTheme="minorHAnsi" w:hAnsiTheme="minorHAnsi" w:cstheme="minorHAnsi"/>
-          <w:szCs w:val="24"/>
-        </w:rPr>
-        <w:t>rota ,</w:t>
-      </w:r>
-      <w:proofErr w:type="gramEnd"/>
-      <w:r>
-        <w:rPr>
-          <w:rFonts w:asciiTheme="minorHAnsi" w:hAnsiTheme="minorHAnsi" w:cstheme="minorHAnsi"/>
-          <w:szCs w:val="24"/>
-        </w:rPr>
-        <w:t xml:space="preserve"> lembrando que nada n</w:t>
+        <w:t>Explica o que é rota, lembrando que nada n</w:t>
       </w:r>
       <w:r>
         <w:rPr>
@@ -6482,6 +6413,7 @@
           <w:rFonts w:asciiTheme="minorHAnsi" w:hAnsiTheme="minorHAnsi" w:cstheme="minorHAnsi"/>
           <w:szCs w:val="24"/>
         </w:rPr>
+        <w:lastRenderedPageBreak/>
         <w:t>5 INTERFACE E EXPERIÊNCIA DO USUÁRIO</w:t>
       </w:r>
     </w:p>
@@ -6841,6 +6773,7 @@
           <w:rFonts w:asciiTheme="minorHAnsi" w:hAnsiTheme="minorHAnsi" w:cstheme="minorHAnsi"/>
           <w:szCs w:val="24"/>
         </w:rPr>
+        <w:lastRenderedPageBreak/>
         <w:t>BIBLIOGRAFIA</w:t>
       </w:r>
     </w:p>
@@ -7096,7 +7029,7 @@
       </w:pPr>
     </w:p>
     <w:sectPr>
-      <w:headerReference w:type="default" r:id="rId8"/>
+      <w:headerReference w:type="default" r:id="rId10"/>
       <w:pgSz w:w="11906" w:h="16838"/>
       <w:pgMar w:top="1701" w:right="1134" w:bottom="1134" w:left="1701" w:header="709" w:footer="709" w:gutter="0"/>
       <w:cols w:space="708"/>
@@ -11599,6 +11532,25 @@
       <w:lang w:eastAsia="pt-BR"/>
     </w:rPr>
   </w:style>
+  <w:style w:type="paragraph" w:styleId="Legenda">
+    <w:name w:val="caption"/>
+    <w:basedOn w:val="Normal"/>
+    <w:next w:val="Normal"/>
+    <w:uiPriority w:val="35"/>
+    <w:unhideWhenUsed/>
+    <w:qFormat/>
+    <w:rsid w:val="001448FA"/>
+    <w:pPr>
+      <w:spacing w:after="200" w:line="240" w:lineRule="auto"/>
+    </w:pPr>
+    <w:rPr>
+      <w:i/>
+      <w:iCs/>
+      <w:color w:val="0E2841" w:themeColor="text2"/>
+      <w:sz w:val="18"/>
+      <w:szCs w:val="18"/>
+    </w:rPr>
+  </w:style>
 </w:styles>
 </file>
 
@@ -11808,7 +11760,7 @@
 </file>
 
 <file path=customXml/itemProps1.xml><?xml version="1.0" encoding="utf-8"?>
-<ds:datastoreItem xmlns:ds="http://schemas.openxmlformats.org/officeDocument/2006/customXml" ds:itemID="{9AB7C473-06AC-445C-8C6C-9CE78C0B2333}">
+<ds:datastoreItem xmlns:ds="http://schemas.openxmlformats.org/officeDocument/2006/customXml" ds:itemID="{F807FF8A-5F4E-4B26-A3D2-F98E66D9072E}">
   <ds:schemaRefs>
     <ds:schemaRef ds:uri="http://schemas.openxmlformats.org/officeDocument/2006/bibliography"/>
   </ds:schemaRefs>

</xml_diff>

<commit_message>
Atualizando documento do Word - Sprint 5
</commit_message>
<xml_diff>
--- a/docs/PROJETO GB - BiblioSmart.docx
+++ b/docs/PROJETO GB - BiblioSmart.docx
@@ -5286,8 +5286,6 @@
         </w:rPr>
         <w:t>figura</w:t>
       </w:r>
-      <w:bookmarkStart w:id="0" w:name="_GoBack"/>
-      <w:bookmarkEnd w:id="0"/>
       <w:r>
         <w:rPr>
           <w:rFonts w:asciiTheme="minorHAnsi" w:hAnsiTheme="minorHAnsi" w:cstheme="minorHAnsi"/>
@@ -5348,10 +5346,7 @@
       </w:r>
       <w:proofErr w:type="spellEnd"/>
       <w:r>
-        <w:t xml:space="preserve"> é um sistema de gerenciamento de banco de dados relacional</w:t>
-      </w:r>
-      <w:r>
-        <w:t xml:space="preserve"> de código aberto, conhecido por sua robustez, flexibilidade e conformidade com padrões, sendo ele o utilizado no sistema da BiblioSmart como Sistema de Gerenciamento de Banco de Dados. É amplamente utilizado em aplicações que exigem um alto nível de desempenho e integridade dos dados, ele garante propriedades ACID assegurando que as transações sejam tratadas de forma confiável e utiliza </w:t>
+        <w:t xml:space="preserve"> é um sistema de gerenciamento de banco de dados relacional de código aberto, conhecido por sua robustez, flexibilidade e conformidade com padrões, sendo ele o utilizado no sistema da BiblioSmart como Sistema de Gerenciamento de Banco de Dados. É amplamente utilizado em aplicações que exigem um alto nível de desempenho e integridade dos dados, ele garante propriedades ACID assegurando que as transações sejam tratadas de forma confiável e utiliza </w:t>
       </w:r>
       <w:r>
         <w:t xml:space="preserve">da ferramenta </w:t>
@@ -5430,6 +5425,7 @@
       <w:r>
         <w:rPr>
           <w:noProof/>
+          <w:lang w:eastAsia="pt-BR"/>
         </w:rPr>
         <w:lastRenderedPageBreak/>
         <mc:AlternateContent>
@@ -5612,6 +5608,7 @@
       <w:r>
         <w:rPr>
           <w:noProof/>
+          <w:lang w:eastAsia="pt-BR"/>
         </w:rPr>
         <mc:AlternateContent>
           <mc:Choice Requires="wps">
@@ -5950,40 +5947,58 @@
           <w:rFonts w:asciiTheme="minorHAnsi" w:hAnsiTheme="minorHAnsi" w:cstheme="minorHAnsi"/>
           <w:szCs w:val="24"/>
         </w:rPr>
-        <w:t>Explica o que é rota, lembrando que nada n</w:t>
-      </w:r>
-      <w:r>
-        <w:rPr>
-          <w:rFonts w:asciiTheme="minorHAnsi" w:hAnsiTheme="minorHAnsi" w:cstheme="minorHAnsi"/>
-          <w:szCs w:val="24"/>
-        </w:rPr>
-        <w:t>esse documento deve ser tratado</w:t>
-      </w:r>
-    </w:p>
-    <w:p>
-      <w:pPr>
-        <w:jc w:val="both"/>
-        <w:rPr>
-          <w:rFonts w:asciiTheme="minorHAnsi" w:hAnsiTheme="minorHAnsi" w:cstheme="minorHAnsi"/>
-          <w:szCs w:val="24"/>
-        </w:rPr>
-      </w:pPr>
-      <w:proofErr w:type="gramStart"/>
-      <w:r>
-        <w:rPr>
-          <w:rFonts w:asciiTheme="minorHAnsi" w:hAnsiTheme="minorHAnsi" w:cstheme="minorHAnsi"/>
-          <w:szCs w:val="24"/>
-        </w:rPr>
-        <w:t>como</w:t>
-      </w:r>
-      <w:proofErr w:type="gramEnd"/>
-      <w:r>
-        <w:rPr>
-          <w:rFonts w:asciiTheme="minorHAnsi" w:hAnsiTheme="minorHAnsi" w:cstheme="minorHAnsi"/>
-          <w:szCs w:val="24"/>
-        </w:rPr>
-        <w:t xml:space="preserve"> pergunta e resposta, cabe a contextualização ou o termo dissertação. </w:t>
-      </w:r>
+        <w:t xml:space="preserve">Rotas de aplicação, dentro do contexto de </w:t>
+      </w:r>
+      <w:proofErr w:type="spellStart"/>
+      <w:r>
+        <w:rPr>
+          <w:rFonts w:asciiTheme="minorHAnsi" w:hAnsiTheme="minorHAnsi" w:cstheme="minorHAnsi"/>
+          <w:szCs w:val="24"/>
+        </w:rPr>
+        <w:t>back-end</w:t>
+      </w:r>
+      <w:proofErr w:type="spellEnd"/>
+      <w:r>
+        <w:rPr>
+          <w:rFonts w:asciiTheme="minorHAnsi" w:hAnsiTheme="minorHAnsi" w:cstheme="minorHAnsi"/>
+          <w:szCs w:val="24"/>
+        </w:rPr>
+        <w:t xml:space="preserve">, possuem a função de se referir a um caminho </w:t>
+      </w:r>
+      <w:r>
+        <w:rPr>
+          <w:rFonts w:asciiTheme="minorHAnsi" w:hAnsiTheme="minorHAnsi" w:cstheme="minorHAnsi"/>
+          <w:szCs w:val="24"/>
+        </w:rPr>
+        <w:t>específi</w:t>
+      </w:r>
+      <w:bookmarkStart w:id="0" w:name="_GoBack"/>
+      <w:bookmarkEnd w:id="0"/>
+      <w:r>
+        <w:rPr>
+          <w:rFonts w:asciiTheme="minorHAnsi" w:hAnsiTheme="minorHAnsi" w:cstheme="minorHAnsi"/>
+          <w:szCs w:val="24"/>
+        </w:rPr>
+        <w:t>co definido na API, o que determina as solicitações HTTP precisam ser tratadas. Para que funcione, cada rota precisa ser associada a um recurso e mapeia uma URL, a uma função que lide com a lógica para essa solicitação. A URL quando define o caminho, pode incluir parâmetros dinâmicos para, por exemplo, acessar um usuário específico. Por fim, as rotas também ajudam a organizar o código separando a lógica das outras partes da aplicação, tornando ela mais fácil de entender e manter o código limpo e funcionando.</w:t>
+      </w:r>
+    </w:p>
+    <w:p>
+      <w:pPr>
+        <w:jc w:val="both"/>
+        <w:rPr>
+          <w:rFonts w:asciiTheme="minorHAnsi" w:hAnsiTheme="minorHAnsi" w:cstheme="minorHAnsi"/>
+          <w:szCs w:val="24"/>
+        </w:rPr>
+      </w:pPr>
+    </w:p>
+    <w:p>
+      <w:pPr>
+        <w:jc w:val="both"/>
+        <w:rPr>
+          <w:rFonts w:asciiTheme="minorHAnsi" w:hAnsiTheme="minorHAnsi" w:cstheme="minorHAnsi"/>
+          <w:szCs w:val="24"/>
+        </w:rPr>
+      </w:pPr>
     </w:p>
     <w:tbl>
       <w:tblPr>
@@ -5993,9 +6008,9 @@
         <w:tblLook w:val="04A0" w:firstRow="1" w:lastRow="0" w:firstColumn="1" w:lastColumn="0" w:noHBand="0" w:noVBand="1"/>
       </w:tblPr>
       <w:tblGrid>
-        <w:gridCol w:w="3020"/>
-        <w:gridCol w:w="3020"/>
-        <w:gridCol w:w="3021"/>
+        <w:gridCol w:w="988"/>
+        <w:gridCol w:w="2032"/>
+        <w:gridCol w:w="3354"/>
       </w:tblGrid>
       <w:tr>
         <w:trPr>
@@ -6003,7 +6018,7 @@
         </w:trPr>
         <w:tc>
           <w:tcPr>
-            <w:tcW w:w="3020" w:type="dxa"/>
+            <w:tcW w:w="988" w:type="dxa"/>
           </w:tcPr>
           <w:p>
             <w:pPr>
@@ -6014,11 +6029,18 @@
                 <w:szCs w:val="24"/>
               </w:rPr>
             </w:pPr>
+            <w:r>
+              <w:rPr>
+                <w:rFonts w:asciiTheme="minorHAnsi" w:hAnsiTheme="minorHAnsi" w:cstheme="minorHAnsi"/>
+                <w:szCs w:val="24"/>
+              </w:rPr>
+              <w:t>GET</w:t>
+            </w:r>
           </w:p>
         </w:tc>
         <w:tc>
           <w:tcPr>
-            <w:tcW w:w="3020" w:type="dxa"/>
+            <w:tcW w:w="2032" w:type="dxa"/>
           </w:tcPr>
           <w:p>
             <w:pPr>
@@ -6029,11 +6051,18 @@
                 <w:szCs w:val="24"/>
               </w:rPr>
             </w:pPr>
+            <w:r>
+              <w:rPr>
+                <w:rFonts w:asciiTheme="minorHAnsi" w:hAnsiTheme="minorHAnsi" w:cstheme="minorHAnsi"/>
+                <w:szCs w:val="24"/>
+              </w:rPr>
+              <w:t>/lista/alunos</w:t>
+            </w:r>
           </w:p>
         </w:tc>
         <w:tc>
           <w:tcPr>
-            <w:tcW w:w="3021" w:type="dxa"/>
+            <w:tcW w:w="3354" w:type="dxa"/>
           </w:tcPr>
           <w:p>
             <w:pPr>
@@ -6044,6 +6073,13 @@
                 <w:szCs w:val="24"/>
               </w:rPr>
             </w:pPr>
+            <w:r>
+              <w:rPr>
+                <w:rFonts w:asciiTheme="minorHAnsi" w:hAnsiTheme="minorHAnsi" w:cstheme="minorHAnsi"/>
+                <w:szCs w:val="24"/>
+              </w:rPr>
+              <w:t>Lista os alunos cadastrados.</w:t>
+            </w:r>
           </w:p>
         </w:tc>
       </w:tr>
@@ -6053,7 +6089,7 @@
         </w:trPr>
         <w:tc>
           <w:tcPr>
-            <w:tcW w:w="3020" w:type="dxa"/>
+            <w:tcW w:w="988" w:type="dxa"/>
           </w:tcPr>
           <w:p>
             <w:pPr>
@@ -6064,11 +6100,18 @@
                 <w:szCs w:val="24"/>
               </w:rPr>
             </w:pPr>
+            <w:r>
+              <w:rPr>
+                <w:rFonts w:asciiTheme="minorHAnsi" w:hAnsiTheme="minorHAnsi" w:cstheme="minorHAnsi"/>
+                <w:szCs w:val="24"/>
+              </w:rPr>
+              <w:t>POST</w:t>
+            </w:r>
           </w:p>
         </w:tc>
         <w:tc>
           <w:tcPr>
-            <w:tcW w:w="3020" w:type="dxa"/>
+            <w:tcW w:w="2032" w:type="dxa"/>
           </w:tcPr>
           <w:p>
             <w:pPr>
@@ -6079,11 +6122,18 @@
                 <w:szCs w:val="24"/>
               </w:rPr>
             </w:pPr>
+            <w:r>
+              <w:rPr>
+                <w:rFonts w:asciiTheme="minorHAnsi" w:hAnsiTheme="minorHAnsi" w:cstheme="minorHAnsi"/>
+                <w:szCs w:val="24"/>
+              </w:rPr>
+              <w:t>/novo/aluno</w:t>
+            </w:r>
           </w:p>
         </w:tc>
         <w:tc>
           <w:tcPr>
-            <w:tcW w:w="3021" w:type="dxa"/>
+            <w:tcW w:w="3354" w:type="dxa"/>
           </w:tcPr>
           <w:p>
             <w:pPr>
@@ -6094,6 +6144,13 @@
                 <w:szCs w:val="24"/>
               </w:rPr>
             </w:pPr>
+            <w:r>
+              <w:rPr>
+                <w:rFonts w:asciiTheme="minorHAnsi" w:hAnsiTheme="minorHAnsi" w:cstheme="minorHAnsi"/>
+                <w:szCs w:val="24"/>
+              </w:rPr>
+              <w:t>Cadastra um novo aluno.</w:t>
+            </w:r>
           </w:p>
         </w:tc>
       </w:tr>
@@ -6103,7 +6160,7 @@
         </w:trPr>
         <w:tc>
           <w:tcPr>
-            <w:tcW w:w="3020" w:type="dxa"/>
+            <w:tcW w:w="988" w:type="dxa"/>
           </w:tcPr>
           <w:p>
             <w:pPr>
@@ -6114,11 +6171,18 @@
                 <w:szCs w:val="24"/>
               </w:rPr>
             </w:pPr>
+            <w:r>
+              <w:rPr>
+                <w:rFonts w:asciiTheme="minorHAnsi" w:hAnsiTheme="minorHAnsi" w:cstheme="minorHAnsi"/>
+                <w:szCs w:val="24"/>
+              </w:rPr>
+              <w:t>GET</w:t>
+            </w:r>
           </w:p>
         </w:tc>
         <w:tc>
           <w:tcPr>
-            <w:tcW w:w="3020" w:type="dxa"/>
+            <w:tcW w:w="2032" w:type="dxa"/>
           </w:tcPr>
           <w:p>
             <w:pPr>
@@ -6129,11 +6193,18 @@
                 <w:szCs w:val="24"/>
               </w:rPr>
             </w:pPr>
+            <w:r>
+              <w:rPr>
+                <w:rFonts w:asciiTheme="minorHAnsi" w:hAnsiTheme="minorHAnsi" w:cstheme="minorHAnsi"/>
+                <w:szCs w:val="24"/>
+              </w:rPr>
+              <w:t>/lista/livros</w:t>
+            </w:r>
           </w:p>
         </w:tc>
         <w:tc>
           <w:tcPr>
-            <w:tcW w:w="3021" w:type="dxa"/>
+            <w:tcW w:w="3354" w:type="dxa"/>
           </w:tcPr>
           <w:p>
             <w:pPr>
@@ -6144,276 +6215,431 @@
                 <w:szCs w:val="24"/>
               </w:rPr>
             </w:pPr>
+            <w:r>
+              <w:rPr>
+                <w:rFonts w:asciiTheme="minorHAnsi" w:hAnsiTheme="minorHAnsi" w:cstheme="minorHAnsi"/>
+                <w:szCs w:val="24"/>
+              </w:rPr>
+              <w:t>Lista os livros cadastrados.</w:t>
+            </w:r>
+          </w:p>
+        </w:tc>
+      </w:tr>
+      <w:tr>
+        <w:trPr>
+          <w:jc w:val="center"/>
+        </w:trPr>
+        <w:tc>
+          <w:tcPr>
+            <w:tcW w:w="988" w:type="dxa"/>
+          </w:tcPr>
+          <w:p>
+            <w:pPr>
+              <w:ind w:firstLine="0"/>
+              <w:jc w:val="both"/>
+              <w:rPr>
+                <w:rFonts w:asciiTheme="minorHAnsi" w:hAnsiTheme="minorHAnsi" w:cstheme="minorHAnsi"/>
+                <w:szCs w:val="24"/>
+              </w:rPr>
+            </w:pPr>
+            <w:r>
+              <w:rPr>
+                <w:rFonts w:asciiTheme="minorHAnsi" w:hAnsiTheme="minorHAnsi" w:cstheme="minorHAnsi"/>
+                <w:szCs w:val="24"/>
+              </w:rPr>
+              <w:t>POST</w:t>
+            </w:r>
+          </w:p>
+        </w:tc>
+        <w:tc>
+          <w:tcPr>
+            <w:tcW w:w="2032" w:type="dxa"/>
+          </w:tcPr>
+          <w:p>
+            <w:pPr>
+              <w:ind w:firstLine="0"/>
+              <w:jc w:val="both"/>
+              <w:rPr>
+                <w:rFonts w:asciiTheme="minorHAnsi" w:hAnsiTheme="minorHAnsi" w:cstheme="minorHAnsi"/>
+                <w:szCs w:val="24"/>
+              </w:rPr>
+            </w:pPr>
+            <w:r>
+              <w:rPr>
+                <w:rFonts w:asciiTheme="minorHAnsi" w:hAnsiTheme="minorHAnsi" w:cstheme="minorHAnsi"/>
+                <w:szCs w:val="24"/>
+              </w:rPr>
+              <w:t>/novo/livro</w:t>
+            </w:r>
+          </w:p>
+        </w:tc>
+        <w:tc>
+          <w:tcPr>
+            <w:tcW w:w="3354" w:type="dxa"/>
+          </w:tcPr>
+          <w:p>
+            <w:pPr>
+              <w:ind w:firstLine="0"/>
+              <w:jc w:val="both"/>
+              <w:rPr>
+                <w:rFonts w:asciiTheme="minorHAnsi" w:hAnsiTheme="minorHAnsi" w:cstheme="minorHAnsi"/>
+                <w:szCs w:val="24"/>
+              </w:rPr>
+            </w:pPr>
+            <w:r>
+              <w:rPr>
+                <w:rFonts w:asciiTheme="minorHAnsi" w:hAnsiTheme="minorHAnsi" w:cstheme="minorHAnsi"/>
+                <w:szCs w:val="24"/>
+              </w:rPr>
+              <w:t>Cadastro de um novo livro.</w:t>
+            </w:r>
+          </w:p>
+        </w:tc>
+      </w:tr>
+      <w:tr>
+        <w:trPr>
+          <w:jc w:val="center"/>
+        </w:trPr>
+        <w:tc>
+          <w:tcPr>
+            <w:tcW w:w="988" w:type="dxa"/>
+          </w:tcPr>
+          <w:p>
+            <w:pPr>
+              <w:ind w:firstLine="0"/>
+              <w:jc w:val="both"/>
+              <w:rPr>
+                <w:rFonts w:asciiTheme="minorHAnsi" w:hAnsiTheme="minorHAnsi" w:cstheme="minorHAnsi"/>
+                <w:szCs w:val="24"/>
+              </w:rPr>
+            </w:pPr>
+            <w:r>
+              <w:rPr>
+                <w:rFonts w:asciiTheme="minorHAnsi" w:hAnsiTheme="minorHAnsi" w:cstheme="minorHAnsi"/>
+                <w:szCs w:val="24"/>
+              </w:rPr>
+              <w:t>GET</w:t>
+            </w:r>
+          </w:p>
+        </w:tc>
+        <w:tc>
+          <w:tcPr>
+            <w:tcW w:w="2032" w:type="dxa"/>
+          </w:tcPr>
+          <w:p>
+            <w:pPr>
+              <w:ind w:firstLine="0"/>
+              <w:jc w:val="both"/>
+              <w:rPr>
+                <w:rFonts w:asciiTheme="minorHAnsi" w:hAnsiTheme="minorHAnsi" w:cstheme="minorHAnsi"/>
+                <w:szCs w:val="24"/>
+              </w:rPr>
+            </w:pPr>
+            <w:r>
+              <w:rPr>
+                <w:rFonts w:asciiTheme="minorHAnsi" w:hAnsiTheme="minorHAnsi" w:cstheme="minorHAnsi"/>
+                <w:szCs w:val="24"/>
+              </w:rPr>
+              <w:t>/lista/</w:t>
+            </w:r>
+            <w:proofErr w:type="spellStart"/>
+            <w:r>
+              <w:rPr>
+                <w:rFonts w:asciiTheme="minorHAnsi" w:hAnsiTheme="minorHAnsi" w:cstheme="minorHAnsi"/>
+                <w:szCs w:val="24"/>
+              </w:rPr>
+              <w:t>emprestimo</w:t>
+            </w:r>
+            <w:proofErr w:type="spellEnd"/>
+          </w:p>
+        </w:tc>
+        <w:tc>
+          <w:tcPr>
+            <w:tcW w:w="3354" w:type="dxa"/>
+          </w:tcPr>
+          <w:p>
+            <w:pPr>
+              <w:keepNext/>
+              <w:ind w:firstLine="0"/>
+              <w:jc w:val="both"/>
+              <w:rPr>
+                <w:rFonts w:asciiTheme="minorHAnsi" w:hAnsiTheme="minorHAnsi" w:cstheme="minorHAnsi"/>
+                <w:szCs w:val="24"/>
+              </w:rPr>
+            </w:pPr>
+            <w:r>
+              <w:rPr>
+                <w:rFonts w:asciiTheme="minorHAnsi" w:hAnsiTheme="minorHAnsi" w:cstheme="minorHAnsi"/>
+                <w:szCs w:val="24"/>
+              </w:rPr>
+              <w:t>Lista de empréstimos cadastrados no sistema.</w:t>
+            </w:r>
           </w:p>
         </w:tc>
       </w:tr>
     </w:tbl>
     <w:p>
       <w:pPr>
-        <w:jc w:val="both"/>
-        <w:rPr>
-          <w:rFonts w:asciiTheme="minorHAnsi" w:hAnsiTheme="minorHAnsi" w:cstheme="minorHAnsi"/>
-          <w:szCs w:val="24"/>
-        </w:rPr>
-      </w:pPr>
-    </w:p>
-    <w:p>
-      <w:pPr>
-        <w:jc w:val="both"/>
-        <w:rPr>
-          <w:rFonts w:asciiTheme="minorHAnsi" w:hAnsiTheme="minorHAnsi" w:cstheme="minorHAnsi"/>
-          <w:szCs w:val="24"/>
-        </w:rPr>
-      </w:pPr>
-    </w:p>
-    <w:p>
-      <w:pPr>
-        <w:jc w:val="both"/>
-        <w:rPr>
-          <w:rFonts w:asciiTheme="minorHAnsi" w:hAnsiTheme="minorHAnsi" w:cstheme="minorHAnsi"/>
-          <w:szCs w:val="24"/>
-        </w:rPr>
-      </w:pPr>
-    </w:p>
-    <w:p>
-      <w:pPr>
-        <w:jc w:val="both"/>
-        <w:rPr>
-          <w:rFonts w:asciiTheme="minorHAnsi" w:hAnsiTheme="minorHAnsi" w:cstheme="minorHAnsi"/>
-          <w:szCs w:val="24"/>
-        </w:rPr>
-      </w:pPr>
-    </w:p>
-    <w:p>
-      <w:pPr>
-        <w:jc w:val="both"/>
-        <w:rPr>
-          <w:rFonts w:asciiTheme="minorHAnsi" w:hAnsiTheme="minorHAnsi" w:cstheme="minorHAnsi"/>
-          <w:szCs w:val="24"/>
-        </w:rPr>
-      </w:pPr>
-    </w:p>
-    <w:p>
-      <w:pPr>
-        <w:jc w:val="both"/>
-        <w:rPr>
-          <w:rFonts w:asciiTheme="minorHAnsi" w:hAnsiTheme="minorHAnsi" w:cstheme="minorHAnsi"/>
-          <w:szCs w:val="24"/>
-        </w:rPr>
-      </w:pPr>
-    </w:p>
-    <w:p>
-      <w:pPr>
-        <w:jc w:val="both"/>
-        <w:rPr>
-          <w:rFonts w:asciiTheme="minorHAnsi" w:hAnsiTheme="minorHAnsi" w:cstheme="minorHAnsi"/>
-          <w:szCs w:val="24"/>
-        </w:rPr>
-      </w:pPr>
-    </w:p>
-    <w:p>
-      <w:pPr>
-        <w:jc w:val="both"/>
-        <w:rPr>
-          <w:rFonts w:asciiTheme="minorHAnsi" w:hAnsiTheme="minorHAnsi" w:cstheme="minorHAnsi"/>
-          <w:szCs w:val="24"/>
-        </w:rPr>
-      </w:pPr>
-    </w:p>
-    <w:p>
-      <w:pPr>
-        <w:jc w:val="both"/>
-        <w:rPr>
-          <w:rFonts w:asciiTheme="minorHAnsi" w:hAnsiTheme="minorHAnsi" w:cstheme="minorHAnsi"/>
-          <w:szCs w:val="24"/>
-        </w:rPr>
-      </w:pPr>
-    </w:p>
-    <w:p>
-      <w:pPr>
-        <w:jc w:val="both"/>
-        <w:rPr>
-          <w:rFonts w:asciiTheme="minorHAnsi" w:hAnsiTheme="minorHAnsi" w:cstheme="minorHAnsi"/>
-          <w:szCs w:val="24"/>
-        </w:rPr>
-      </w:pPr>
-    </w:p>
-    <w:p>
-      <w:pPr>
-        <w:jc w:val="both"/>
-        <w:rPr>
-          <w:rFonts w:asciiTheme="minorHAnsi" w:hAnsiTheme="minorHAnsi" w:cstheme="minorHAnsi"/>
-          <w:szCs w:val="24"/>
-        </w:rPr>
-      </w:pPr>
-    </w:p>
-    <w:p>
-      <w:pPr>
-        <w:jc w:val="both"/>
-        <w:rPr>
-          <w:rFonts w:asciiTheme="minorHAnsi" w:hAnsiTheme="minorHAnsi" w:cstheme="minorHAnsi"/>
-          <w:szCs w:val="24"/>
-        </w:rPr>
-      </w:pPr>
-    </w:p>
-    <w:p>
-      <w:pPr>
-        <w:jc w:val="both"/>
-        <w:rPr>
-          <w:rFonts w:asciiTheme="minorHAnsi" w:hAnsiTheme="minorHAnsi" w:cstheme="minorHAnsi"/>
-          <w:szCs w:val="24"/>
-        </w:rPr>
-      </w:pPr>
-    </w:p>
-    <w:p>
-      <w:pPr>
-        <w:jc w:val="both"/>
-        <w:rPr>
-          <w:rFonts w:asciiTheme="minorHAnsi" w:hAnsiTheme="minorHAnsi" w:cstheme="minorHAnsi"/>
-          <w:szCs w:val="24"/>
-        </w:rPr>
-      </w:pPr>
-    </w:p>
-    <w:p>
-      <w:pPr>
-        <w:jc w:val="both"/>
-        <w:rPr>
-          <w:rFonts w:asciiTheme="minorHAnsi" w:hAnsiTheme="minorHAnsi" w:cstheme="minorHAnsi"/>
-          <w:szCs w:val="24"/>
-        </w:rPr>
-      </w:pPr>
-    </w:p>
-    <w:p>
-      <w:pPr>
-        <w:jc w:val="both"/>
-        <w:rPr>
-          <w:rFonts w:asciiTheme="minorHAnsi" w:hAnsiTheme="minorHAnsi" w:cstheme="minorHAnsi"/>
-          <w:szCs w:val="24"/>
-        </w:rPr>
-      </w:pPr>
-    </w:p>
-    <w:p>
-      <w:pPr>
-        <w:jc w:val="both"/>
-        <w:rPr>
-          <w:rFonts w:asciiTheme="minorHAnsi" w:hAnsiTheme="minorHAnsi" w:cstheme="minorHAnsi"/>
-          <w:szCs w:val="24"/>
-        </w:rPr>
-      </w:pPr>
-    </w:p>
-    <w:p>
-      <w:pPr>
-        <w:jc w:val="both"/>
-        <w:rPr>
-          <w:rFonts w:asciiTheme="minorHAnsi" w:hAnsiTheme="minorHAnsi" w:cstheme="minorHAnsi"/>
-          <w:szCs w:val="24"/>
-        </w:rPr>
-      </w:pPr>
-    </w:p>
-    <w:p>
-      <w:pPr>
-        <w:jc w:val="both"/>
-        <w:rPr>
-          <w:rFonts w:asciiTheme="minorHAnsi" w:hAnsiTheme="minorHAnsi" w:cstheme="minorHAnsi"/>
-          <w:szCs w:val="24"/>
-        </w:rPr>
-      </w:pPr>
-    </w:p>
-    <w:p>
-      <w:pPr>
-        <w:jc w:val="both"/>
-        <w:rPr>
-          <w:rFonts w:asciiTheme="minorHAnsi" w:hAnsiTheme="minorHAnsi" w:cstheme="minorHAnsi"/>
-          <w:szCs w:val="24"/>
-        </w:rPr>
-      </w:pPr>
-    </w:p>
-    <w:p>
-      <w:pPr>
-        <w:jc w:val="both"/>
-        <w:rPr>
-          <w:rFonts w:asciiTheme="minorHAnsi" w:hAnsiTheme="minorHAnsi" w:cstheme="minorHAnsi"/>
-          <w:szCs w:val="24"/>
-        </w:rPr>
-      </w:pPr>
-    </w:p>
-    <w:p>
-      <w:pPr>
-        <w:jc w:val="both"/>
-        <w:rPr>
-          <w:rFonts w:asciiTheme="minorHAnsi" w:hAnsiTheme="minorHAnsi" w:cstheme="minorHAnsi"/>
-          <w:szCs w:val="24"/>
-        </w:rPr>
-      </w:pPr>
-    </w:p>
-    <w:p>
-      <w:pPr>
-        <w:jc w:val="both"/>
-        <w:rPr>
-          <w:rFonts w:asciiTheme="minorHAnsi" w:hAnsiTheme="minorHAnsi" w:cstheme="minorHAnsi"/>
-          <w:szCs w:val="24"/>
-        </w:rPr>
-      </w:pPr>
-    </w:p>
-    <w:p>
-      <w:pPr>
-        <w:jc w:val="both"/>
-        <w:rPr>
-          <w:rFonts w:asciiTheme="minorHAnsi" w:hAnsiTheme="minorHAnsi" w:cstheme="minorHAnsi"/>
-          <w:szCs w:val="24"/>
-        </w:rPr>
-      </w:pPr>
-    </w:p>
-    <w:p>
-      <w:pPr>
-        <w:jc w:val="both"/>
-        <w:rPr>
-          <w:rFonts w:asciiTheme="minorHAnsi" w:hAnsiTheme="minorHAnsi" w:cstheme="minorHAnsi"/>
-          <w:szCs w:val="24"/>
-        </w:rPr>
-      </w:pPr>
-    </w:p>
-    <w:p>
-      <w:pPr>
-        <w:jc w:val="both"/>
-        <w:rPr>
-          <w:rFonts w:asciiTheme="minorHAnsi" w:hAnsiTheme="minorHAnsi" w:cstheme="minorHAnsi"/>
-          <w:szCs w:val="24"/>
-        </w:rPr>
-      </w:pPr>
-    </w:p>
-    <w:p>
-      <w:pPr>
-        <w:jc w:val="both"/>
-        <w:rPr>
-          <w:rFonts w:asciiTheme="minorHAnsi" w:hAnsiTheme="minorHAnsi" w:cstheme="minorHAnsi"/>
-          <w:szCs w:val="24"/>
-        </w:rPr>
-      </w:pPr>
-    </w:p>
-    <w:p>
-      <w:pPr>
-        <w:jc w:val="both"/>
-        <w:rPr>
-          <w:rFonts w:asciiTheme="minorHAnsi" w:hAnsiTheme="minorHAnsi" w:cstheme="minorHAnsi"/>
-          <w:szCs w:val="24"/>
-        </w:rPr>
-      </w:pPr>
-    </w:p>
-    <w:p>
-      <w:pPr>
-        <w:jc w:val="both"/>
-        <w:rPr>
-          <w:rFonts w:asciiTheme="minorHAnsi" w:hAnsiTheme="minorHAnsi" w:cstheme="minorHAnsi"/>
-          <w:szCs w:val="24"/>
-        </w:rPr>
-      </w:pPr>
-      <w:r>
-        <w:rPr>
-          <w:rFonts w:asciiTheme="minorHAnsi" w:hAnsiTheme="minorHAnsi" w:cstheme="minorHAnsi"/>
-          <w:szCs w:val="24"/>
-        </w:rPr>
-        <w:lastRenderedPageBreak/>
+        <w:pStyle w:val="Legenda"/>
+        <w:jc w:val="center"/>
+        <w:rPr>
+          <w:rFonts w:asciiTheme="minorHAnsi" w:hAnsiTheme="minorHAnsi" w:cstheme="minorHAnsi"/>
+          <w:i w:val="0"/>
+          <w:color w:val="000000" w:themeColor="text1"/>
+          <w:sz w:val="20"/>
+          <w:szCs w:val="20"/>
+        </w:rPr>
+      </w:pPr>
+      <w:r>
+        <w:rPr>
+          <w:i w:val="0"/>
+          <w:color w:val="000000" w:themeColor="text1"/>
+          <w:sz w:val="20"/>
+          <w:szCs w:val="20"/>
+        </w:rPr>
+        <w:t xml:space="preserve">Tabela </w:t>
+      </w:r>
+      <w:r>
+        <w:rPr>
+          <w:i w:val="0"/>
+          <w:color w:val="000000" w:themeColor="text1"/>
+          <w:sz w:val="20"/>
+          <w:szCs w:val="20"/>
+        </w:rPr>
+        <w:fldChar w:fldCharType="begin"/>
+      </w:r>
+      <w:r>
+        <w:rPr>
+          <w:i w:val="0"/>
+          <w:color w:val="000000" w:themeColor="text1"/>
+          <w:sz w:val="20"/>
+          <w:szCs w:val="20"/>
+        </w:rPr>
+        <w:instrText xml:space="preserve"> SEQ Tabela \* ARABIC </w:instrText>
+      </w:r>
+      <w:r>
+        <w:rPr>
+          <w:i w:val="0"/>
+          <w:color w:val="000000" w:themeColor="text1"/>
+          <w:sz w:val="20"/>
+          <w:szCs w:val="20"/>
+        </w:rPr>
+        <w:fldChar w:fldCharType="separate"/>
+      </w:r>
+      <w:r>
+        <w:rPr>
+          <w:i w:val="0"/>
+          <w:noProof/>
+          <w:color w:val="000000" w:themeColor="text1"/>
+          <w:sz w:val="20"/>
+          <w:szCs w:val="20"/>
+        </w:rPr>
+        <w:t>2</w:t>
+      </w:r>
+      <w:r>
+        <w:rPr>
+          <w:i w:val="0"/>
+          <w:color w:val="000000" w:themeColor="text1"/>
+          <w:sz w:val="20"/>
+          <w:szCs w:val="20"/>
+        </w:rPr>
+        <w:fldChar w:fldCharType="end"/>
+      </w:r>
+      <w:r>
+        <w:rPr>
+          <w:i w:val="0"/>
+          <w:color w:val="000000" w:themeColor="text1"/>
+          <w:sz w:val="20"/>
+          <w:szCs w:val="20"/>
+        </w:rPr>
+        <w:t xml:space="preserve"> - Rotas do código</w:t>
+      </w:r>
+    </w:p>
+    <w:p>
+      <w:pPr>
+        <w:jc w:val="both"/>
+        <w:rPr>
+          <w:rFonts w:asciiTheme="minorHAnsi" w:hAnsiTheme="minorHAnsi" w:cstheme="minorHAnsi"/>
+          <w:szCs w:val="24"/>
+        </w:rPr>
+      </w:pPr>
+    </w:p>
+    <w:p>
+      <w:pPr>
+        <w:jc w:val="both"/>
+        <w:rPr>
+          <w:rFonts w:asciiTheme="minorHAnsi" w:hAnsiTheme="minorHAnsi" w:cstheme="minorHAnsi"/>
+          <w:szCs w:val="24"/>
+        </w:rPr>
+      </w:pPr>
+    </w:p>
+    <w:p>
+      <w:pPr>
+        <w:jc w:val="both"/>
+        <w:rPr>
+          <w:rFonts w:asciiTheme="minorHAnsi" w:hAnsiTheme="minorHAnsi" w:cstheme="minorHAnsi"/>
+          <w:szCs w:val="24"/>
+        </w:rPr>
+      </w:pPr>
+    </w:p>
+    <w:p>
+      <w:pPr>
+        <w:jc w:val="both"/>
+        <w:rPr>
+          <w:rFonts w:asciiTheme="minorHAnsi" w:hAnsiTheme="minorHAnsi" w:cstheme="minorHAnsi"/>
+          <w:szCs w:val="24"/>
+        </w:rPr>
+      </w:pPr>
+    </w:p>
+    <w:p>
+      <w:pPr>
+        <w:jc w:val="both"/>
+        <w:rPr>
+          <w:rFonts w:asciiTheme="minorHAnsi" w:hAnsiTheme="minorHAnsi" w:cstheme="minorHAnsi"/>
+          <w:szCs w:val="24"/>
+        </w:rPr>
+      </w:pPr>
+    </w:p>
+    <w:p>
+      <w:pPr>
+        <w:jc w:val="both"/>
+        <w:rPr>
+          <w:rFonts w:asciiTheme="minorHAnsi" w:hAnsiTheme="minorHAnsi" w:cstheme="minorHAnsi"/>
+          <w:szCs w:val="24"/>
+        </w:rPr>
+      </w:pPr>
+    </w:p>
+    <w:p>
+      <w:pPr>
+        <w:jc w:val="both"/>
+        <w:rPr>
+          <w:rFonts w:asciiTheme="minorHAnsi" w:hAnsiTheme="minorHAnsi" w:cstheme="minorHAnsi"/>
+          <w:szCs w:val="24"/>
+        </w:rPr>
+      </w:pPr>
+    </w:p>
+    <w:p>
+      <w:pPr>
+        <w:jc w:val="both"/>
+        <w:rPr>
+          <w:rFonts w:asciiTheme="minorHAnsi" w:hAnsiTheme="minorHAnsi" w:cstheme="minorHAnsi"/>
+          <w:szCs w:val="24"/>
+        </w:rPr>
+      </w:pPr>
+    </w:p>
+    <w:p>
+      <w:pPr>
+        <w:jc w:val="both"/>
+        <w:rPr>
+          <w:rFonts w:asciiTheme="minorHAnsi" w:hAnsiTheme="minorHAnsi" w:cstheme="minorHAnsi"/>
+          <w:szCs w:val="24"/>
+        </w:rPr>
+      </w:pPr>
+    </w:p>
+    <w:p>
+      <w:pPr>
+        <w:jc w:val="both"/>
+        <w:rPr>
+          <w:rFonts w:asciiTheme="minorHAnsi" w:hAnsiTheme="minorHAnsi" w:cstheme="minorHAnsi"/>
+          <w:szCs w:val="24"/>
+        </w:rPr>
+      </w:pPr>
+    </w:p>
+    <w:p>
+      <w:pPr>
+        <w:jc w:val="both"/>
+        <w:rPr>
+          <w:rFonts w:asciiTheme="minorHAnsi" w:hAnsiTheme="minorHAnsi" w:cstheme="minorHAnsi"/>
+          <w:szCs w:val="24"/>
+        </w:rPr>
+      </w:pPr>
+    </w:p>
+    <w:p>
+      <w:pPr>
+        <w:jc w:val="both"/>
+        <w:rPr>
+          <w:rFonts w:asciiTheme="minorHAnsi" w:hAnsiTheme="minorHAnsi" w:cstheme="minorHAnsi"/>
+          <w:szCs w:val="24"/>
+        </w:rPr>
+      </w:pPr>
+    </w:p>
+    <w:p>
+      <w:pPr>
+        <w:jc w:val="both"/>
+        <w:rPr>
+          <w:rFonts w:asciiTheme="minorHAnsi" w:hAnsiTheme="minorHAnsi" w:cstheme="minorHAnsi"/>
+          <w:szCs w:val="24"/>
+        </w:rPr>
+      </w:pPr>
+    </w:p>
+    <w:p>
+      <w:pPr>
+        <w:jc w:val="both"/>
+        <w:rPr>
+          <w:rFonts w:asciiTheme="minorHAnsi" w:hAnsiTheme="minorHAnsi" w:cstheme="minorHAnsi"/>
+          <w:szCs w:val="24"/>
+        </w:rPr>
+      </w:pPr>
+    </w:p>
+    <w:p>
+      <w:pPr>
+        <w:jc w:val="both"/>
+        <w:rPr>
+          <w:rFonts w:asciiTheme="minorHAnsi" w:hAnsiTheme="minorHAnsi" w:cstheme="minorHAnsi"/>
+          <w:szCs w:val="24"/>
+        </w:rPr>
+      </w:pPr>
+    </w:p>
+    <w:p>
+      <w:pPr>
+        <w:jc w:val="both"/>
+        <w:rPr>
+          <w:rFonts w:asciiTheme="minorHAnsi" w:hAnsiTheme="minorHAnsi" w:cstheme="minorHAnsi"/>
+          <w:szCs w:val="24"/>
+        </w:rPr>
+      </w:pPr>
+    </w:p>
+    <w:p>
+      <w:pPr>
+        <w:ind w:firstLine="0"/>
+        <w:jc w:val="both"/>
+        <w:rPr>
+          <w:rFonts w:asciiTheme="minorHAnsi" w:hAnsiTheme="minorHAnsi" w:cstheme="minorHAnsi"/>
+          <w:szCs w:val="24"/>
+        </w:rPr>
+      </w:pPr>
+    </w:p>
+    <w:p>
+      <w:pPr>
+        <w:jc w:val="both"/>
+        <w:rPr>
+          <w:rFonts w:asciiTheme="minorHAnsi" w:hAnsiTheme="minorHAnsi" w:cstheme="minorHAnsi"/>
+          <w:szCs w:val="24"/>
+        </w:rPr>
+      </w:pPr>
+    </w:p>
+    <w:p>
+      <w:pPr>
+        <w:jc w:val="both"/>
+        <w:rPr>
+          <w:rFonts w:asciiTheme="minorHAnsi" w:hAnsiTheme="minorHAnsi" w:cstheme="minorHAnsi"/>
+          <w:szCs w:val="24"/>
+        </w:rPr>
+      </w:pPr>
+    </w:p>
+    <w:p>
+      <w:pPr>
+        <w:jc w:val="both"/>
+        <w:rPr>
+          <w:rFonts w:asciiTheme="minorHAnsi" w:hAnsiTheme="minorHAnsi" w:cstheme="minorHAnsi"/>
+          <w:szCs w:val="24"/>
+        </w:rPr>
+      </w:pPr>
+      <w:r>
+        <w:rPr>
+          <w:rFonts w:asciiTheme="minorHAnsi" w:hAnsiTheme="minorHAnsi" w:cstheme="minorHAnsi"/>
+          <w:szCs w:val="24"/>
+        </w:rPr>
         <w:t>5 INTERFACE E EXPERIÊNCIA DO USUÁRIO</w:t>
       </w:r>
     </w:p>
@@ -6773,7 +6999,6 @@
           <w:rFonts w:asciiTheme="minorHAnsi" w:hAnsiTheme="minorHAnsi" w:cstheme="minorHAnsi"/>
           <w:szCs w:val="24"/>
         </w:rPr>
-        <w:lastRenderedPageBreak/>
         <w:t>BIBLIOGRAFIA</w:t>
       </w:r>
     </w:p>
@@ -11760,7 +11985,7 @@
 </file>
 
 <file path=customXml/itemProps1.xml><?xml version="1.0" encoding="utf-8"?>
-<ds:datastoreItem xmlns:ds="http://schemas.openxmlformats.org/officeDocument/2006/customXml" ds:itemID="{F807FF8A-5F4E-4B26-A3D2-F98E66D9072E}">
+<ds:datastoreItem xmlns:ds="http://schemas.openxmlformats.org/officeDocument/2006/customXml" ds:itemID="{3063DF1E-5215-4FE1-8ADA-55C39F1B8FCB}">
   <ds:schemaRefs>
     <ds:schemaRef ds:uri="http://schemas.openxmlformats.org/officeDocument/2006/bibliography"/>
   </ds:schemaRefs>

</xml_diff>

<commit_message>
Sprint 6-CADASTRAR Alunos e Livros
</commit_message>
<xml_diff>
--- a/docs/PROJETO GB - BiblioSmart.docx
+++ b/docs/PROJETO GB - BiblioSmart.docx
@@ -5704,7 +5704,7 @@
                                 <w:sz w:val="20"/>
                                 <w:szCs w:val="20"/>
                               </w:rPr>
-                              <w:t>2</w:t>
+                              <w:t>1</w:t>
                             </w:r>
                             <w:r>
                               <w:rPr>
@@ -5741,7 +5741,11 @@
           </mc:Choice>
           <mc:Fallback>
             <w:pict>
-              <v:shape w14:anchorId="6CB0F515" id="Caixa de Texto 5" o:spid="_x0000_s1027" type="#_x0000_t202" style="position:absolute;left:0;text-align:left;margin-left:0;margin-top:187.5pt;width:453.55pt;height:.05pt;z-index:251661312;visibility:visible;mso-wrap-style:square;mso-wrap-distance-left:9pt;mso-wrap-distance-top:0;mso-wrap-distance-right:9pt;mso-wrap-distance-bottom:0;mso-position-horizontal:left;mso-position-horizontal-relative:margin;mso-position-vertical:absolute;mso-position-vertical-relative:text;v-text-anchor:top" o:gfxdata="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" stroked="f">
+              <v:shapetype w14:anchorId="6CB0F515" id="_x0000_t202" coordsize="21600,21600" o:spt="202" path="m,l,21600r21600,l21600,xe">
+                <v:stroke joinstyle="miter"/>
+                <v:path gradientshapeok="t" o:connecttype="rect"/>
+              </v:shapetype>
+              <v:shape id="Caixa de Texto 5" o:spid="_x0000_s1027" type="#_x0000_t202" style="position:absolute;left:0;text-align:left;margin-left:0;margin-top:187.5pt;width:453.55pt;height:.05pt;z-index:251661312;visibility:visible;mso-wrap-style:square;mso-wrap-distance-left:9pt;mso-wrap-distance-top:0;mso-wrap-distance-right:9pt;mso-wrap-distance-bottom:0;mso-position-horizontal:left;mso-position-horizontal-relative:margin;mso-position-vertical:absolute;mso-position-vertical-relative:text;v-text-anchor:top" o:gfxdata="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" stroked="f">
                 <v:textbox style="mso-fit-shape-to-text:t" inset="0,0,0,0">
                   <w:txbxContent>
                     <w:p>
@@ -5801,7 +5805,7 @@
                           <w:sz w:val="20"/>
                           <w:szCs w:val="20"/>
                         </w:rPr>
-                        <w:t>2</w:t>
+                        <w:t>1</w:t>
                       </w:r>
                       <w:r>
                         <w:rPr>
@@ -5972,8 +5976,6 @@
         </w:rPr>
         <w:t>específi</w:t>
       </w:r>
-      <w:bookmarkStart w:id="0" w:name="_GoBack"/>
-      <w:bookmarkEnd w:id="0"/>
       <w:r>
         <w:rPr>
           <w:rFonts w:asciiTheme="minorHAnsi" w:hAnsiTheme="minorHAnsi" w:cstheme="minorHAnsi"/>
@@ -6574,33 +6576,6 @@
     </w:p>
     <w:p>
       <w:pPr>
-        <w:jc w:val="both"/>
-        <w:rPr>
-          <w:rFonts w:asciiTheme="minorHAnsi" w:hAnsiTheme="minorHAnsi" w:cstheme="minorHAnsi"/>
-          <w:szCs w:val="24"/>
-        </w:rPr>
-      </w:pPr>
-    </w:p>
-    <w:p>
-      <w:pPr>
-        <w:jc w:val="both"/>
-        <w:rPr>
-          <w:rFonts w:asciiTheme="minorHAnsi" w:hAnsiTheme="minorHAnsi" w:cstheme="minorHAnsi"/>
-          <w:szCs w:val="24"/>
-        </w:rPr>
-      </w:pPr>
-    </w:p>
-    <w:p>
-      <w:pPr>
-        <w:jc w:val="both"/>
-        <w:rPr>
-          <w:rFonts w:asciiTheme="minorHAnsi" w:hAnsiTheme="minorHAnsi" w:cstheme="minorHAnsi"/>
-          <w:szCs w:val="24"/>
-        </w:rPr>
-      </w:pPr>
-    </w:p>
-    <w:p>
-      <w:pPr>
         <w:ind w:firstLine="0"/>
         <w:jc w:val="both"/>
         <w:rPr>
@@ -6626,22 +6601,308 @@
           <w:szCs w:val="24"/>
         </w:rPr>
       </w:pPr>
-    </w:p>
-    <w:p>
-      <w:pPr>
-        <w:jc w:val="both"/>
-        <w:rPr>
-          <w:rFonts w:asciiTheme="minorHAnsi" w:hAnsiTheme="minorHAnsi" w:cstheme="minorHAnsi"/>
-          <w:szCs w:val="24"/>
-        </w:rPr>
-      </w:pPr>
-      <w:r>
-        <w:rPr>
-          <w:rFonts w:asciiTheme="minorHAnsi" w:hAnsiTheme="minorHAnsi" w:cstheme="minorHAnsi"/>
-          <w:szCs w:val="24"/>
-        </w:rPr>
-        <w:t>5 INTERFACE E EXPERIÊNCIA DO USUÁRIO</w:t>
-      </w:r>
+      <w:r>
+        <w:rPr>
+          <w:rFonts w:asciiTheme="minorHAnsi" w:hAnsiTheme="minorHAnsi" w:cstheme="minorHAnsi"/>
+          <w:szCs w:val="24"/>
+        </w:rPr>
+        <w:lastRenderedPageBreak/>
+        <w:t>5 IN</w:t>
+      </w:r>
+      <w:r>
+        <w:rPr>
+          <w:rFonts w:asciiTheme="minorHAnsi" w:hAnsiTheme="minorHAnsi" w:cstheme="minorHAnsi"/>
+          <w:szCs w:val="24"/>
+        </w:rPr>
+        <w:t>TERFACE E EXPERIÊNCIA DO USUÁRIO</w:t>
+      </w:r>
+    </w:p>
+    <w:p>
+      <w:pPr>
+        <w:jc w:val="both"/>
+        <w:rPr>
+          <w:rFonts w:asciiTheme="minorHAnsi" w:hAnsiTheme="minorHAnsi" w:cstheme="minorHAnsi"/>
+          <w:szCs w:val="24"/>
+        </w:rPr>
+      </w:pPr>
+      <w:r>
+        <w:rPr>
+          <w:rFonts w:asciiTheme="minorHAnsi" w:hAnsiTheme="minorHAnsi" w:cstheme="minorHAnsi"/>
+          <w:szCs w:val="24"/>
+        </w:rPr>
+        <w:t>A interface tem o papel de oferecer soluções intuitivas para o usuário final, com o objetivo de garantir que o usuário navegue pelo site de forma fácil e coesa. É ela quem</w:t>
+      </w:r>
+      <w:r>
+        <w:rPr>
+          <w:rFonts w:asciiTheme="minorHAnsi" w:hAnsiTheme="minorHAnsi" w:cstheme="minorHAnsi"/>
+          <w:szCs w:val="24"/>
+        </w:rPr>
+        <w:t xml:space="preserve"> vai</w:t>
+      </w:r>
+      <w:r>
+        <w:rPr>
+          <w:rFonts w:asciiTheme="minorHAnsi" w:hAnsiTheme="minorHAnsi" w:cstheme="minorHAnsi"/>
+          <w:szCs w:val="24"/>
+        </w:rPr>
+        <w:t xml:space="preserve"> conduz</w:t>
+      </w:r>
+      <w:r>
+        <w:rPr>
+          <w:rFonts w:asciiTheme="minorHAnsi" w:hAnsiTheme="minorHAnsi" w:cstheme="minorHAnsi"/>
+          <w:szCs w:val="24"/>
+        </w:rPr>
+        <w:t>ir</w:t>
+      </w:r>
+      <w:r>
+        <w:rPr>
+          <w:rFonts w:asciiTheme="minorHAnsi" w:hAnsiTheme="minorHAnsi" w:cstheme="minorHAnsi"/>
+          <w:szCs w:val="24"/>
+        </w:rPr>
+        <w:t xml:space="preserve"> a interação dos usuários com o site</w:t>
+      </w:r>
+      <w:r>
+        <w:rPr>
+          <w:rFonts w:asciiTheme="minorHAnsi" w:hAnsiTheme="minorHAnsi" w:cstheme="minorHAnsi"/>
+          <w:szCs w:val="24"/>
+        </w:rPr>
+        <w:t>.</w:t>
+      </w:r>
+    </w:p>
+    <w:p>
+      <w:pPr>
+        <w:jc w:val="both"/>
+        <w:rPr>
+          <w:rFonts w:asciiTheme="minorHAnsi" w:hAnsiTheme="minorHAnsi" w:cstheme="minorHAnsi"/>
+          <w:szCs w:val="24"/>
+        </w:rPr>
+      </w:pPr>
+    </w:p>
+    <w:p>
+      <w:pPr>
+        <w:jc w:val="both"/>
+        <w:rPr>
+          <w:rFonts w:asciiTheme="minorHAnsi" w:hAnsiTheme="minorHAnsi" w:cstheme="minorHAnsi"/>
+          <w:szCs w:val="24"/>
+        </w:rPr>
+      </w:pPr>
+      <w:r>
+        <w:rPr>
+          <w:rFonts w:asciiTheme="minorHAnsi" w:hAnsiTheme="minorHAnsi" w:cstheme="minorHAnsi"/>
+          <w:szCs w:val="24"/>
+        </w:rPr>
+        <w:t>5.2 Paleta de Cores</w:t>
+      </w:r>
+    </w:p>
+    <w:p>
+      <w:pPr>
+        <w:jc w:val="both"/>
+        <w:rPr>
+          <w:rFonts w:asciiTheme="minorHAnsi" w:hAnsiTheme="minorHAnsi" w:cstheme="minorHAnsi"/>
+          <w:szCs w:val="24"/>
+        </w:rPr>
+      </w:pPr>
+      <w:r>
+        <w:rPr>
+          <w:rFonts w:asciiTheme="minorHAnsi" w:hAnsiTheme="minorHAnsi" w:cstheme="minorHAnsi"/>
+          <w:szCs w:val="24"/>
+        </w:rPr>
+        <w:t xml:space="preserve">A paleta de cores apresenta predominantemente o roxo e lilases, que vão de tons claros até tons mais escuros e fortes. </w:t>
+      </w:r>
+      <w:r>
+        <w:t xml:space="preserve">Tons de roxo e lilás transmitem criatividade, elegância e modernidade, </w:t>
+      </w:r>
+      <w:r>
+        <w:t>enquanto a variedade de tons claros e escuros permite criar contrastes naturais, deixando a navegação do site mais harmoniosa e fácil, por serem tons complementares.</w:t>
+      </w:r>
+    </w:p>
+    <w:p>
+      <w:pPr>
+        <w:jc w:val="both"/>
+        <w:rPr>
+          <w:rFonts w:asciiTheme="minorHAnsi" w:hAnsiTheme="minorHAnsi" w:cstheme="minorHAnsi"/>
+          <w:szCs w:val="24"/>
+        </w:rPr>
+      </w:pPr>
+    </w:p>
+    <w:p>
+      <w:pPr>
+        <w:jc w:val="both"/>
+        <w:rPr>
+          <w:rFonts w:asciiTheme="minorHAnsi" w:hAnsiTheme="minorHAnsi" w:cstheme="minorHAnsi"/>
+          <w:szCs w:val="24"/>
+        </w:rPr>
+      </w:pPr>
+      <w:r>
+        <w:rPr>
+          <w:rFonts w:asciiTheme="minorHAnsi" w:hAnsiTheme="minorHAnsi" w:cstheme="minorHAnsi"/>
+          <w:noProof/>
+          <w:szCs w:val="24"/>
+          <w:lang w:eastAsia="pt-BR"/>
+        </w:rPr>
+        <w:drawing>
+          <wp:anchor distT="0" distB="0" distL="114300" distR="114300" simplePos="0" relativeHeight="251664384" behindDoc="0" locked="0" layoutInCell="1" allowOverlap="1" wp14:anchorId="335B335E" wp14:editId="48EEF9FA">
+            <wp:simplePos x="0" y="0"/>
+            <wp:positionH relativeFrom="margin">
+              <wp:align>center</wp:align>
+            </wp:positionH>
+            <wp:positionV relativeFrom="margin">
+              <wp:posOffset>3160395</wp:posOffset>
+            </wp:positionV>
+            <wp:extent cx="4332605" cy="5139690"/>
+            <wp:effectExtent l="0" t="0" r="0" b="3810"/>
+            <wp:wrapSquare wrapText="bothSides"/>
+            <wp:docPr id="7" name="Imagem 7"/>
+            <wp:cNvGraphicFramePr>
+              <a:graphicFrameLocks xmlns:a="http://schemas.openxmlformats.org/drawingml/2006/main" noChangeAspect="1"/>
+            </wp:cNvGraphicFramePr>
+            <a:graphic xmlns:a="http://schemas.openxmlformats.org/drawingml/2006/main">
+              <a:graphicData uri="http://schemas.openxmlformats.org/drawingml/2006/picture">
+                <pic:pic xmlns:pic="http://schemas.openxmlformats.org/drawingml/2006/picture">
+                  <pic:nvPicPr>
+                    <pic:cNvPr id="7" name="Paleta de cores.jpeg"/>
+                    <pic:cNvPicPr/>
+                  </pic:nvPicPr>
+                  <pic:blipFill>
+                    <a:blip r:embed="rId10" cstate="print">
+                      <a:extLst>
+                        <a:ext uri="{28A0092B-C50C-407E-A947-70E740481C1C}">
+                          <a14:useLocalDpi xmlns:a14="http://schemas.microsoft.com/office/drawing/2010/main" val="0"/>
+                        </a:ext>
+                      </a:extLst>
+                    </a:blip>
+                    <a:stretch>
+                      <a:fillRect/>
+                    </a:stretch>
+                  </pic:blipFill>
+                  <pic:spPr>
+                    <a:xfrm>
+                      <a:off x="0" y="0"/>
+                      <a:ext cx="4332605" cy="5139690"/>
+                    </a:xfrm>
+                    <a:prstGeom prst="rect">
+                      <a:avLst/>
+                    </a:prstGeom>
+                  </pic:spPr>
+                </pic:pic>
+              </a:graphicData>
+            </a:graphic>
+            <wp14:sizeRelH relativeFrom="margin">
+              <wp14:pctWidth>0</wp14:pctWidth>
+            </wp14:sizeRelH>
+            <wp14:sizeRelV relativeFrom="margin">
+              <wp14:pctHeight>0</wp14:pctHeight>
+            </wp14:sizeRelV>
+          </wp:anchor>
+        </w:drawing>
+      </w:r>
+    </w:p>
+    <w:p>
+      <w:pPr>
+        <w:jc w:val="both"/>
+        <w:rPr>
+          <w:rFonts w:asciiTheme="minorHAnsi" w:hAnsiTheme="minorHAnsi" w:cstheme="minorHAnsi"/>
+          <w:szCs w:val="24"/>
+        </w:rPr>
+      </w:pPr>
+    </w:p>
+    <w:p>
+      <w:pPr>
+        <w:jc w:val="both"/>
+        <w:rPr>
+          <w:rFonts w:asciiTheme="minorHAnsi" w:hAnsiTheme="minorHAnsi" w:cstheme="minorHAnsi"/>
+          <w:szCs w:val="24"/>
+        </w:rPr>
+      </w:pPr>
+    </w:p>
+    <w:p>
+      <w:pPr>
+        <w:jc w:val="both"/>
+        <w:rPr>
+          <w:rFonts w:asciiTheme="minorHAnsi" w:hAnsiTheme="minorHAnsi" w:cstheme="minorHAnsi"/>
+          <w:szCs w:val="24"/>
+        </w:rPr>
+      </w:pPr>
+    </w:p>
+    <w:p>
+      <w:pPr>
+        <w:jc w:val="both"/>
+        <w:rPr>
+          <w:rFonts w:asciiTheme="minorHAnsi" w:hAnsiTheme="minorHAnsi" w:cstheme="minorHAnsi"/>
+          <w:szCs w:val="24"/>
+        </w:rPr>
+      </w:pPr>
+    </w:p>
+    <w:p>
+      <w:pPr>
+        <w:jc w:val="both"/>
+        <w:rPr>
+          <w:rFonts w:asciiTheme="minorHAnsi" w:hAnsiTheme="minorHAnsi" w:cstheme="minorHAnsi"/>
+          <w:szCs w:val="24"/>
+        </w:rPr>
+      </w:pPr>
+    </w:p>
+    <w:p>
+      <w:pPr>
+        <w:jc w:val="both"/>
+        <w:rPr>
+          <w:rFonts w:asciiTheme="minorHAnsi" w:hAnsiTheme="minorHAnsi" w:cstheme="minorHAnsi"/>
+          <w:szCs w:val="24"/>
+        </w:rPr>
+      </w:pPr>
+    </w:p>
+    <w:p>
+      <w:pPr>
+        <w:jc w:val="both"/>
+        <w:rPr>
+          <w:rFonts w:asciiTheme="minorHAnsi" w:hAnsiTheme="minorHAnsi" w:cstheme="minorHAnsi"/>
+          <w:szCs w:val="24"/>
+        </w:rPr>
+      </w:pPr>
+    </w:p>
+    <w:p>
+      <w:pPr>
+        <w:jc w:val="both"/>
+        <w:rPr>
+          <w:rFonts w:asciiTheme="minorHAnsi" w:hAnsiTheme="minorHAnsi" w:cstheme="minorHAnsi"/>
+          <w:szCs w:val="24"/>
+        </w:rPr>
+      </w:pPr>
+    </w:p>
+    <w:p>
+      <w:pPr>
+        <w:jc w:val="both"/>
+        <w:rPr>
+          <w:rFonts w:asciiTheme="minorHAnsi" w:hAnsiTheme="minorHAnsi" w:cstheme="minorHAnsi"/>
+          <w:szCs w:val="24"/>
+        </w:rPr>
+      </w:pPr>
+    </w:p>
+    <w:p>
+      <w:pPr>
+        <w:jc w:val="both"/>
+        <w:rPr>
+          <w:rFonts w:asciiTheme="minorHAnsi" w:hAnsiTheme="minorHAnsi" w:cstheme="minorHAnsi"/>
+          <w:szCs w:val="24"/>
+        </w:rPr>
+      </w:pPr>
+    </w:p>
+    <w:p>
+      <w:pPr>
+        <w:jc w:val="both"/>
+        <w:rPr>
+          <w:rFonts w:asciiTheme="minorHAnsi" w:hAnsiTheme="minorHAnsi" w:cstheme="minorHAnsi"/>
+          <w:szCs w:val="24"/>
+        </w:rPr>
+      </w:pPr>
+    </w:p>
+    <w:p>
+      <w:pPr>
+        <w:jc w:val="both"/>
+        <w:rPr>
+          <w:rFonts w:asciiTheme="minorHAnsi" w:hAnsiTheme="minorHAnsi" w:cstheme="minorHAnsi"/>
+          <w:szCs w:val="24"/>
+        </w:rPr>
+      </w:pPr>
     </w:p>
     <w:p>
       <w:pPr>
@@ -6662,95 +6923,211 @@
           <w:szCs w:val="24"/>
         </w:rPr>
       </w:pPr>
-      <w:r>
-        <w:rPr>
-          <w:rFonts w:asciiTheme="minorHAnsi" w:hAnsiTheme="minorHAnsi" w:cstheme="minorHAnsi"/>
-          <w:szCs w:val="24"/>
-        </w:rPr>
-        <w:t xml:space="preserve">Escreva o que é uma interface e o objetivo dela </w:t>
-      </w:r>
-    </w:p>
-    <w:p>
-      <w:pPr>
-        <w:jc w:val="both"/>
-        <w:rPr>
-          <w:rFonts w:asciiTheme="minorHAnsi" w:hAnsiTheme="minorHAnsi" w:cstheme="minorHAnsi"/>
-          <w:szCs w:val="24"/>
-        </w:rPr>
-      </w:pPr>
-    </w:p>
-    <w:p>
-      <w:pPr>
-        <w:jc w:val="both"/>
-        <w:rPr>
-          <w:rFonts w:asciiTheme="minorHAnsi" w:hAnsiTheme="minorHAnsi" w:cstheme="minorHAnsi"/>
-          <w:szCs w:val="24"/>
-        </w:rPr>
-      </w:pPr>
-    </w:p>
-    <w:p>
-      <w:pPr>
-        <w:jc w:val="both"/>
-        <w:rPr>
-          <w:rFonts w:asciiTheme="minorHAnsi" w:hAnsiTheme="minorHAnsi" w:cstheme="minorHAnsi"/>
-          <w:szCs w:val="24"/>
-        </w:rPr>
-      </w:pPr>
-      <w:r>
-        <w:rPr>
-          <w:rFonts w:asciiTheme="minorHAnsi" w:hAnsiTheme="minorHAnsi" w:cstheme="minorHAnsi"/>
-          <w:szCs w:val="24"/>
-        </w:rPr>
-        <w:t>5.2 Paleta de Cores</w:t>
-      </w:r>
-    </w:p>
-    <w:p>
-      <w:pPr>
-        <w:jc w:val="both"/>
-        <w:rPr>
-          <w:rFonts w:asciiTheme="minorHAnsi" w:hAnsiTheme="minorHAnsi" w:cstheme="minorHAnsi"/>
-          <w:szCs w:val="24"/>
-        </w:rPr>
-      </w:pPr>
-      <w:r>
-        <w:rPr>
-          <w:rFonts w:asciiTheme="minorHAnsi" w:hAnsiTheme="minorHAnsi" w:cstheme="minorHAnsi"/>
-          <w:szCs w:val="24"/>
-        </w:rPr>
-        <w:t>Escreva sobre a paleta de cores e insira a imagem delas</w:t>
-      </w:r>
-    </w:p>
-    <w:p>
-      <w:pPr>
-        <w:jc w:val="both"/>
-        <w:rPr>
-          <w:rFonts w:asciiTheme="minorHAnsi" w:hAnsiTheme="minorHAnsi" w:cstheme="minorHAnsi"/>
-          <w:szCs w:val="24"/>
-        </w:rPr>
-      </w:pPr>
-    </w:p>
-    <w:p>
-      <w:pPr>
-        <w:jc w:val="both"/>
-        <w:rPr>
-          <w:rFonts w:asciiTheme="minorHAnsi" w:hAnsiTheme="minorHAnsi" w:cstheme="minorHAnsi"/>
-          <w:szCs w:val="24"/>
-        </w:rPr>
-      </w:pPr>
-    </w:p>
-    <w:p>
-      <w:pPr>
-        <w:jc w:val="both"/>
-        <w:rPr>
-          <w:rFonts w:asciiTheme="minorHAnsi" w:hAnsiTheme="minorHAnsi" w:cstheme="minorHAnsi"/>
-          <w:szCs w:val="24"/>
-        </w:rPr>
-      </w:pPr>
-      <w:r>
-        <w:rPr>
-          <w:rFonts w:asciiTheme="minorHAnsi" w:hAnsiTheme="minorHAnsi" w:cstheme="minorHAnsi"/>
-          <w:szCs w:val="24"/>
-        </w:rPr>
+    </w:p>
+    <w:p>
+      <w:pPr>
+        <w:ind w:firstLine="0"/>
+        <w:jc w:val="both"/>
+        <w:rPr>
+          <w:rFonts w:asciiTheme="minorHAnsi" w:hAnsiTheme="minorHAnsi" w:cstheme="minorHAnsi"/>
+          <w:szCs w:val="24"/>
+        </w:rPr>
+      </w:pPr>
+    </w:p>
+    <w:p>
+      <w:pPr>
+        <w:ind w:firstLine="0"/>
+        <w:jc w:val="both"/>
+        <w:rPr>
+          <w:rFonts w:asciiTheme="minorHAnsi" w:hAnsiTheme="minorHAnsi" w:cstheme="minorHAnsi"/>
+          <w:szCs w:val="24"/>
+        </w:rPr>
+      </w:pPr>
+    </w:p>
+    <w:p>
+      <w:pPr>
+        <w:ind w:firstLine="0"/>
+        <w:jc w:val="both"/>
+        <w:rPr>
+          <w:rFonts w:asciiTheme="minorHAnsi" w:hAnsiTheme="minorHAnsi" w:cstheme="minorHAnsi"/>
+          <w:szCs w:val="24"/>
+        </w:rPr>
+      </w:pPr>
+    </w:p>
+    <w:p>
+      <w:pPr>
+        <w:ind w:firstLine="0"/>
+        <w:jc w:val="both"/>
+        <w:rPr>
+          <w:rFonts w:asciiTheme="minorHAnsi" w:hAnsiTheme="minorHAnsi" w:cstheme="minorHAnsi"/>
+          <w:szCs w:val="24"/>
+        </w:rPr>
+      </w:pPr>
+    </w:p>
+    <w:p>
+      <w:pPr>
+        <w:ind w:firstLine="0"/>
+        <w:jc w:val="both"/>
+        <w:rPr>
+          <w:rFonts w:asciiTheme="minorHAnsi" w:hAnsiTheme="minorHAnsi" w:cstheme="minorHAnsi"/>
+          <w:szCs w:val="24"/>
+        </w:rPr>
+      </w:pPr>
+      <w:r>
+        <w:rPr>
+          <w:noProof/>
+        </w:rPr>
+        <mc:AlternateContent>
+          <mc:Choice Requires="wps">
+            <w:drawing>
+              <wp:anchor distT="0" distB="0" distL="114300" distR="114300" simplePos="0" relativeHeight="251666432" behindDoc="0" locked="0" layoutInCell="1" allowOverlap="1" wp14:anchorId="4C65C6D5" wp14:editId="3F146402">
+                <wp:simplePos x="0" y="0"/>
+                <wp:positionH relativeFrom="page">
+                  <wp:align>center</wp:align>
+                </wp:positionH>
+                <wp:positionV relativeFrom="paragraph">
+                  <wp:posOffset>160117</wp:posOffset>
+                </wp:positionV>
+                <wp:extent cx="2876550" cy="635"/>
+                <wp:effectExtent l="0" t="0" r="0" b="8255"/>
+                <wp:wrapSquare wrapText="bothSides"/>
+                <wp:docPr id="8" name="Caixa de Texto 8"/>
+                <wp:cNvGraphicFramePr/>
+                <a:graphic xmlns:a="http://schemas.openxmlformats.org/drawingml/2006/main">
+                  <a:graphicData uri="http://schemas.microsoft.com/office/word/2010/wordprocessingShape">
+                    <wps:wsp>
+                      <wps:cNvSpPr txBox="1"/>
+                      <wps:spPr>
+                        <a:xfrm>
+                          <a:off x="0" y="0"/>
+                          <a:ext cx="2876550" cy="635"/>
+                        </a:xfrm>
+                        <a:prstGeom prst="rect">
+                          <a:avLst/>
+                        </a:prstGeom>
+                        <a:solidFill>
+                          <a:prstClr val="white"/>
+                        </a:solidFill>
+                        <a:ln>
+                          <a:noFill/>
+                        </a:ln>
+                      </wps:spPr>
+                      <wps:txbx>
+                        <w:txbxContent>
+                          <w:p>
+                            <w:pPr>
+                              <w:pStyle w:val="Legenda"/>
+                              <w:jc w:val="center"/>
+                              <w:rPr>
+                                <w:rFonts w:cstheme="minorHAnsi"/>
+                                <w:noProof/>
+                                <w:sz w:val="24"/>
+                                <w:szCs w:val="24"/>
+                              </w:rPr>
+                            </w:pPr>
+                            <w:r>
+                              <w:t xml:space="preserve">Figura </w:t>
+                            </w:r>
+                            <w:fldSimple w:instr=" SEQ Figura \* ARABIC ">
+                              <w:r>
+                                <w:rPr>
+                                  <w:noProof/>
+                                </w:rPr>
+                                <w:t>2</w:t>
+                              </w:r>
+                            </w:fldSimple>
+                            <w:r>
+                              <w:t xml:space="preserve"> - Paleta de cores</w:t>
+                            </w:r>
+                          </w:p>
+                        </w:txbxContent>
+                      </wps:txbx>
+                      <wps:bodyPr rot="0" spcFirstLastPara="0" vertOverflow="overflow" horzOverflow="overflow" vert="horz" wrap="square" lIns="0" tIns="0" rIns="0" bIns="0" numCol="1" spcCol="0" rtlCol="0" fromWordArt="0" anchor="t" anchorCtr="0" forceAA="0" compatLnSpc="1">
+                        <a:prstTxWarp prst="textNoShape">
+                          <a:avLst/>
+                        </a:prstTxWarp>
+                        <a:spAutoFit/>
+                      </wps:bodyPr>
+                    </wps:wsp>
+                  </a:graphicData>
+                </a:graphic>
+              </wp:anchor>
+            </w:drawing>
+          </mc:Choice>
+          <mc:Fallback>
+            <w:pict>
+              <v:shape w14:anchorId="4C65C6D5" id="Caixa de Texto 8" o:spid="_x0000_s1028" type="#_x0000_t202" style="position:absolute;left:0;text-align:left;margin-left:0;margin-top:12.6pt;width:226.5pt;height:.05pt;z-index:251666432;visibility:visible;mso-wrap-style:square;mso-wrap-distance-left:9pt;mso-wrap-distance-top:0;mso-wrap-distance-right:9pt;mso-wrap-distance-bottom:0;mso-position-horizontal:center;mso-position-horizontal-relative:page;mso-position-vertical:absolute;mso-position-vertical-relative:text;v-text-anchor:top" o:gfxdata="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" stroked="f">
+                <v:textbox style="mso-fit-shape-to-text:t" inset="0,0,0,0">
+                  <w:txbxContent>
+                    <w:p>
+                      <w:pPr>
+                        <w:pStyle w:val="Legenda"/>
+                        <w:jc w:val="center"/>
+                        <w:rPr>
+                          <w:rFonts w:cstheme="minorHAnsi"/>
+                          <w:noProof/>
+                          <w:sz w:val="24"/>
+                          <w:szCs w:val="24"/>
+                        </w:rPr>
+                      </w:pPr>
+                      <w:r>
+                        <w:t xml:space="preserve">Figura </w:t>
+                      </w:r>
+                      <w:fldSimple w:instr=" SEQ Figura \* ARABIC ">
+                        <w:r>
+                          <w:rPr>
+                            <w:noProof/>
+                          </w:rPr>
+                          <w:t>2</w:t>
+                        </w:r>
+                      </w:fldSimple>
+                      <w:r>
+                        <w:t xml:space="preserve"> - Paleta de cores</w:t>
+                      </w:r>
+                    </w:p>
+                  </w:txbxContent>
+                </v:textbox>
+                <w10:wrap type="square" anchorx="page"/>
+              </v:shape>
+            </w:pict>
+          </mc:Fallback>
+        </mc:AlternateContent>
+      </w:r>
+    </w:p>
+    <w:p>
+      <w:pPr>
+        <w:ind w:firstLine="0"/>
+        <w:jc w:val="both"/>
+        <w:rPr>
+          <w:rFonts w:asciiTheme="minorHAnsi" w:hAnsiTheme="minorHAnsi" w:cstheme="minorHAnsi"/>
+          <w:szCs w:val="24"/>
+        </w:rPr>
+      </w:pPr>
+    </w:p>
+    <w:p>
+      <w:pPr>
+        <w:ind w:firstLine="0"/>
+        <w:jc w:val="both"/>
+        <w:rPr>
+          <w:rFonts w:asciiTheme="minorHAnsi" w:hAnsiTheme="minorHAnsi" w:cstheme="minorHAnsi"/>
+          <w:szCs w:val="24"/>
+        </w:rPr>
+      </w:pPr>
+    </w:p>
+    <w:p>
+      <w:pPr>
+        <w:jc w:val="both"/>
+        <w:rPr>
+          <w:rFonts w:asciiTheme="minorHAnsi" w:hAnsiTheme="minorHAnsi" w:cstheme="minorHAnsi"/>
+          <w:szCs w:val="24"/>
+        </w:rPr>
+      </w:pPr>
+      <w:r>
+        <w:rPr>
+          <w:rFonts w:asciiTheme="minorHAnsi" w:hAnsiTheme="minorHAnsi" w:cstheme="minorHAnsi"/>
+          <w:szCs w:val="24"/>
+        </w:rPr>
+        <w:lastRenderedPageBreak/>
         <w:t xml:space="preserve">5.3 </w:t>
       </w:r>
       <w:proofErr w:type="spellStart"/>
@@ -6759,7 +7136,16 @@
           <w:rFonts w:asciiTheme="minorHAnsi" w:hAnsiTheme="minorHAnsi" w:cstheme="minorHAnsi"/>
           <w:szCs w:val="24"/>
         </w:rPr>
-        <w:t>Mockup</w:t>
+        <w:t>Moc</w:t>
+      </w:r>
+      <w:bookmarkStart w:id="0" w:name="_GoBack"/>
+      <w:bookmarkEnd w:id="0"/>
+      <w:r>
+        <w:rPr>
+          <w:rFonts w:asciiTheme="minorHAnsi" w:hAnsiTheme="minorHAnsi" w:cstheme="minorHAnsi"/>
+          <w:szCs w:val="24"/>
+        </w:rPr>
+        <w:t>kup</w:t>
       </w:r>
       <w:proofErr w:type="spellEnd"/>
     </w:p>
@@ -6771,234 +7157,1293 @@
           <w:szCs w:val="24"/>
         </w:rPr>
       </w:pPr>
-      <w:r>
-        <w:rPr>
-          <w:rFonts w:asciiTheme="minorHAnsi" w:hAnsiTheme="minorHAnsi" w:cstheme="minorHAnsi"/>
-          <w:szCs w:val="24"/>
-        </w:rPr>
-        <w:t xml:space="preserve">Texto antes da imagem, relatando a qual entidade aquela interface pertence </w:t>
-      </w:r>
-    </w:p>
-    <w:p>
-      <w:pPr>
-        <w:jc w:val="both"/>
-        <w:rPr>
-          <w:rFonts w:asciiTheme="minorHAnsi" w:hAnsiTheme="minorHAnsi" w:cstheme="minorHAnsi"/>
-          <w:szCs w:val="24"/>
-        </w:rPr>
-      </w:pPr>
-    </w:p>
-    <w:p>
-      <w:pPr>
-        <w:jc w:val="both"/>
-        <w:rPr>
-          <w:rFonts w:asciiTheme="minorHAnsi" w:hAnsiTheme="minorHAnsi" w:cstheme="minorHAnsi"/>
-          <w:szCs w:val="24"/>
-        </w:rPr>
-      </w:pPr>
-    </w:p>
-    <w:p>
-      <w:pPr>
-        <w:jc w:val="both"/>
-        <w:rPr>
-          <w:rFonts w:asciiTheme="minorHAnsi" w:hAnsiTheme="minorHAnsi" w:cstheme="minorHAnsi"/>
-          <w:szCs w:val="24"/>
-        </w:rPr>
-      </w:pPr>
-    </w:p>
-    <w:p>
-      <w:pPr>
-        <w:jc w:val="both"/>
-        <w:rPr>
-          <w:rFonts w:asciiTheme="minorHAnsi" w:hAnsiTheme="minorHAnsi" w:cstheme="minorHAnsi"/>
-          <w:szCs w:val="24"/>
-        </w:rPr>
-      </w:pPr>
-    </w:p>
-    <w:p>
-      <w:pPr>
-        <w:jc w:val="both"/>
-        <w:rPr>
-          <w:rFonts w:asciiTheme="minorHAnsi" w:hAnsiTheme="minorHAnsi" w:cstheme="minorHAnsi"/>
-          <w:szCs w:val="24"/>
-        </w:rPr>
-      </w:pPr>
-    </w:p>
-    <w:p>
-      <w:pPr>
-        <w:jc w:val="both"/>
-        <w:rPr>
-          <w:rFonts w:asciiTheme="minorHAnsi" w:hAnsiTheme="minorHAnsi" w:cstheme="minorHAnsi"/>
-          <w:szCs w:val="24"/>
-        </w:rPr>
-      </w:pPr>
-    </w:p>
-    <w:p>
-      <w:pPr>
-        <w:jc w:val="both"/>
-        <w:rPr>
-          <w:rFonts w:asciiTheme="minorHAnsi" w:hAnsiTheme="minorHAnsi" w:cstheme="minorHAnsi"/>
-          <w:szCs w:val="24"/>
-        </w:rPr>
-      </w:pPr>
-    </w:p>
-    <w:p>
-      <w:pPr>
-        <w:jc w:val="both"/>
-        <w:rPr>
-          <w:rFonts w:asciiTheme="minorHAnsi" w:hAnsiTheme="minorHAnsi" w:cstheme="minorHAnsi"/>
-          <w:szCs w:val="24"/>
-        </w:rPr>
-      </w:pPr>
-    </w:p>
-    <w:p>
-      <w:pPr>
-        <w:jc w:val="both"/>
-        <w:rPr>
-          <w:rFonts w:asciiTheme="minorHAnsi" w:hAnsiTheme="minorHAnsi" w:cstheme="minorHAnsi"/>
-          <w:szCs w:val="24"/>
-        </w:rPr>
-      </w:pPr>
-    </w:p>
-    <w:p>
-      <w:pPr>
-        <w:jc w:val="both"/>
-        <w:rPr>
-          <w:rFonts w:asciiTheme="minorHAnsi" w:hAnsiTheme="minorHAnsi" w:cstheme="minorHAnsi"/>
-          <w:szCs w:val="24"/>
-        </w:rPr>
-      </w:pPr>
-    </w:p>
-    <w:p>
-      <w:pPr>
-        <w:jc w:val="both"/>
-        <w:rPr>
-          <w:rFonts w:asciiTheme="minorHAnsi" w:hAnsiTheme="minorHAnsi" w:cstheme="minorHAnsi"/>
-          <w:szCs w:val="24"/>
-        </w:rPr>
-      </w:pPr>
-    </w:p>
-    <w:p>
-      <w:pPr>
-        <w:jc w:val="both"/>
-        <w:rPr>
-          <w:rFonts w:asciiTheme="minorHAnsi" w:hAnsiTheme="minorHAnsi" w:cstheme="minorHAnsi"/>
-          <w:szCs w:val="24"/>
-        </w:rPr>
-      </w:pPr>
-    </w:p>
-    <w:p>
-      <w:pPr>
-        <w:jc w:val="both"/>
-        <w:rPr>
-          <w:rFonts w:asciiTheme="minorHAnsi" w:hAnsiTheme="minorHAnsi" w:cstheme="minorHAnsi"/>
-          <w:szCs w:val="24"/>
-        </w:rPr>
-      </w:pPr>
-    </w:p>
-    <w:p>
-      <w:pPr>
-        <w:jc w:val="both"/>
-        <w:rPr>
-          <w:rFonts w:asciiTheme="minorHAnsi" w:hAnsiTheme="minorHAnsi" w:cstheme="minorHAnsi"/>
-          <w:szCs w:val="24"/>
-        </w:rPr>
-      </w:pPr>
-    </w:p>
-    <w:p>
-      <w:pPr>
-        <w:jc w:val="both"/>
-        <w:rPr>
-          <w:rFonts w:asciiTheme="minorHAnsi" w:hAnsiTheme="minorHAnsi" w:cstheme="minorHAnsi"/>
-          <w:szCs w:val="24"/>
-        </w:rPr>
-      </w:pPr>
-    </w:p>
-    <w:p>
-      <w:pPr>
-        <w:jc w:val="both"/>
-        <w:rPr>
-          <w:rFonts w:asciiTheme="minorHAnsi" w:hAnsiTheme="minorHAnsi" w:cstheme="minorHAnsi"/>
-          <w:szCs w:val="24"/>
-        </w:rPr>
-      </w:pPr>
-    </w:p>
-    <w:p>
-      <w:pPr>
-        <w:jc w:val="both"/>
-        <w:rPr>
-          <w:rFonts w:asciiTheme="minorHAnsi" w:hAnsiTheme="minorHAnsi" w:cstheme="minorHAnsi"/>
-          <w:szCs w:val="24"/>
-        </w:rPr>
-      </w:pPr>
-    </w:p>
-    <w:p>
-      <w:pPr>
-        <w:jc w:val="both"/>
-        <w:rPr>
-          <w:rFonts w:asciiTheme="minorHAnsi" w:hAnsiTheme="minorHAnsi" w:cstheme="minorHAnsi"/>
-          <w:szCs w:val="24"/>
-        </w:rPr>
-      </w:pPr>
-    </w:p>
-    <w:p>
-      <w:pPr>
-        <w:jc w:val="both"/>
-        <w:rPr>
-          <w:rFonts w:asciiTheme="minorHAnsi" w:hAnsiTheme="minorHAnsi" w:cstheme="minorHAnsi"/>
-          <w:szCs w:val="24"/>
-        </w:rPr>
-      </w:pPr>
-    </w:p>
-    <w:p>
-      <w:pPr>
-        <w:jc w:val="both"/>
-        <w:rPr>
-          <w:rFonts w:asciiTheme="minorHAnsi" w:hAnsiTheme="minorHAnsi" w:cstheme="minorHAnsi"/>
-          <w:szCs w:val="24"/>
-        </w:rPr>
-      </w:pPr>
-    </w:p>
-    <w:p>
-      <w:pPr>
-        <w:jc w:val="both"/>
-        <w:rPr>
-          <w:rFonts w:asciiTheme="minorHAnsi" w:hAnsiTheme="minorHAnsi" w:cstheme="minorHAnsi"/>
-          <w:szCs w:val="24"/>
-        </w:rPr>
-      </w:pPr>
-    </w:p>
-    <w:p>
-      <w:pPr>
-        <w:jc w:val="both"/>
-        <w:rPr>
-          <w:rFonts w:asciiTheme="minorHAnsi" w:hAnsiTheme="minorHAnsi" w:cstheme="minorHAnsi"/>
-          <w:szCs w:val="24"/>
-        </w:rPr>
-      </w:pPr>
-    </w:p>
-    <w:p>
-      <w:pPr>
-        <w:jc w:val="both"/>
-        <w:rPr>
-          <w:rFonts w:asciiTheme="minorHAnsi" w:hAnsiTheme="minorHAnsi" w:cstheme="minorHAnsi"/>
-          <w:szCs w:val="24"/>
-        </w:rPr>
-      </w:pPr>
-    </w:p>
-    <w:p>
-      <w:pPr>
-        <w:jc w:val="both"/>
-        <w:rPr>
-          <w:rFonts w:asciiTheme="minorHAnsi" w:hAnsiTheme="minorHAnsi" w:cstheme="minorHAnsi"/>
-          <w:szCs w:val="24"/>
-        </w:rPr>
-      </w:pPr>
-      <w:r>
-        <w:rPr>
-          <w:rFonts w:asciiTheme="minorHAnsi" w:hAnsiTheme="minorHAnsi" w:cstheme="minorHAnsi"/>
-          <w:szCs w:val="24"/>
-        </w:rPr>
+    </w:p>
+    <w:p>
+      <w:pPr>
+        <w:jc w:val="both"/>
+        <w:rPr>
+          <w:rFonts w:asciiTheme="minorHAnsi" w:hAnsiTheme="minorHAnsi" w:cstheme="minorHAnsi"/>
+          <w:szCs w:val="24"/>
+        </w:rPr>
+      </w:pPr>
+      <w:r>
+        <w:rPr>
+          <w:rFonts w:asciiTheme="minorHAnsi" w:hAnsiTheme="minorHAnsi" w:cstheme="minorHAnsi"/>
+          <w:szCs w:val="24"/>
+        </w:rPr>
+        <w:t>- Página de Boas-Vindas ao site.</w:t>
+      </w:r>
+    </w:p>
+    <w:p>
+      <w:pPr>
+        <w:jc w:val="both"/>
+        <w:rPr>
+          <w:rFonts w:asciiTheme="minorHAnsi" w:hAnsiTheme="minorHAnsi" w:cstheme="minorHAnsi"/>
+          <w:szCs w:val="24"/>
+        </w:rPr>
+      </w:pPr>
+      <w:r>
+        <w:rPr>
+          <w:rFonts w:asciiTheme="minorHAnsi" w:hAnsiTheme="minorHAnsi" w:cstheme="minorHAnsi"/>
+          <w:szCs w:val="24"/>
+        </w:rPr>
+        <w:drawing>
+          <wp:anchor distT="0" distB="0" distL="114300" distR="114300" simplePos="0" relativeHeight="251667456" behindDoc="0" locked="0" layoutInCell="1" allowOverlap="1" wp14:anchorId="5A105B4A" wp14:editId="07032063">
+            <wp:simplePos x="0" y="0"/>
+            <wp:positionH relativeFrom="page">
+              <wp:align>center</wp:align>
+            </wp:positionH>
+            <wp:positionV relativeFrom="margin">
+              <wp:posOffset>797071</wp:posOffset>
+            </wp:positionV>
+            <wp:extent cx="4756785" cy="3551555"/>
+            <wp:effectExtent l="0" t="0" r="5715" b="0"/>
+            <wp:wrapSquare wrapText="bothSides"/>
+            <wp:docPr id="9" name="Imagem 9"/>
+            <wp:cNvGraphicFramePr>
+              <a:graphicFrameLocks xmlns:a="http://schemas.openxmlformats.org/drawingml/2006/main" noChangeAspect="1"/>
+            </wp:cNvGraphicFramePr>
+            <a:graphic xmlns:a="http://schemas.openxmlformats.org/drawingml/2006/main">
+              <a:graphicData uri="http://schemas.openxmlformats.org/drawingml/2006/picture">
+                <pic:pic xmlns:pic="http://schemas.openxmlformats.org/drawingml/2006/picture">
+                  <pic:nvPicPr>
+                    <pic:cNvPr id="1" name=""/>
+                    <pic:cNvPicPr/>
+                  </pic:nvPicPr>
+                  <pic:blipFill>
+                    <a:blip r:embed="rId11">
+                      <a:extLst>
+                        <a:ext uri="{28A0092B-C50C-407E-A947-70E740481C1C}">
+                          <a14:useLocalDpi xmlns:a14="http://schemas.microsoft.com/office/drawing/2010/main" val="0"/>
+                        </a:ext>
+                      </a:extLst>
+                    </a:blip>
+                    <a:stretch>
+                      <a:fillRect/>
+                    </a:stretch>
+                  </pic:blipFill>
+                  <pic:spPr>
+                    <a:xfrm>
+                      <a:off x="0" y="0"/>
+                      <a:ext cx="4756785" cy="3551555"/>
+                    </a:xfrm>
+                    <a:prstGeom prst="rect">
+                      <a:avLst/>
+                    </a:prstGeom>
+                  </pic:spPr>
+                </pic:pic>
+              </a:graphicData>
+            </a:graphic>
+            <wp14:sizeRelH relativeFrom="margin">
+              <wp14:pctWidth>0</wp14:pctWidth>
+            </wp14:sizeRelH>
+            <wp14:sizeRelV relativeFrom="margin">
+              <wp14:pctHeight>0</wp14:pctHeight>
+            </wp14:sizeRelV>
+          </wp:anchor>
+        </w:drawing>
+      </w:r>
+    </w:p>
+    <w:p>
+      <w:pPr>
+        <w:jc w:val="both"/>
+        <w:rPr>
+          <w:rFonts w:asciiTheme="minorHAnsi" w:hAnsiTheme="minorHAnsi" w:cstheme="minorHAnsi"/>
+          <w:szCs w:val="24"/>
+        </w:rPr>
+      </w:pPr>
+    </w:p>
+    <w:p>
+      <w:pPr>
+        <w:jc w:val="both"/>
+        <w:rPr>
+          <w:rFonts w:asciiTheme="minorHAnsi" w:hAnsiTheme="minorHAnsi" w:cstheme="minorHAnsi"/>
+          <w:szCs w:val="24"/>
+        </w:rPr>
+      </w:pPr>
+    </w:p>
+    <w:p>
+      <w:pPr>
+        <w:jc w:val="both"/>
+        <w:rPr>
+          <w:rFonts w:asciiTheme="minorHAnsi" w:hAnsiTheme="minorHAnsi" w:cstheme="minorHAnsi"/>
+          <w:szCs w:val="24"/>
+        </w:rPr>
+      </w:pPr>
+    </w:p>
+    <w:p>
+      <w:pPr>
+        <w:jc w:val="both"/>
+        <w:rPr>
+          <w:rFonts w:asciiTheme="minorHAnsi" w:hAnsiTheme="minorHAnsi" w:cstheme="minorHAnsi"/>
+          <w:szCs w:val="24"/>
+        </w:rPr>
+      </w:pPr>
+    </w:p>
+    <w:p>
+      <w:pPr>
+        <w:jc w:val="both"/>
+        <w:rPr>
+          <w:rFonts w:asciiTheme="minorHAnsi" w:hAnsiTheme="minorHAnsi" w:cstheme="minorHAnsi"/>
+          <w:szCs w:val="24"/>
+        </w:rPr>
+      </w:pPr>
+    </w:p>
+    <w:p>
+      <w:pPr>
+        <w:jc w:val="both"/>
+        <w:rPr>
+          <w:rFonts w:asciiTheme="minorHAnsi" w:hAnsiTheme="minorHAnsi" w:cstheme="minorHAnsi"/>
+          <w:szCs w:val="24"/>
+        </w:rPr>
+      </w:pPr>
+    </w:p>
+    <w:p>
+      <w:pPr>
+        <w:jc w:val="both"/>
+        <w:rPr>
+          <w:rFonts w:asciiTheme="minorHAnsi" w:hAnsiTheme="minorHAnsi" w:cstheme="minorHAnsi"/>
+          <w:szCs w:val="24"/>
+        </w:rPr>
+      </w:pPr>
+    </w:p>
+    <w:p>
+      <w:pPr>
+        <w:jc w:val="both"/>
+        <w:rPr>
+          <w:rFonts w:asciiTheme="minorHAnsi" w:hAnsiTheme="minorHAnsi" w:cstheme="minorHAnsi"/>
+          <w:szCs w:val="24"/>
+        </w:rPr>
+      </w:pPr>
+    </w:p>
+    <w:p>
+      <w:pPr>
+        <w:jc w:val="both"/>
+        <w:rPr>
+          <w:rFonts w:asciiTheme="minorHAnsi" w:hAnsiTheme="minorHAnsi" w:cstheme="minorHAnsi"/>
+          <w:szCs w:val="24"/>
+        </w:rPr>
+      </w:pPr>
+    </w:p>
+    <w:p>
+      <w:pPr>
+        <w:jc w:val="both"/>
+        <w:rPr>
+          <w:rFonts w:asciiTheme="minorHAnsi" w:hAnsiTheme="minorHAnsi" w:cstheme="minorHAnsi"/>
+          <w:szCs w:val="24"/>
+        </w:rPr>
+      </w:pPr>
+    </w:p>
+    <w:p>
+      <w:pPr>
+        <w:jc w:val="both"/>
+        <w:rPr>
+          <w:rFonts w:asciiTheme="minorHAnsi" w:hAnsiTheme="minorHAnsi" w:cstheme="minorHAnsi"/>
+          <w:szCs w:val="24"/>
+        </w:rPr>
+      </w:pPr>
+    </w:p>
+    <w:p>
+      <w:pPr>
+        <w:jc w:val="both"/>
+        <w:rPr>
+          <w:rFonts w:asciiTheme="minorHAnsi" w:hAnsiTheme="minorHAnsi" w:cstheme="minorHAnsi"/>
+          <w:szCs w:val="24"/>
+        </w:rPr>
+      </w:pPr>
+    </w:p>
+    <w:p>
+      <w:pPr>
+        <w:jc w:val="both"/>
+        <w:rPr>
+          <w:rFonts w:asciiTheme="minorHAnsi" w:hAnsiTheme="minorHAnsi" w:cstheme="minorHAnsi"/>
+          <w:szCs w:val="24"/>
+        </w:rPr>
+      </w:pPr>
+    </w:p>
+    <w:p>
+      <w:pPr>
+        <w:jc w:val="both"/>
+        <w:rPr>
+          <w:rFonts w:asciiTheme="minorHAnsi" w:hAnsiTheme="minorHAnsi" w:cstheme="minorHAnsi"/>
+          <w:szCs w:val="24"/>
+        </w:rPr>
+      </w:pPr>
+    </w:p>
+    <w:p>
+      <w:pPr>
+        <w:jc w:val="both"/>
+        <w:rPr>
+          <w:rFonts w:asciiTheme="minorHAnsi" w:hAnsiTheme="minorHAnsi" w:cstheme="minorHAnsi"/>
+          <w:szCs w:val="24"/>
+        </w:rPr>
+      </w:pPr>
+      <w:r>
+        <w:rPr>
+          <w:rFonts w:asciiTheme="minorHAnsi" w:hAnsiTheme="minorHAnsi" w:cstheme="minorHAnsi"/>
+          <w:szCs w:val="24"/>
+        </w:rPr>
+        <w:t>- Página de listagem dos alunos.</w:t>
+      </w:r>
+    </w:p>
+    <w:p>
+      <w:pPr>
+        <w:jc w:val="both"/>
+        <w:rPr>
+          <w:rFonts w:asciiTheme="minorHAnsi" w:hAnsiTheme="minorHAnsi" w:cstheme="minorHAnsi"/>
+          <w:szCs w:val="24"/>
+        </w:rPr>
+      </w:pPr>
+      <w:r>
+        <w:rPr>
+          <w:rFonts w:asciiTheme="minorHAnsi" w:hAnsiTheme="minorHAnsi" w:cstheme="minorHAnsi"/>
+          <w:szCs w:val="24"/>
+        </w:rPr>
+        <w:drawing>
+          <wp:anchor distT="0" distB="0" distL="114300" distR="114300" simplePos="0" relativeHeight="251668480" behindDoc="0" locked="0" layoutInCell="1" allowOverlap="1" wp14:anchorId="57A33F2B" wp14:editId="09A8C79C">
+            <wp:simplePos x="0" y="0"/>
+            <wp:positionH relativeFrom="page">
+              <wp:align>center</wp:align>
+            </wp:positionH>
+            <wp:positionV relativeFrom="margin">
+              <wp:posOffset>5003800</wp:posOffset>
+            </wp:positionV>
+            <wp:extent cx="4817697" cy="3615024"/>
+            <wp:effectExtent l="0" t="0" r="2540" b="5080"/>
+            <wp:wrapSquare wrapText="bothSides"/>
+            <wp:docPr id="10" name="Imagem 10"/>
+            <wp:cNvGraphicFramePr>
+              <a:graphicFrameLocks xmlns:a="http://schemas.openxmlformats.org/drawingml/2006/main" noChangeAspect="1"/>
+            </wp:cNvGraphicFramePr>
+            <a:graphic xmlns:a="http://schemas.openxmlformats.org/drawingml/2006/main">
+              <a:graphicData uri="http://schemas.openxmlformats.org/drawingml/2006/picture">
+                <pic:pic xmlns:pic="http://schemas.openxmlformats.org/drawingml/2006/picture">
+                  <pic:nvPicPr>
+                    <pic:cNvPr id="1" name=""/>
+                    <pic:cNvPicPr/>
+                  </pic:nvPicPr>
+                  <pic:blipFill>
+                    <a:blip r:embed="rId12">
+                      <a:extLst>
+                        <a:ext uri="{28A0092B-C50C-407E-A947-70E740481C1C}">
+                          <a14:useLocalDpi xmlns:a14="http://schemas.microsoft.com/office/drawing/2010/main" val="0"/>
+                        </a:ext>
+                      </a:extLst>
+                    </a:blip>
+                    <a:stretch>
+                      <a:fillRect/>
+                    </a:stretch>
+                  </pic:blipFill>
+                  <pic:spPr>
+                    <a:xfrm>
+                      <a:off x="0" y="0"/>
+                      <a:ext cx="4817697" cy="3615024"/>
+                    </a:xfrm>
+                    <a:prstGeom prst="rect">
+                      <a:avLst/>
+                    </a:prstGeom>
+                  </pic:spPr>
+                </pic:pic>
+              </a:graphicData>
+            </a:graphic>
+            <wp14:sizeRelH relativeFrom="margin">
+              <wp14:pctWidth>0</wp14:pctWidth>
+            </wp14:sizeRelH>
+            <wp14:sizeRelV relativeFrom="margin">
+              <wp14:pctHeight>0</wp14:pctHeight>
+            </wp14:sizeRelV>
+          </wp:anchor>
+        </w:drawing>
+      </w:r>
+    </w:p>
+    <w:p>
+      <w:pPr>
+        <w:jc w:val="both"/>
+        <w:rPr>
+          <w:rFonts w:asciiTheme="minorHAnsi" w:hAnsiTheme="minorHAnsi" w:cstheme="minorHAnsi"/>
+          <w:szCs w:val="24"/>
+        </w:rPr>
+      </w:pPr>
+    </w:p>
+    <w:p>
+      <w:pPr>
+        <w:jc w:val="both"/>
+        <w:rPr>
+          <w:rFonts w:asciiTheme="minorHAnsi" w:hAnsiTheme="minorHAnsi" w:cstheme="minorHAnsi"/>
+          <w:szCs w:val="24"/>
+        </w:rPr>
+      </w:pPr>
+    </w:p>
+    <w:p>
+      <w:pPr>
+        <w:jc w:val="both"/>
+        <w:rPr>
+          <w:rFonts w:asciiTheme="minorHAnsi" w:hAnsiTheme="minorHAnsi" w:cstheme="minorHAnsi"/>
+          <w:szCs w:val="24"/>
+        </w:rPr>
+      </w:pPr>
+    </w:p>
+    <w:p>
+      <w:pPr>
+        <w:jc w:val="both"/>
+        <w:rPr>
+          <w:rFonts w:asciiTheme="minorHAnsi" w:hAnsiTheme="minorHAnsi" w:cstheme="minorHAnsi"/>
+          <w:szCs w:val="24"/>
+        </w:rPr>
+      </w:pPr>
+    </w:p>
+    <w:p>
+      <w:pPr>
+        <w:jc w:val="both"/>
+        <w:rPr>
+          <w:rFonts w:asciiTheme="minorHAnsi" w:hAnsiTheme="minorHAnsi" w:cstheme="minorHAnsi"/>
+          <w:szCs w:val="24"/>
+        </w:rPr>
+      </w:pPr>
+    </w:p>
+    <w:p>
+      <w:pPr>
+        <w:jc w:val="both"/>
+        <w:rPr>
+          <w:rFonts w:asciiTheme="minorHAnsi" w:hAnsiTheme="minorHAnsi" w:cstheme="minorHAnsi"/>
+          <w:szCs w:val="24"/>
+        </w:rPr>
+      </w:pPr>
+    </w:p>
+    <w:p>
+      <w:pPr>
+        <w:jc w:val="both"/>
+        <w:rPr>
+          <w:rFonts w:asciiTheme="minorHAnsi" w:hAnsiTheme="minorHAnsi" w:cstheme="minorHAnsi"/>
+          <w:szCs w:val="24"/>
+        </w:rPr>
+      </w:pPr>
+    </w:p>
+    <w:p>
+      <w:pPr>
+        <w:jc w:val="both"/>
+        <w:rPr>
+          <w:rFonts w:asciiTheme="minorHAnsi" w:hAnsiTheme="minorHAnsi" w:cstheme="minorHAnsi"/>
+          <w:szCs w:val="24"/>
+        </w:rPr>
+      </w:pPr>
+    </w:p>
+    <w:p>
+      <w:pPr>
+        <w:jc w:val="both"/>
+        <w:rPr>
+          <w:rFonts w:asciiTheme="minorHAnsi" w:hAnsiTheme="minorHAnsi" w:cstheme="minorHAnsi"/>
+          <w:szCs w:val="24"/>
+        </w:rPr>
+      </w:pPr>
+    </w:p>
+    <w:p>
+      <w:pPr>
+        <w:jc w:val="both"/>
+        <w:rPr>
+          <w:rFonts w:asciiTheme="minorHAnsi" w:hAnsiTheme="minorHAnsi" w:cstheme="minorHAnsi"/>
+          <w:szCs w:val="24"/>
+        </w:rPr>
+      </w:pPr>
+    </w:p>
+    <w:p>
+      <w:pPr>
+        <w:jc w:val="both"/>
+        <w:rPr>
+          <w:rFonts w:asciiTheme="minorHAnsi" w:hAnsiTheme="minorHAnsi" w:cstheme="minorHAnsi"/>
+          <w:szCs w:val="24"/>
+        </w:rPr>
+      </w:pPr>
+    </w:p>
+    <w:p>
+      <w:pPr>
+        <w:jc w:val="both"/>
+        <w:rPr>
+          <w:rFonts w:asciiTheme="minorHAnsi" w:hAnsiTheme="minorHAnsi" w:cstheme="minorHAnsi"/>
+          <w:szCs w:val="24"/>
+        </w:rPr>
+      </w:pPr>
+    </w:p>
+    <w:p>
+      <w:pPr>
+        <w:jc w:val="both"/>
+        <w:rPr>
+          <w:rFonts w:asciiTheme="minorHAnsi" w:hAnsiTheme="minorHAnsi" w:cstheme="minorHAnsi"/>
+          <w:szCs w:val="24"/>
+        </w:rPr>
+      </w:pPr>
+    </w:p>
+    <w:p>
+      <w:pPr>
+        <w:jc w:val="both"/>
+        <w:rPr>
+          <w:rFonts w:asciiTheme="minorHAnsi" w:hAnsiTheme="minorHAnsi" w:cstheme="minorHAnsi"/>
+          <w:szCs w:val="24"/>
+        </w:rPr>
+      </w:pPr>
+    </w:p>
+    <w:p>
+      <w:pPr>
+        <w:jc w:val="both"/>
+        <w:rPr>
+          <w:rFonts w:asciiTheme="minorHAnsi" w:hAnsiTheme="minorHAnsi" w:cstheme="minorHAnsi"/>
+          <w:szCs w:val="24"/>
+        </w:rPr>
+      </w:pPr>
+      <w:r>
+        <w:rPr>
+          <w:rFonts w:asciiTheme="minorHAnsi" w:hAnsiTheme="minorHAnsi" w:cstheme="minorHAnsi"/>
+          <w:szCs w:val="24"/>
+        </w:rPr>
+        <w:lastRenderedPageBreak/>
+        <w:t>- Página de cadastro dos alunos.</w:t>
+      </w:r>
+    </w:p>
+    <w:p>
+      <w:pPr>
+        <w:jc w:val="both"/>
+        <w:rPr>
+          <w:rFonts w:asciiTheme="minorHAnsi" w:hAnsiTheme="minorHAnsi" w:cstheme="minorHAnsi"/>
+          <w:szCs w:val="24"/>
+        </w:rPr>
+      </w:pPr>
+      <w:r>
+        <w:rPr>
+          <w:rFonts w:asciiTheme="minorHAnsi" w:hAnsiTheme="minorHAnsi" w:cstheme="minorHAnsi"/>
+          <w:szCs w:val="24"/>
+        </w:rPr>
+        <w:drawing>
+          <wp:anchor distT="0" distB="0" distL="114300" distR="114300" simplePos="0" relativeHeight="251669504" behindDoc="0" locked="0" layoutInCell="1" allowOverlap="1" wp14:anchorId="6E0D61D1" wp14:editId="6AF5674A">
+            <wp:simplePos x="0" y="0"/>
+            <wp:positionH relativeFrom="margin">
+              <wp:align>center</wp:align>
+            </wp:positionH>
+            <wp:positionV relativeFrom="margin">
+              <wp:posOffset>269387</wp:posOffset>
+            </wp:positionV>
+            <wp:extent cx="4602480" cy="3435985"/>
+            <wp:effectExtent l="0" t="0" r="7620" b="0"/>
+            <wp:wrapSquare wrapText="bothSides"/>
+            <wp:docPr id="11" name="Imagem 11"/>
+            <wp:cNvGraphicFramePr>
+              <a:graphicFrameLocks xmlns:a="http://schemas.openxmlformats.org/drawingml/2006/main" noChangeAspect="1"/>
+            </wp:cNvGraphicFramePr>
+            <a:graphic xmlns:a="http://schemas.openxmlformats.org/drawingml/2006/main">
+              <a:graphicData uri="http://schemas.openxmlformats.org/drawingml/2006/picture">
+                <pic:pic xmlns:pic="http://schemas.openxmlformats.org/drawingml/2006/picture">
+                  <pic:nvPicPr>
+                    <pic:cNvPr id="1" name=""/>
+                    <pic:cNvPicPr/>
+                  </pic:nvPicPr>
+                  <pic:blipFill>
+                    <a:blip r:embed="rId13">
+                      <a:extLst>
+                        <a:ext uri="{28A0092B-C50C-407E-A947-70E740481C1C}">
+                          <a14:useLocalDpi xmlns:a14="http://schemas.microsoft.com/office/drawing/2010/main" val="0"/>
+                        </a:ext>
+                      </a:extLst>
+                    </a:blip>
+                    <a:stretch>
+                      <a:fillRect/>
+                    </a:stretch>
+                  </pic:blipFill>
+                  <pic:spPr>
+                    <a:xfrm>
+                      <a:off x="0" y="0"/>
+                      <a:ext cx="4602480" cy="3435985"/>
+                    </a:xfrm>
+                    <a:prstGeom prst="rect">
+                      <a:avLst/>
+                    </a:prstGeom>
+                  </pic:spPr>
+                </pic:pic>
+              </a:graphicData>
+            </a:graphic>
+            <wp14:sizeRelH relativeFrom="margin">
+              <wp14:pctWidth>0</wp14:pctWidth>
+            </wp14:sizeRelH>
+            <wp14:sizeRelV relativeFrom="margin">
+              <wp14:pctHeight>0</wp14:pctHeight>
+            </wp14:sizeRelV>
+          </wp:anchor>
+        </w:drawing>
+      </w:r>
+    </w:p>
+    <w:p>
+      <w:pPr>
+        <w:jc w:val="both"/>
+        <w:rPr>
+          <w:rFonts w:asciiTheme="minorHAnsi" w:hAnsiTheme="minorHAnsi" w:cstheme="minorHAnsi"/>
+          <w:szCs w:val="24"/>
+        </w:rPr>
+      </w:pPr>
+    </w:p>
+    <w:p>
+      <w:pPr>
+        <w:jc w:val="both"/>
+        <w:rPr>
+          <w:rFonts w:asciiTheme="minorHAnsi" w:hAnsiTheme="minorHAnsi" w:cstheme="minorHAnsi"/>
+          <w:szCs w:val="24"/>
+        </w:rPr>
+      </w:pPr>
+    </w:p>
+    <w:p>
+      <w:pPr>
+        <w:jc w:val="both"/>
+        <w:rPr>
+          <w:rFonts w:asciiTheme="minorHAnsi" w:hAnsiTheme="minorHAnsi" w:cstheme="minorHAnsi"/>
+          <w:szCs w:val="24"/>
+        </w:rPr>
+      </w:pPr>
+    </w:p>
+    <w:p>
+      <w:pPr>
+        <w:jc w:val="both"/>
+        <w:rPr>
+          <w:rFonts w:asciiTheme="minorHAnsi" w:hAnsiTheme="minorHAnsi" w:cstheme="minorHAnsi"/>
+          <w:szCs w:val="24"/>
+        </w:rPr>
+      </w:pPr>
+    </w:p>
+    <w:p>
+      <w:pPr>
+        <w:jc w:val="both"/>
+        <w:rPr>
+          <w:rFonts w:asciiTheme="minorHAnsi" w:hAnsiTheme="minorHAnsi" w:cstheme="minorHAnsi"/>
+          <w:szCs w:val="24"/>
+        </w:rPr>
+      </w:pPr>
+    </w:p>
+    <w:p>
+      <w:pPr>
+        <w:jc w:val="both"/>
+        <w:rPr>
+          <w:rFonts w:asciiTheme="minorHAnsi" w:hAnsiTheme="minorHAnsi" w:cstheme="minorHAnsi"/>
+          <w:szCs w:val="24"/>
+        </w:rPr>
+      </w:pPr>
+    </w:p>
+    <w:p>
+      <w:pPr>
+        <w:jc w:val="both"/>
+        <w:rPr>
+          <w:rFonts w:asciiTheme="minorHAnsi" w:hAnsiTheme="minorHAnsi" w:cstheme="minorHAnsi"/>
+          <w:szCs w:val="24"/>
+        </w:rPr>
+      </w:pPr>
+    </w:p>
+    <w:p>
+      <w:pPr>
+        <w:jc w:val="both"/>
+        <w:rPr>
+          <w:rFonts w:asciiTheme="minorHAnsi" w:hAnsiTheme="minorHAnsi" w:cstheme="minorHAnsi"/>
+          <w:szCs w:val="24"/>
+        </w:rPr>
+      </w:pPr>
+    </w:p>
+    <w:p>
+      <w:pPr>
+        <w:jc w:val="both"/>
+        <w:rPr>
+          <w:rFonts w:asciiTheme="minorHAnsi" w:hAnsiTheme="minorHAnsi" w:cstheme="minorHAnsi"/>
+          <w:szCs w:val="24"/>
+        </w:rPr>
+      </w:pPr>
+    </w:p>
+    <w:p>
+      <w:pPr>
+        <w:jc w:val="both"/>
+        <w:rPr>
+          <w:rFonts w:asciiTheme="minorHAnsi" w:hAnsiTheme="minorHAnsi" w:cstheme="minorHAnsi"/>
+          <w:szCs w:val="24"/>
+        </w:rPr>
+      </w:pPr>
+    </w:p>
+    <w:p>
+      <w:pPr>
+        <w:jc w:val="both"/>
+        <w:rPr>
+          <w:rFonts w:asciiTheme="minorHAnsi" w:hAnsiTheme="minorHAnsi" w:cstheme="minorHAnsi"/>
+          <w:szCs w:val="24"/>
+        </w:rPr>
+      </w:pPr>
+    </w:p>
+    <w:p>
+      <w:pPr>
+        <w:jc w:val="both"/>
+        <w:rPr>
+          <w:rFonts w:asciiTheme="minorHAnsi" w:hAnsiTheme="minorHAnsi" w:cstheme="minorHAnsi"/>
+          <w:szCs w:val="24"/>
+        </w:rPr>
+      </w:pPr>
+    </w:p>
+    <w:p>
+      <w:pPr>
+        <w:jc w:val="both"/>
+        <w:rPr>
+          <w:rFonts w:asciiTheme="minorHAnsi" w:hAnsiTheme="minorHAnsi" w:cstheme="minorHAnsi"/>
+          <w:szCs w:val="24"/>
+        </w:rPr>
+      </w:pPr>
+    </w:p>
+    <w:p>
+      <w:pPr>
+        <w:jc w:val="both"/>
+        <w:rPr>
+          <w:rFonts w:asciiTheme="minorHAnsi" w:hAnsiTheme="minorHAnsi" w:cstheme="minorHAnsi"/>
+          <w:szCs w:val="24"/>
+        </w:rPr>
+      </w:pPr>
+    </w:p>
+    <w:p>
+      <w:pPr>
+        <w:jc w:val="both"/>
+        <w:rPr>
+          <w:rFonts w:asciiTheme="minorHAnsi" w:hAnsiTheme="minorHAnsi" w:cstheme="minorHAnsi"/>
+          <w:szCs w:val="24"/>
+        </w:rPr>
+      </w:pPr>
+      <w:r>
+        <w:rPr>
+          <w:rFonts w:asciiTheme="minorHAnsi" w:hAnsiTheme="minorHAnsi" w:cstheme="minorHAnsi"/>
+          <w:szCs w:val="24"/>
+        </w:rPr>
+        <w:drawing>
+          <wp:anchor distT="0" distB="0" distL="114300" distR="114300" simplePos="0" relativeHeight="251670528" behindDoc="0" locked="0" layoutInCell="1" allowOverlap="1" wp14:anchorId="0AEFF0D6" wp14:editId="5E31A6A5">
+            <wp:simplePos x="0" y="0"/>
+            <wp:positionH relativeFrom="margin">
+              <wp:align>center</wp:align>
+            </wp:positionH>
+            <wp:positionV relativeFrom="margin">
+              <wp:posOffset>4479583</wp:posOffset>
+            </wp:positionV>
+            <wp:extent cx="4646295" cy="3461385"/>
+            <wp:effectExtent l="0" t="0" r="1905" b="5715"/>
+            <wp:wrapSquare wrapText="bothSides"/>
+            <wp:docPr id="12" name="Imagem 12"/>
+            <wp:cNvGraphicFramePr>
+              <a:graphicFrameLocks xmlns:a="http://schemas.openxmlformats.org/drawingml/2006/main" noChangeAspect="1"/>
+            </wp:cNvGraphicFramePr>
+            <a:graphic xmlns:a="http://schemas.openxmlformats.org/drawingml/2006/main">
+              <a:graphicData uri="http://schemas.openxmlformats.org/drawingml/2006/picture">
+                <pic:pic xmlns:pic="http://schemas.openxmlformats.org/drawingml/2006/picture">
+                  <pic:nvPicPr>
+                    <pic:cNvPr id="1" name=""/>
+                    <pic:cNvPicPr/>
+                  </pic:nvPicPr>
+                  <pic:blipFill>
+                    <a:blip r:embed="rId14">
+                      <a:extLst>
+                        <a:ext uri="{28A0092B-C50C-407E-A947-70E740481C1C}">
+                          <a14:useLocalDpi xmlns:a14="http://schemas.microsoft.com/office/drawing/2010/main" val="0"/>
+                        </a:ext>
+                      </a:extLst>
+                    </a:blip>
+                    <a:stretch>
+                      <a:fillRect/>
+                    </a:stretch>
+                  </pic:blipFill>
+                  <pic:spPr>
+                    <a:xfrm>
+                      <a:off x="0" y="0"/>
+                      <a:ext cx="4646295" cy="3461385"/>
+                    </a:xfrm>
+                    <a:prstGeom prst="rect">
+                      <a:avLst/>
+                    </a:prstGeom>
+                  </pic:spPr>
+                </pic:pic>
+              </a:graphicData>
+            </a:graphic>
+            <wp14:sizeRelH relativeFrom="margin">
+              <wp14:pctWidth>0</wp14:pctWidth>
+            </wp14:sizeRelH>
+            <wp14:sizeRelV relativeFrom="margin">
+              <wp14:pctHeight>0</wp14:pctHeight>
+            </wp14:sizeRelV>
+          </wp:anchor>
+        </w:drawing>
+      </w:r>
+      <w:r>
+        <w:rPr>
+          <w:rFonts w:asciiTheme="minorHAnsi" w:hAnsiTheme="minorHAnsi" w:cstheme="minorHAnsi"/>
+          <w:szCs w:val="24"/>
+        </w:rPr>
+        <w:t>- Página de atualização dos alunos cadastrados.</w:t>
+      </w:r>
+    </w:p>
+    <w:p>
+      <w:pPr>
+        <w:jc w:val="both"/>
+        <w:rPr>
+          <w:rFonts w:asciiTheme="minorHAnsi" w:hAnsiTheme="minorHAnsi" w:cstheme="minorHAnsi"/>
+          <w:szCs w:val="24"/>
+        </w:rPr>
+      </w:pPr>
+    </w:p>
+    <w:p>
+      <w:pPr>
+        <w:jc w:val="both"/>
+        <w:rPr>
+          <w:rFonts w:asciiTheme="minorHAnsi" w:hAnsiTheme="minorHAnsi" w:cstheme="minorHAnsi"/>
+          <w:szCs w:val="24"/>
+        </w:rPr>
+      </w:pPr>
+    </w:p>
+    <w:p>
+      <w:pPr>
+        <w:jc w:val="both"/>
+        <w:rPr>
+          <w:rFonts w:asciiTheme="minorHAnsi" w:hAnsiTheme="minorHAnsi" w:cstheme="minorHAnsi"/>
+          <w:szCs w:val="24"/>
+        </w:rPr>
+      </w:pPr>
+    </w:p>
+    <w:p>
+      <w:pPr>
+        <w:jc w:val="both"/>
+        <w:rPr>
+          <w:rFonts w:asciiTheme="minorHAnsi" w:hAnsiTheme="minorHAnsi" w:cstheme="minorHAnsi"/>
+          <w:szCs w:val="24"/>
+        </w:rPr>
+      </w:pPr>
+      <w:r>
+        <w:rPr>
+          <w:rFonts w:asciiTheme="minorHAnsi" w:hAnsiTheme="minorHAnsi" w:cstheme="minorHAnsi"/>
+          <w:szCs w:val="24"/>
+        </w:rPr>
+        <w:lastRenderedPageBreak/>
+        <w:t>- Página de listagem dos livros.</w:t>
+      </w:r>
+    </w:p>
+    <w:p>
+      <w:pPr>
+        <w:ind w:firstLine="0"/>
+        <w:jc w:val="both"/>
+        <w:rPr>
+          <w:rFonts w:asciiTheme="minorHAnsi" w:hAnsiTheme="minorHAnsi" w:cstheme="minorHAnsi"/>
+          <w:szCs w:val="24"/>
+        </w:rPr>
+      </w:pPr>
+      <w:r>
+        <w:rPr>
+          <w:rFonts w:asciiTheme="minorHAnsi" w:hAnsiTheme="minorHAnsi" w:cstheme="minorHAnsi"/>
+          <w:szCs w:val="24"/>
+        </w:rPr>
+        <w:drawing>
+          <wp:anchor distT="0" distB="0" distL="114300" distR="114300" simplePos="0" relativeHeight="251671552" behindDoc="0" locked="0" layoutInCell="1" allowOverlap="1" wp14:anchorId="17AD2AF7" wp14:editId="7D9EF384">
+            <wp:simplePos x="0" y="0"/>
+            <wp:positionH relativeFrom="margin">
+              <wp:align>center</wp:align>
+            </wp:positionH>
+            <wp:positionV relativeFrom="margin">
+              <wp:posOffset>268702</wp:posOffset>
+            </wp:positionV>
+            <wp:extent cx="4776470" cy="3601085"/>
+            <wp:effectExtent l="0" t="0" r="5080" b="0"/>
+            <wp:wrapSquare wrapText="bothSides"/>
+            <wp:docPr id="13" name="Imagem 13"/>
+            <wp:cNvGraphicFramePr>
+              <a:graphicFrameLocks xmlns:a="http://schemas.openxmlformats.org/drawingml/2006/main" noChangeAspect="1"/>
+            </wp:cNvGraphicFramePr>
+            <a:graphic xmlns:a="http://schemas.openxmlformats.org/drawingml/2006/main">
+              <a:graphicData uri="http://schemas.openxmlformats.org/drawingml/2006/picture">
+                <pic:pic xmlns:pic="http://schemas.openxmlformats.org/drawingml/2006/picture">
+                  <pic:nvPicPr>
+                    <pic:cNvPr id="1" name=""/>
+                    <pic:cNvPicPr/>
+                  </pic:nvPicPr>
+                  <pic:blipFill>
+                    <a:blip r:embed="rId15">
+                      <a:extLst>
+                        <a:ext uri="{28A0092B-C50C-407E-A947-70E740481C1C}">
+                          <a14:useLocalDpi xmlns:a14="http://schemas.microsoft.com/office/drawing/2010/main" val="0"/>
+                        </a:ext>
+                      </a:extLst>
+                    </a:blip>
+                    <a:stretch>
+                      <a:fillRect/>
+                    </a:stretch>
+                  </pic:blipFill>
+                  <pic:spPr>
+                    <a:xfrm>
+                      <a:off x="0" y="0"/>
+                      <a:ext cx="4776470" cy="3601085"/>
+                    </a:xfrm>
+                    <a:prstGeom prst="rect">
+                      <a:avLst/>
+                    </a:prstGeom>
+                  </pic:spPr>
+                </pic:pic>
+              </a:graphicData>
+            </a:graphic>
+            <wp14:sizeRelH relativeFrom="margin">
+              <wp14:pctWidth>0</wp14:pctWidth>
+            </wp14:sizeRelH>
+            <wp14:sizeRelV relativeFrom="margin">
+              <wp14:pctHeight>0</wp14:pctHeight>
+            </wp14:sizeRelV>
+          </wp:anchor>
+        </w:drawing>
+      </w:r>
+    </w:p>
+    <w:p>
+      <w:pPr>
+        <w:ind w:firstLine="0"/>
+        <w:jc w:val="both"/>
+        <w:rPr>
+          <w:rFonts w:asciiTheme="minorHAnsi" w:hAnsiTheme="minorHAnsi" w:cstheme="minorHAnsi"/>
+          <w:szCs w:val="24"/>
+        </w:rPr>
+      </w:pPr>
+    </w:p>
+    <w:p>
+      <w:pPr>
+        <w:jc w:val="both"/>
+        <w:rPr>
+          <w:rFonts w:asciiTheme="minorHAnsi" w:hAnsiTheme="minorHAnsi" w:cstheme="minorHAnsi"/>
+          <w:szCs w:val="24"/>
+        </w:rPr>
+      </w:pPr>
+    </w:p>
+    <w:p>
+      <w:pPr>
+        <w:jc w:val="both"/>
+        <w:rPr>
+          <w:rFonts w:asciiTheme="minorHAnsi" w:hAnsiTheme="minorHAnsi" w:cstheme="minorHAnsi"/>
+          <w:szCs w:val="24"/>
+        </w:rPr>
+      </w:pPr>
+    </w:p>
+    <w:p>
+      <w:pPr>
+        <w:jc w:val="both"/>
+        <w:rPr>
+          <w:rFonts w:asciiTheme="minorHAnsi" w:hAnsiTheme="minorHAnsi" w:cstheme="minorHAnsi"/>
+          <w:szCs w:val="24"/>
+        </w:rPr>
+      </w:pPr>
+      <w:r>
+        <w:rPr>
+          <w:rFonts w:asciiTheme="minorHAnsi" w:hAnsiTheme="minorHAnsi" w:cstheme="minorHAnsi"/>
+          <w:szCs w:val="24"/>
+        </w:rPr>
+        <w:drawing>
+          <wp:anchor distT="0" distB="0" distL="114300" distR="114300" simplePos="0" relativeHeight="251672576" behindDoc="0" locked="0" layoutInCell="1" allowOverlap="1" wp14:anchorId="711FE0F2" wp14:editId="510169F0">
+            <wp:simplePos x="0" y="0"/>
+            <wp:positionH relativeFrom="margin">
+              <wp:align>center</wp:align>
+            </wp:positionH>
+            <wp:positionV relativeFrom="bottomMargin">
+              <wp:posOffset>-4268519</wp:posOffset>
+            </wp:positionV>
+            <wp:extent cx="4846320" cy="3647440"/>
+            <wp:effectExtent l="0" t="0" r="0" b="0"/>
+            <wp:wrapSquare wrapText="bothSides"/>
+            <wp:docPr id="14" name="Imagem 14"/>
+            <wp:cNvGraphicFramePr>
+              <a:graphicFrameLocks xmlns:a="http://schemas.openxmlformats.org/drawingml/2006/main" noChangeAspect="1"/>
+            </wp:cNvGraphicFramePr>
+            <a:graphic xmlns:a="http://schemas.openxmlformats.org/drawingml/2006/main">
+              <a:graphicData uri="http://schemas.openxmlformats.org/drawingml/2006/picture">
+                <pic:pic xmlns:pic="http://schemas.openxmlformats.org/drawingml/2006/picture">
+                  <pic:nvPicPr>
+                    <pic:cNvPr id="1" name=""/>
+                    <pic:cNvPicPr/>
+                  </pic:nvPicPr>
+                  <pic:blipFill>
+                    <a:blip r:embed="rId16">
+                      <a:extLst>
+                        <a:ext uri="{28A0092B-C50C-407E-A947-70E740481C1C}">
+                          <a14:useLocalDpi xmlns:a14="http://schemas.microsoft.com/office/drawing/2010/main" val="0"/>
+                        </a:ext>
+                      </a:extLst>
+                    </a:blip>
+                    <a:stretch>
+                      <a:fillRect/>
+                    </a:stretch>
+                  </pic:blipFill>
+                  <pic:spPr>
+                    <a:xfrm>
+                      <a:off x="0" y="0"/>
+                      <a:ext cx="4846320" cy="3647440"/>
+                    </a:xfrm>
+                    <a:prstGeom prst="rect">
+                      <a:avLst/>
+                    </a:prstGeom>
+                  </pic:spPr>
+                </pic:pic>
+              </a:graphicData>
+            </a:graphic>
+            <wp14:sizeRelH relativeFrom="margin">
+              <wp14:pctWidth>0</wp14:pctWidth>
+            </wp14:sizeRelH>
+            <wp14:sizeRelV relativeFrom="margin">
+              <wp14:pctHeight>0</wp14:pctHeight>
+            </wp14:sizeRelV>
+          </wp:anchor>
+        </w:drawing>
+      </w:r>
+      <w:r>
+        <w:rPr>
+          <w:rFonts w:asciiTheme="minorHAnsi" w:hAnsiTheme="minorHAnsi" w:cstheme="minorHAnsi"/>
+          <w:szCs w:val="24"/>
+        </w:rPr>
+        <w:t>- Página de cadastro dos livros.</w:t>
+      </w:r>
+    </w:p>
+    <w:p>
+      <w:pPr>
+        <w:jc w:val="both"/>
+        <w:rPr>
+          <w:rFonts w:asciiTheme="minorHAnsi" w:hAnsiTheme="minorHAnsi" w:cstheme="minorHAnsi"/>
+          <w:szCs w:val="24"/>
+        </w:rPr>
+      </w:pPr>
+    </w:p>
+    <w:p>
+      <w:pPr>
+        <w:ind w:firstLine="0"/>
+        <w:jc w:val="both"/>
+        <w:rPr>
+          <w:rFonts w:asciiTheme="minorHAnsi" w:hAnsiTheme="minorHAnsi" w:cstheme="minorHAnsi"/>
+          <w:szCs w:val="24"/>
+        </w:rPr>
+      </w:pPr>
+    </w:p>
+    <w:p>
+      <w:pPr>
+        <w:jc w:val="both"/>
+        <w:rPr>
+          <w:rFonts w:asciiTheme="minorHAnsi" w:hAnsiTheme="minorHAnsi" w:cstheme="minorHAnsi"/>
+          <w:szCs w:val="24"/>
+        </w:rPr>
+      </w:pPr>
+      <w:r>
+        <w:rPr>
+          <w:rFonts w:asciiTheme="minorHAnsi" w:hAnsiTheme="minorHAnsi" w:cstheme="minorHAnsi"/>
+          <w:szCs w:val="24"/>
+        </w:rPr>
+        <w:lastRenderedPageBreak/>
+        <w:t>- Página de atualização dos livros cadastrados.</w:t>
+      </w:r>
+    </w:p>
+    <w:p>
+      <w:pPr>
+        <w:jc w:val="both"/>
+        <w:rPr>
+          <w:rFonts w:asciiTheme="minorHAnsi" w:hAnsiTheme="minorHAnsi" w:cstheme="minorHAnsi"/>
+          <w:szCs w:val="24"/>
+        </w:rPr>
+      </w:pPr>
+    </w:p>
+    <w:p>
+      <w:pPr>
+        <w:jc w:val="both"/>
+        <w:rPr>
+          <w:rFonts w:asciiTheme="minorHAnsi" w:hAnsiTheme="minorHAnsi" w:cstheme="minorHAnsi"/>
+          <w:szCs w:val="24"/>
+        </w:rPr>
+      </w:pPr>
+    </w:p>
+    <w:p>
+      <w:pPr>
+        <w:jc w:val="both"/>
+        <w:rPr>
+          <w:rFonts w:asciiTheme="minorHAnsi" w:hAnsiTheme="minorHAnsi" w:cstheme="minorHAnsi"/>
+          <w:szCs w:val="24"/>
+        </w:rPr>
+      </w:pPr>
+    </w:p>
+    <w:p>
+      <w:pPr>
+        <w:jc w:val="both"/>
+        <w:rPr>
+          <w:rFonts w:asciiTheme="minorHAnsi" w:hAnsiTheme="minorHAnsi" w:cstheme="minorHAnsi"/>
+          <w:szCs w:val="24"/>
+        </w:rPr>
+      </w:pPr>
+    </w:p>
+    <w:p>
+      <w:pPr>
+        <w:jc w:val="both"/>
+        <w:rPr>
+          <w:rFonts w:asciiTheme="minorHAnsi" w:hAnsiTheme="minorHAnsi" w:cstheme="minorHAnsi"/>
+          <w:szCs w:val="24"/>
+        </w:rPr>
+      </w:pPr>
+    </w:p>
+    <w:p>
+      <w:pPr>
+        <w:jc w:val="both"/>
+        <w:rPr>
+          <w:rFonts w:asciiTheme="minorHAnsi" w:hAnsiTheme="minorHAnsi" w:cstheme="minorHAnsi"/>
+          <w:szCs w:val="24"/>
+        </w:rPr>
+      </w:pPr>
+    </w:p>
+    <w:p>
+      <w:pPr>
+        <w:jc w:val="both"/>
+        <w:rPr>
+          <w:rFonts w:asciiTheme="minorHAnsi" w:hAnsiTheme="minorHAnsi" w:cstheme="minorHAnsi"/>
+          <w:szCs w:val="24"/>
+        </w:rPr>
+      </w:pPr>
+    </w:p>
+    <w:p>
+      <w:pPr>
+        <w:jc w:val="both"/>
+        <w:rPr>
+          <w:rFonts w:asciiTheme="minorHAnsi" w:hAnsiTheme="minorHAnsi" w:cstheme="minorHAnsi"/>
+          <w:szCs w:val="24"/>
+        </w:rPr>
+      </w:pPr>
+    </w:p>
+    <w:p>
+      <w:pPr>
+        <w:jc w:val="both"/>
+        <w:rPr>
+          <w:rFonts w:asciiTheme="minorHAnsi" w:hAnsiTheme="minorHAnsi" w:cstheme="minorHAnsi"/>
+          <w:szCs w:val="24"/>
+        </w:rPr>
+      </w:pPr>
+    </w:p>
+    <w:p>
+      <w:pPr>
+        <w:jc w:val="both"/>
+        <w:rPr>
+          <w:rFonts w:asciiTheme="minorHAnsi" w:hAnsiTheme="minorHAnsi" w:cstheme="minorHAnsi"/>
+          <w:szCs w:val="24"/>
+        </w:rPr>
+      </w:pPr>
+    </w:p>
+    <w:p>
+      <w:pPr>
+        <w:jc w:val="both"/>
+        <w:rPr>
+          <w:rFonts w:asciiTheme="minorHAnsi" w:hAnsiTheme="minorHAnsi" w:cstheme="minorHAnsi"/>
+          <w:szCs w:val="24"/>
+        </w:rPr>
+      </w:pPr>
+    </w:p>
+    <w:p>
+      <w:pPr>
+        <w:jc w:val="both"/>
+        <w:rPr>
+          <w:rFonts w:asciiTheme="minorHAnsi" w:hAnsiTheme="minorHAnsi" w:cstheme="minorHAnsi"/>
+          <w:szCs w:val="24"/>
+        </w:rPr>
+      </w:pPr>
+    </w:p>
+    <w:p>
+      <w:pPr>
+        <w:jc w:val="both"/>
+        <w:rPr>
+          <w:rFonts w:asciiTheme="minorHAnsi" w:hAnsiTheme="minorHAnsi" w:cstheme="minorHAnsi"/>
+          <w:szCs w:val="24"/>
+        </w:rPr>
+      </w:pPr>
+    </w:p>
+    <w:p>
+      <w:pPr>
+        <w:jc w:val="both"/>
+        <w:rPr>
+          <w:rFonts w:asciiTheme="minorHAnsi" w:hAnsiTheme="minorHAnsi" w:cstheme="minorHAnsi"/>
+          <w:szCs w:val="24"/>
+        </w:rPr>
+      </w:pPr>
+    </w:p>
+    <w:p>
+      <w:pPr>
+        <w:jc w:val="both"/>
+        <w:rPr>
+          <w:rFonts w:asciiTheme="minorHAnsi" w:hAnsiTheme="minorHAnsi" w:cstheme="minorHAnsi"/>
+          <w:szCs w:val="24"/>
+        </w:rPr>
+      </w:pPr>
+    </w:p>
+    <w:p>
+      <w:pPr>
+        <w:jc w:val="both"/>
+        <w:rPr>
+          <w:rFonts w:asciiTheme="minorHAnsi" w:hAnsiTheme="minorHAnsi" w:cstheme="minorHAnsi"/>
+          <w:szCs w:val="24"/>
+        </w:rPr>
+      </w:pPr>
+      <w:r>
+        <w:rPr>
+          <w:rFonts w:asciiTheme="minorHAnsi" w:hAnsiTheme="minorHAnsi" w:cstheme="minorHAnsi"/>
+          <w:szCs w:val="24"/>
+        </w:rPr>
+        <w:drawing>
+          <wp:anchor distT="0" distB="0" distL="114300" distR="114300" simplePos="0" relativeHeight="251673600" behindDoc="0" locked="0" layoutInCell="1" allowOverlap="1" wp14:anchorId="6D66318F" wp14:editId="4F55E87A">
+            <wp:simplePos x="0" y="0"/>
+            <wp:positionH relativeFrom="margin">
+              <wp:align>center</wp:align>
+            </wp:positionH>
+            <wp:positionV relativeFrom="margin">
+              <wp:posOffset>269582</wp:posOffset>
+            </wp:positionV>
+            <wp:extent cx="4612640" cy="3430905"/>
+            <wp:effectExtent l="0" t="0" r="0" b="0"/>
+            <wp:wrapSquare wrapText="bothSides"/>
+            <wp:docPr id="16" name="Imagem 16"/>
+            <wp:cNvGraphicFramePr>
+              <a:graphicFrameLocks xmlns:a="http://schemas.openxmlformats.org/drawingml/2006/main" noChangeAspect="1"/>
+            </wp:cNvGraphicFramePr>
+            <a:graphic xmlns:a="http://schemas.openxmlformats.org/drawingml/2006/main">
+              <a:graphicData uri="http://schemas.openxmlformats.org/drawingml/2006/picture">
+                <pic:pic xmlns:pic="http://schemas.openxmlformats.org/drawingml/2006/picture">
+                  <pic:nvPicPr>
+                    <pic:cNvPr id="1" name=""/>
+                    <pic:cNvPicPr/>
+                  </pic:nvPicPr>
+                  <pic:blipFill>
+                    <a:blip r:embed="rId17">
+                      <a:extLst>
+                        <a:ext uri="{28A0092B-C50C-407E-A947-70E740481C1C}">
+                          <a14:useLocalDpi xmlns:a14="http://schemas.microsoft.com/office/drawing/2010/main" val="0"/>
+                        </a:ext>
+                      </a:extLst>
+                    </a:blip>
+                    <a:stretch>
+                      <a:fillRect/>
+                    </a:stretch>
+                  </pic:blipFill>
+                  <pic:spPr>
+                    <a:xfrm>
+                      <a:off x="0" y="0"/>
+                      <a:ext cx="4612640" cy="3430905"/>
+                    </a:xfrm>
+                    <a:prstGeom prst="rect">
+                      <a:avLst/>
+                    </a:prstGeom>
+                  </pic:spPr>
+                </pic:pic>
+              </a:graphicData>
+            </a:graphic>
+            <wp14:sizeRelH relativeFrom="margin">
+              <wp14:pctWidth>0</wp14:pctWidth>
+            </wp14:sizeRelH>
+            <wp14:sizeRelV relativeFrom="margin">
+              <wp14:pctHeight>0</wp14:pctHeight>
+            </wp14:sizeRelV>
+          </wp:anchor>
+        </w:drawing>
+      </w:r>
+      <w:r>
+        <w:rPr>
+          <w:rFonts w:asciiTheme="minorHAnsi" w:hAnsiTheme="minorHAnsi" w:cstheme="minorHAnsi"/>
+          <w:szCs w:val="24"/>
+        </w:rPr>
+        <w:t>- Página do acervo da biblioteca.</w:t>
+      </w:r>
+    </w:p>
+    <w:p>
+      <w:pPr>
+        <w:jc w:val="both"/>
+        <w:rPr>
+          <w:rFonts w:asciiTheme="minorHAnsi" w:hAnsiTheme="minorHAnsi" w:cstheme="minorHAnsi"/>
+          <w:szCs w:val="24"/>
+        </w:rPr>
+      </w:pPr>
+      <w:r>
+        <w:rPr>
+          <w:rFonts w:asciiTheme="minorHAnsi" w:hAnsiTheme="minorHAnsi" w:cstheme="minorHAnsi"/>
+          <w:szCs w:val="24"/>
+        </w:rPr>
+        <w:drawing>
+          <wp:anchor distT="0" distB="0" distL="114300" distR="114300" simplePos="0" relativeHeight="251674624" behindDoc="0" locked="0" layoutInCell="1" allowOverlap="1" wp14:anchorId="3AA8D31F" wp14:editId="3F94D9F1">
+            <wp:simplePos x="0" y="0"/>
+            <wp:positionH relativeFrom="margin">
+              <wp:align>center</wp:align>
+            </wp:positionH>
+            <wp:positionV relativeFrom="margin">
+              <wp:posOffset>4476359</wp:posOffset>
+            </wp:positionV>
+            <wp:extent cx="4693920" cy="3526155"/>
+            <wp:effectExtent l="0" t="0" r="0" b="0"/>
+            <wp:wrapSquare wrapText="bothSides"/>
+            <wp:docPr id="17" name="Imagem 17"/>
+            <wp:cNvGraphicFramePr>
+              <a:graphicFrameLocks xmlns:a="http://schemas.openxmlformats.org/drawingml/2006/main" noChangeAspect="1"/>
+            </wp:cNvGraphicFramePr>
+            <a:graphic xmlns:a="http://schemas.openxmlformats.org/drawingml/2006/main">
+              <a:graphicData uri="http://schemas.openxmlformats.org/drawingml/2006/picture">
+                <pic:pic xmlns:pic="http://schemas.openxmlformats.org/drawingml/2006/picture">
+                  <pic:nvPicPr>
+                    <pic:cNvPr id="1" name=""/>
+                    <pic:cNvPicPr/>
+                  </pic:nvPicPr>
+                  <pic:blipFill>
+                    <a:blip r:embed="rId18">
+                      <a:extLst>
+                        <a:ext uri="{28A0092B-C50C-407E-A947-70E740481C1C}">
+                          <a14:useLocalDpi xmlns:a14="http://schemas.microsoft.com/office/drawing/2010/main" val="0"/>
+                        </a:ext>
+                      </a:extLst>
+                    </a:blip>
+                    <a:stretch>
+                      <a:fillRect/>
+                    </a:stretch>
+                  </pic:blipFill>
+                  <pic:spPr>
+                    <a:xfrm>
+                      <a:off x="0" y="0"/>
+                      <a:ext cx="4693920" cy="3526155"/>
+                    </a:xfrm>
+                    <a:prstGeom prst="rect">
+                      <a:avLst/>
+                    </a:prstGeom>
+                  </pic:spPr>
+                </pic:pic>
+              </a:graphicData>
+            </a:graphic>
+            <wp14:sizeRelH relativeFrom="margin">
+              <wp14:pctWidth>0</wp14:pctWidth>
+            </wp14:sizeRelH>
+            <wp14:sizeRelV relativeFrom="margin">
+              <wp14:pctHeight>0</wp14:pctHeight>
+            </wp14:sizeRelV>
+          </wp:anchor>
+        </w:drawing>
+      </w:r>
+    </w:p>
+    <w:p>
+      <w:pPr>
+        <w:ind w:firstLine="0"/>
+        <w:jc w:val="both"/>
+        <w:rPr>
+          <w:rFonts w:asciiTheme="minorHAnsi" w:hAnsiTheme="minorHAnsi" w:cstheme="minorHAnsi"/>
+          <w:szCs w:val="24"/>
+        </w:rPr>
+      </w:pPr>
+    </w:p>
+    <w:p>
+      <w:pPr>
+        <w:ind w:firstLine="0"/>
+        <w:jc w:val="both"/>
+        <w:rPr>
+          <w:rFonts w:asciiTheme="minorHAnsi" w:hAnsiTheme="minorHAnsi" w:cstheme="minorHAnsi"/>
+          <w:szCs w:val="24"/>
+        </w:rPr>
+      </w:pPr>
+    </w:p>
+    <w:p>
+      <w:pPr>
+        <w:jc w:val="both"/>
+        <w:rPr>
+          <w:rFonts w:asciiTheme="minorHAnsi" w:hAnsiTheme="minorHAnsi" w:cstheme="minorHAnsi"/>
+          <w:szCs w:val="24"/>
+        </w:rPr>
+      </w:pPr>
+      <w:r>
+        <w:rPr>
+          <w:rFonts w:asciiTheme="minorHAnsi" w:hAnsiTheme="minorHAnsi" w:cstheme="minorHAnsi"/>
+          <w:szCs w:val="24"/>
+        </w:rPr>
+        <w:lastRenderedPageBreak/>
         <w:t>BIBLIOGRAFIA</w:t>
       </w:r>
     </w:p>
@@ -7254,7 +8699,7 @@
       </w:pPr>
     </w:p>
     <w:sectPr>
-      <w:headerReference w:type="default" r:id="rId10"/>
+      <w:headerReference w:type="default" r:id="rId19"/>
       <w:pgSz w:w="11906" w:h="16838"/>
       <w:pgMar w:top="1701" w:right="1134" w:bottom="1134" w:left="1701" w:header="709" w:footer="709" w:gutter="0"/>
       <w:cols w:space="708"/>
@@ -11985,7 +13430,7 @@
 </file>
 
 <file path=customXml/itemProps1.xml><?xml version="1.0" encoding="utf-8"?>
-<ds:datastoreItem xmlns:ds="http://schemas.openxmlformats.org/officeDocument/2006/customXml" ds:itemID="{3063DF1E-5215-4FE1-8ADA-55C39F1B8FCB}">
+<ds:datastoreItem xmlns:ds="http://schemas.openxmlformats.org/officeDocument/2006/customXml" ds:itemID="{21283A58-825A-42F3-9529-DC5DEDB8A4B4}">
   <ds:schemaRefs>
     <ds:schemaRef ds:uri="http://schemas.openxmlformats.org/officeDocument/2006/bibliography"/>
   </ds:schemaRefs>

</xml_diff>